<commit_message>
Configuração do application.properties, criação da classe Game e ORM
</commit_message>
<xml_diff>
--- a/documentos/Minhas anotações do projeto.docx
+++ b/documentos/Minhas anotações do projeto.docx
@@ -30,33 +30,117 @@
           <w:sz w:val="18"/>
           <w:szCs w:val="18"/>
         </w:rPr>
-        <w:t>API Application Interface - é o que fica exposta para WEB. é a porta de entrada do seu back-end.</w:t>
-      </w:r>
-    </w:p>
-    <w:p>
-      <w:pPr>
-        <w:spacing w:after="0"/>
-        <w:rPr>
-          <w:sz w:val="18"/>
-          <w:szCs w:val="18"/>
-        </w:rPr>
-      </w:pPr>
-    </w:p>
-    <w:p>
-      <w:pPr>
-        <w:spacing w:after="0"/>
-        <w:rPr>
-          <w:sz w:val="18"/>
-          <w:szCs w:val="18"/>
-        </w:rPr>
-      </w:pPr>
-      <w:r>
-        <w:rPr>
-          <w:sz w:val="18"/>
-          <w:szCs w:val="18"/>
-        </w:rPr>
-        <w:t>REST - é um padrão que especifica como uma API deve ser implementada</w:t>
-      </w:r>
+        <w:t xml:space="preserve">API </w:t>
+      </w:r>
+      <w:proofErr w:type="spellStart"/>
+      <w:r>
+        <w:rPr>
+          <w:sz w:val="18"/>
+          <w:szCs w:val="18"/>
+        </w:rPr>
+        <w:t>Application</w:t>
+      </w:r>
+      <w:proofErr w:type="spellEnd"/>
+      <w:r>
+        <w:rPr>
+          <w:sz w:val="18"/>
+          <w:szCs w:val="18"/>
+        </w:rPr>
+        <w:t xml:space="preserve"> Interface - é o que fica exposta para WEB. é a porta de entrada do seu </w:t>
+      </w:r>
+      <w:proofErr w:type="spellStart"/>
+      <w:r>
+        <w:rPr>
+          <w:sz w:val="18"/>
+          <w:szCs w:val="18"/>
+        </w:rPr>
+        <w:t>back</w:t>
+      </w:r>
+      <w:proofErr w:type="spellEnd"/>
+      <w:r>
+        <w:rPr>
+          <w:sz w:val="18"/>
+          <w:szCs w:val="18"/>
+        </w:rPr>
+        <w:t>-end.</w:t>
+      </w:r>
+    </w:p>
+    <w:p>
+      <w:pPr>
+        <w:spacing w:after="0"/>
+        <w:rPr>
+          <w:sz w:val="18"/>
+          <w:szCs w:val="18"/>
+        </w:rPr>
+      </w:pPr>
+    </w:p>
+    <w:p>
+      <w:pPr>
+        <w:spacing w:after="0"/>
+        <w:rPr>
+          <w:sz w:val="18"/>
+          <w:szCs w:val="18"/>
+        </w:rPr>
+      </w:pPr>
+      <w:r>
+        <w:rPr>
+          <w:sz w:val="18"/>
+          <w:szCs w:val="18"/>
+        </w:rPr>
+        <w:t xml:space="preserve">REST - é um padrão que especifica como uma API deve ser implementada para ser considerada REST. Seguindo os padrões do REST você terá uma API </w:t>
+      </w:r>
+      <w:proofErr w:type="gramStart"/>
+      <w:r>
+        <w:rPr>
+          <w:sz w:val="18"/>
+          <w:szCs w:val="18"/>
+        </w:rPr>
+        <w:t>REST :</w:t>
+      </w:r>
+      <w:proofErr w:type="gramEnd"/>
+    </w:p>
+    <w:p>
+      <w:pPr>
+        <w:spacing w:after="0"/>
+        <w:ind w:firstLine="708"/>
+        <w:rPr>
+          <w:sz w:val="18"/>
+          <w:szCs w:val="18"/>
+        </w:rPr>
+      </w:pPr>
+      <w:r>
+        <w:rPr>
+          <w:sz w:val="18"/>
+          <w:szCs w:val="18"/>
+        </w:rPr>
+        <w:t>1 - Tem que ser uma aplicação cliente/servidor;</w:t>
+      </w:r>
+    </w:p>
+    <w:p>
+      <w:pPr>
+        <w:spacing w:after="0"/>
+        <w:ind w:firstLine="708"/>
+        <w:rPr>
+          <w:sz w:val="18"/>
+          <w:szCs w:val="18"/>
+        </w:rPr>
+      </w:pPr>
+      <w:r>
+        <w:rPr>
+          <w:sz w:val="18"/>
+          <w:szCs w:val="18"/>
+        </w:rPr>
+        <w:t xml:space="preserve">2 - Comunicação é </w:t>
+      </w:r>
+      <w:proofErr w:type="spellStart"/>
+      <w:r>
+        <w:rPr>
+          <w:sz w:val="18"/>
+          <w:szCs w:val="18"/>
+        </w:rPr>
+        <w:t>stateless</w:t>
+      </w:r>
+      <w:proofErr w:type="spellEnd"/>
       <w:r>
         <w:rPr>
           <w:sz w:val="18"/>
@@ -64,33 +148,21 @@
         </w:rPr>
         <w:t xml:space="preserve"> </w:t>
       </w:r>
-      <w:r>
-        <w:rPr>
-          <w:sz w:val="18"/>
-          <w:szCs w:val="18"/>
-        </w:rPr>
-        <w:t>para ser</w:t>
-      </w:r>
-      <w:r>
-        <w:rPr>
-          <w:sz w:val="18"/>
-          <w:szCs w:val="18"/>
-        </w:rPr>
-        <w:t xml:space="preserve"> considerada </w:t>
-      </w:r>
-      <w:r>
-        <w:rPr>
-          <w:sz w:val="18"/>
-          <w:szCs w:val="18"/>
-        </w:rPr>
-        <w:t>REST. Seguindo os padrões do REST você terá uma API REST</w:t>
-      </w:r>
-      <w:r>
-        <w:rPr>
-          <w:sz w:val="18"/>
-          <w:szCs w:val="18"/>
-        </w:rPr>
-        <w:t xml:space="preserve"> :</w:t>
+      <w:proofErr w:type="gramStart"/>
+      <w:r>
+        <w:rPr>
+          <w:sz w:val="18"/>
+          <w:szCs w:val="18"/>
+        </w:rPr>
+        <w:t>( não</w:t>
+      </w:r>
+      <w:proofErr w:type="gramEnd"/>
+      <w:r>
+        <w:rPr>
+          <w:sz w:val="18"/>
+          <w:szCs w:val="18"/>
+        </w:rPr>
+        <w:t xml:space="preserve"> guarda status, ou seja o resultado da requisição não </w:t>
       </w:r>
     </w:p>
     <w:p>
@@ -107,7 +179,7 @@
           <w:sz w:val="18"/>
           <w:szCs w:val="18"/>
         </w:rPr>
-        <w:t>1 - Tem que ser uma aplicação cliente/servidor;</w:t>
+        <w:t xml:space="preserve">depende de algo que o sistema deva guardar para retornar o resultado. Ex. o retorno </w:t>
       </w:r>
     </w:p>
     <w:p>
@@ -124,7 +196,7 @@
           <w:sz w:val="18"/>
           <w:szCs w:val="18"/>
         </w:rPr>
-        <w:t xml:space="preserve">2 - Comunicação é stateless ( não guarda status, ou seja o resultado da requisição não </w:t>
+        <w:t xml:space="preserve">não depende de algo que precisa estar armazenado previamente na sessão do usuário  </w:t>
       </w:r>
     </w:p>
     <w:p>
@@ -141,8 +213,17 @@
           <w:sz w:val="18"/>
           <w:szCs w:val="18"/>
         </w:rPr>
-        <w:t xml:space="preserve">depende de algo que o sistema deva guardar para retornar o resultado. Ex. o retorno </w:t>
-      </w:r>
+        <w:t xml:space="preserve">para </w:t>
+      </w:r>
+      <w:proofErr w:type="gramStart"/>
+      <w:r>
+        <w:rPr>
+          <w:sz w:val="18"/>
+          <w:szCs w:val="18"/>
+        </w:rPr>
+        <w:t>retornar )</w:t>
+      </w:r>
+      <w:proofErr w:type="gramEnd"/>
     </w:p>
     <w:p>
       <w:pPr>
@@ -158,7 +239,23 @@
           <w:sz w:val="18"/>
           <w:szCs w:val="18"/>
         </w:rPr>
-        <w:t xml:space="preserve">não depende de algo que precisa estar armazenado previamente na sessão do usuário  </w:t>
+        <w:t xml:space="preserve">3 - Interface uniforme com formato padronizado utilizando os verbos </w:t>
+      </w:r>
+      <w:proofErr w:type="gramStart"/>
+      <w:r>
+        <w:rPr>
+          <w:sz w:val="18"/>
+          <w:szCs w:val="18"/>
+        </w:rPr>
+        <w:t>http( utilização</w:t>
+      </w:r>
+      <w:proofErr w:type="gramEnd"/>
+      <w:r>
+        <w:rPr>
+          <w:sz w:val="18"/>
+          <w:szCs w:val="18"/>
+        </w:rPr>
+        <w:t xml:space="preserve"> </w:t>
       </w:r>
     </w:p>
     <w:p>
@@ -175,56 +272,17 @@
           <w:sz w:val="18"/>
           <w:szCs w:val="18"/>
         </w:rPr>
-        <w:t>para retornar )</w:t>
-      </w:r>
-    </w:p>
-    <w:p>
-      <w:pPr>
-        <w:spacing w:after="0"/>
-        <w:ind w:firstLine="708"/>
-        <w:rPr>
-          <w:sz w:val="18"/>
-          <w:szCs w:val="18"/>
-        </w:rPr>
-      </w:pPr>
-      <w:r>
-        <w:rPr>
-          <w:sz w:val="18"/>
-          <w:szCs w:val="18"/>
-        </w:rPr>
-        <w:t>3 - Interface uniforme com formato padronizado utiliza</w:t>
-      </w:r>
-      <w:r>
-        <w:rPr>
-          <w:sz w:val="18"/>
-          <w:szCs w:val="18"/>
-        </w:rPr>
-        <w:t>ndo</w:t>
-      </w:r>
-      <w:r>
-        <w:rPr>
-          <w:sz w:val="18"/>
-          <w:szCs w:val="18"/>
-        </w:rPr>
-        <w:t xml:space="preserve"> os verbos http( utilização </w:t>
-      </w:r>
-    </w:p>
-    <w:p>
-      <w:pPr>
-        <w:spacing w:after="0"/>
-        <w:ind w:firstLine="708"/>
-        <w:rPr>
-          <w:sz w:val="18"/>
-          <w:szCs w:val="18"/>
-        </w:rPr>
-      </w:pPr>
-      <w:r>
-        <w:rPr>
-          <w:sz w:val="18"/>
-          <w:szCs w:val="18"/>
-        </w:rPr>
-        <w:t>dos verbos http para realização das operações )</w:t>
-      </w:r>
+        <w:t xml:space="preserve">dos verbos http para realização das </w:t>
+      </w:r>
+      <w:proofErr w:type="gramStart"/>
+      <w:r>
+        <w:rPr>
+          <w:sz w:val="18"/>
+          <w:szCs w:val="18"/>
+        </w:rPr>
+        <w:t>operações )</w:t>
+      </w:r>
+      <w:proofErr w:type="gramEnd"/>
     </w:p>
     <w:p>
       <w:pPr>
@@ -254,12 +312,6 @@
           <w:szCs w:val="18"/>
         </w:rPr>
         <w:tab/>
-      </w:r>
-      <w:r>
-        <w:rPr>
-          <w:sz w:val="18"/>
-          <w:szCs w:val="18"/>
-        </w:rPr>
         <w:t>GET - obter</w:t>
       </w:r>
     </w:p>
@@ -308,13 +360,23 @@
           <w:szCs w:val="18"/>
         </w:rPr>
         <w:tab/>
-      </w:r>
-      <w:r>
-        <w:rPr>
-          <w:sz w:val="18"/>
-          <w:szCs w:val="18"/>
-        </w:rPr>
-        <w:t xml:space="preserve">PUT - alterar ( verbo idempotente  significa que uma requisição realizada 1 vez </w:t>
+        <w:t xml:space="preserve">PUT - alterar </w:t>
+      </w:r>
+      <w:proofErr w:type="gramStart"/>
+      <w:r>
+        <w:rPr>
+          <w:sz w:val="18"/>
+          <w:szCs w:val="18"/>
+        </w:rPr>
+        <w:t>( verbo</w:t>
+      </w:r>
+      <w:proofErr w:type="gramEnd"/>
+      <w:r>
+        <w:rPr>
+          <w:sz w:val="18"/>
+          <w:szCs w:val="18"/>
+        </w:rPr>
+        <w:t xml:space="preserve"> idempotente  significa que uma requisição realizada 1 vez </w:t>
       </w:r>
     </w:p>
     <w:p>
@@ -331,15 +393,17 @@
           <w:sz w:val="18"/>
           <w:szCs w:val="18"/>
         </w:rPr>
-        <w:t xml:space="preserve">            </w:t>
-      </w:r>
-      <w:r>
-        <w:rPr>
-          <w:sz w:val="18"/>
-          <w:szCs w:val="18"/>
-        </w:rPr>
-        <w:t>ou 10 vez o resultado será o mesmo )</w:t>
-      </w:r>
+        <w:t xml:space="preserve">            ou 10 vez o resultado será o </w:t>
+      </w:r>
+      <w:proofErr w:type="gramStart"/>
+      <w:r>
+        <w:rPr>
+          <w:sz w:val="18"/>
+          <w:szCs w:val="18"/>
+        </w:rPr>
+        <w:t>mesmo )</w:t>
+      </w:r>
+      <w:proofErr w:type="gramEnd"/>
     </w:p>
     <w:p>
       <w:pPr>
@@ -413,49 +477,90 @@
           <w:sz w:val="18"/>
           <w:szCs w:val="18"/>
         </w:rPr>
-        <w:t>6 - Código sob demanda ( opcional )</w:t>
-      </w:r>
-    </w:p>
-    <w:p>
-      <w:pPr>
-        <w:spacing w:after="0"/>
-        <w:rPr>
-          <w:sz w:val="18"/>
-          <w:szCs w:val="18"/>
-        </w:rPr>
-      </w:pPr>
-    </w:p>
-    <w:p>
-      <w:pPr>
-        <w:spacing w:after="0"/>
-        <w:rPr>
-          <w:sz w:val="18"/>
-          <w:szCs w:val="18"/>
-        </w:rPr>
-      </w:pPr>
-      <w:r>
-        <w:rPr>
-          <w:sz w:val="18"/>
-          <w:szCs w:val="18"/>
-        </w:rPr>
-        <w:t>Uma porta com maçaneta podemos atribuir a maçaneta como sendo a API ( a interface )</w:t>
-      </w:r>
-    </w:p>
-    <w:p>
-      <w:pPr>
-        <w:spacing w:after="0"/>
-        <w:rPr>
-          <w:sz w:val="18"/>
-          <w:szCs w:val="18"/>
-        </w:rPr>
-      </w:pPr>
-      <w:r>
-        <w:rPr>
-          <w:sz w:val="18"/>
-          <w:szCs w:val="18"/>
-        </w:rPr>
-        <w:t>a porta de entrada para o seu back-end ( que podemos considerar sendo</w:t>
-      </w:r>
+        <w:t xml:space="preserve">6 - Código sob demanda </w:t>
+      </w:r>
+      <w:proofErr w:type="gramStart"/>
+      <w:r>
+        <w:rPr>
+          <w:sz w:val="18"/>
+          <w:szCs w:val="18"/>
+        </w:rPr>
+        <w:t>( opcional</w:t>
+      </w:r>
+      <w:proofErr w:type="gramEnd"/>
+      <w:r>
+        <w:rPr>
+          <w:sz w:val="18"/>
+          <w:szCs w:val="18"/>
+        </w:rPr>
+        <w:t xml:space="preserve"> )</w:t>
+      </w:r>
+    </w:p>
+    <w:p>
+      <w:pPr>
+        <w:spacing w:after="0"/>
+        <w:rPr>
+          <w:sz w:val="18"/>
+          <w:szCs w:val="18"/>
+        </w:rPr>
+      </w:pPr>
+    </w:p>
+    <w:p>
+      <w:pPr>
+        <w:spacing w:after="0"/>
+        <w:rPr>
+          <w:sz w:val="18"/>
+          <w:szCs w:val="18"/>
+        </w:rPr>
+      </w:pPr>
+      <w:r>
+        <w:rPr>
+          <w:sz w:val="18"/>
+          <w:szCs w:val="18"/>
+        </w:rPr>
+        <w:t xml:space="preserve">Uma porta com maçaneta podemos atribuir a maçaneta como sendo a API </w:t>
+      </w:r>
+      <w:proofErr w:type="gramStart"/>
+      <w:r>
+        <w:rPr>
+          <w:sz w:val="18"/>
+          <w:szCs w:val="18"/>
+        </w:rPr>
+        <w:t>( a</w:t>
+      </w:r>
+      <w:proofErr w:type="gramEnd"/>
+      <w:r>
+        <w:rPr>
+          <w:sz w:val="18"/>
+          <w:szCs w:val="18"/>
+        </w:rPr>
+        <w:t xml:space="preserve"> interface )</w:t>
+      </w:r>
+    </w:p>
+    <w:p>
+      <w:pPr>
+        <w:spacing w:after="0"/>
+        <w:rPr>
+          <w:sz w:val="18"/>
+          <w:szCs w:val="18"/>
+        </w:rPr>
+      </w:pPr>
+      <w:r>
+        <w:rPr>
+          <w:sz w:val="18"/>
+          <w:szCs w:val="18"/>
+        </w:rPr>
+        <w:t xml:space="preserve">a porta de entrada para o seu </w:t>
+      </w:r>
+      <w:proofErr w:type="spellStart"/>
+      <w:r>
+        <w:rPr>
+          <w:sz w:val="18"/>
+          <w:szCs w:val="18"/>
+        </w:rPr>
+        <w:t>back-end</w:t>
+      </w:r>
+      <w:proofErr w:type="spellEnd"/>
       <w:r>
         <w:rPr>
           <w:sz w:val="18"/>
@@ -463,106 +568,128 @@
         </w:rPr>
         <w:t xml:space="preserve"> </w:t>
       </w:r>
-      <w:r>
-        <w:rPr>
-          <w:sz w:val="18"/>
-          <w:szCs w:val="18"/>
-        </w:rPr>
-        <w:t>a porta )</w:t>
-      </w:r>
-    </w:p>
-    <w:p>
-      <w:pPr>
-        <w:spacing w:after="0"/>
-        <w:rPr>
-          <w:sz w:val="18"/>
-          <w:szCs w:val="18"/>
-        </w:rPr>
-      </w:pPr>
-    </w:p>
-    <w:p>
-      <w:pPr>
-        <w:spacing w:after="0"/>
-        <w:rPr>
-          <w:sz w:val="18"/>
-          <w:szCs w:val="18"/>
-        </w:rPr>
-      </w:pPr>
-      <w:r>
-        <w:rPr>
-          <w:sz w:val="18"/>
-          <w:szCs w:val="18"/>
-        </w:rPr>
-        <w:t>Camadas</w:t>
-      </w:r>
-      <w:r>
-        <w:rPr>
-          <w:sz w:val="18"/>
-          <w:szCs w:val="18"/>
-        </w:rPr>
-        <w:t>:</w:t>
-      </w:r>
-    </w:p>
-    <w:p>
-      <w:pPr>
-        <w:spacing w:after="0"/>
-        <w:rPr>
-          <w:sz w:val="18"/>
-          <w:szCs w:val="18"/>
-        </w:rPr>
-      </w:pPr>
-      <w:r>
-        <w:rPr>
-          <w:sz w:val="18"/>
-          <w:szCs w:val="18"/>
-        </w:rPr>
-        <w:t>- Front End</w:t>
-      </w:r>
-    </w:p>
-    <w:p>
-      <w:pPr>
-        <w:spacing w:after="0"/>
-        <w:rPr>
-          <w:sz w:val="18"/>
-          <w:szCs w:val="18"/>
-        </w:rPr>
-      </w:pPr>
-      <w:r>
-        <w:rPr>
-          <w:sz w:val="18"/>
-          <w:szCs w:val="18"/>
-        </w:rPr>
-        <w:t>- Back End</w:t>
-      </w:r>
-    </w:p>
-    <w:p>
-      <w:pPr>
-        <w:spacing w:after="0"/>
-        <w:rPr>
-          <w:sz w:val="18"/>
-          <w:szCs w:val="18"/>
-        </w:rPr>
-      </w:pPr>
-      <w:r>
-        <w:rPr>
-          <w:sz w:val="18"/>
-          <w:szCs w:val="18"/>
-        </w:rPr>
-        <w:t xml:space="preserve">     - Controladores REST ( </w:t>
-      </w:r>
-      <w:r>
-        <w:rPr>
-          <w:sz w:val="18"/>
-          <w:szCs w:val="18"/>
-        </w:rPr>
-        <w:t xml:space="preserve">Os controladores são as portas de entrada/interface = API </w:t>
-      </w:r>
-      <w:r>
-        <w:rPr>
-          <w:sz w:val="18"/>
-          <w:szCs w:val="18"/>
-        </w:rPr>
-        <w:t>)</w:t>
+      <w:proofErr w:type="gramStart"/>
+      <w:r>
+        <w:rPr>
+          <w:sz w:val="18"/>
+          <w:szCs w:val="18"/>
+        </w:rPr>
+        <w:t>( que</w:t>
+      </w:r>
+      <w:proofErr w:type="gramEnd"/>
+      <w:r>
+        <w:rPr>
+          <w:sz w:val="18"/>
+          <w:szCs w:val="18"/>
+        </w:rPr>
+        <w:t xml:space="preserve"> podemos considerar sendo a porta )</w:t>
+      </w:r>
+    </w:p>
+    <w:p>
+      <w:pPr>
+        <w:spacing w:after="0"/>
+        <w:rPr>
+          <w:sz w:val="18"/>
+          <w:szCs w:val="18"/>
+        </w:rPr>
+      </w:pPr>
+    </w:p>
+    <w:p>
+      <w:pPr>
+        <w:spacing w:after="0"/>
+        <w:rPr>
+          <w:sz w:val="18"/>
+          <w:szCs w:val="18"/>
+        </w:rPr>
+      </w:pPr>
+      <w:r>
+        <w:rPr>
+          <w:sz w:val="18"/>
+          <w:szCs w:val="18"/>
+        </w:rPr>
+        <w:t>Camadas:</w:t>
+      </w:r>
+    </w:p>
+    <w:p>
+      <w:pPr>
+        <w:spacing w:after="0"/>
+        <w:rPr>
+          <w:sz w:val="18"/>
+          <w:szCs w:val="18"/>
+        </w:rPr>
+      </w:pPr>
+      <w:r>
+        <w:rPr>
+          <w:sz w:val="18"/>
+          <w:szCs w:val="18"/>
+        </w:rPr>
+        <w:t xml:space="preserve">- Front </w:t>
+      </w:r>
+      <w:proofErr w:type="spellStart"/>
+      <w:r>
+        <w:rPr>
+          <w:sz w:val="18"/>
+          <w:szCs w:val="18"/>
+        </w:rPr>
+        <w:t>End</w:t>
+      </w:r>
+      <w:proofErr w:type="spellEnd"/>
+    </w:p>
+    <w:p>
+      <w:pPr>
+        <w:spacing w:after="0"/>
+        <w:rPr>
+          <w:sz w:val="18"/>
+          <w:szCs w:val="18"/>
+        </w:rPr>
+      </w:pPr>
+      <w:r>
+        <w:rPr>
+          <w:sz w:val="18"/>
+          <w:szCs w:val="18"/>
+        </w:rPr>
+        <w:t xml:space="preserve">- Back </w:t>
+      </w:r>
+      <w:proofErr w:type="spellStart"/>
+      <w:r>
+        <w:rPr>
+          <w:sz w:val="18"/>
+          <w:szCs w:val="18"/>
+        </w:rPr>
+        <w:t>End</w:t>
+      </w:r>
+      <w:proofErr w:type="spellEnd"/>
+    </w:p>
+    <w:p>
+      <w:pPr>
+        <w:spacing w:after="0"/>
+        <w:rPr>
+          <w:sz w:val="18"/>
+          <w:szCs w:val="18"/>
+        </w:rPr>
+      </w:pPr>
+      <w:r>
+        <w:rPr>
+          <w:sz w:val="18"/>
+          <w:szCs w:val="18"/>
+        </w:rPr>
+        <w:t xml:space="preserve">     - Controladores REST </w:t>
+      </w:r>
+      <w:proofErr w:type="gramStart"/>
+      <w:r>
+        <w:rPr>
+          <w:sz w:val="18"/>
+          <w:szCs w:val="18"/>
+        </w:rPr>
+        <w:t>( Os</w:t>
+      </w:r>
+      <w:proofErr w:type="gramEnd"/>
+      <w:r>
+        <w:rPr>
+          <w:sz w:val="18"/>
+          <w:szCs w:val="18"/>
+        </w:rPr>
+        <w:t xml:space="preserve"> controladores são as portas de entrada/interface = API )</w:t>
       </w:r>
     </w:p>
     <w:p>
@@ -579,7 +706,23 @@
           <w:szCs w:val="18"/>
         </w:rPr>
         <w:tab/>
-        <w:t xml:space="preserve"> - Camada do Serviços  ( realizada as transações )</w:t>
+        <w:t xml:space="preserve"> - Camada do </w:t>
+      </w:r>
+      <w:proofErr w:type="gramStart"/>
+      <w:r>
+        <w:rPr>
+          <w:sz w:val="18"/>
+          <w:szCs w:val="18"/>
+        </w:rPr>
+        <w:t>Serviços  (</w:t>
+      </w:r>
+      <w:proofErr w:type="gramEnd"/>
+      <w:r>
+        <w:rPr>
+          <w:sz w:val="18"/>
+          <w:szCs w:val="18"/>
+        </w:rPr>
+        <w:t xml:space="preserve"> realizada as transações )</w:t>
       </w:r>
     </w:p>
     <w:p>
@@ -596,33 +739,82 @@
           <w:szCs w:val="18"/>
         </w:rPr>
         <w:tab/>
-        <w:t xml:space="preserve"> - Camada de Acesso a Dados ( realizada as transações )</w:t>
-      </w:r>
-    </w:p>
-    <w:p>
-      <w:pPr>
-        <w:spacing w:after="0"/>
-        <w:rPr>
-          <w:sz w:val="18"/>
-          <w:szCs w:val="18"/>
-        </w:rPr>
-      </w:pPr>
-    </w:p>
-    <w:p>
-      <w:pPr>
-        <w:spacing w:after="0"/>
-        <w:rPr>
-          <w:sz w:val="18"/>
-          <w:szCs w:val="18"/>
-        </w:rPr>
-      </w:pPr>
-      <w:r>
-        <w:rPr>
-          <w:sz w:val="18"/>
-          <w:szCs w:val="18"/>
-        </w:rPr>
-        <w:t xml:space="preserve">Configuração do projeto dslist ( pasta: </w:t>
-      </w:r>
+        <w:t xml:space="preserve"> - Camada de Acesso a Dados </w:t>
+      </w:r>
+      <w:proofErr w:type="gramStart"/>
+      <w:r>
+        <w:rPr>
+          <w:sz w:val="18"/>
+          <w:szCs w:val="18"/>
+        </w:rPr>
+        <w:t>( realizada</w:t>
+      </w:r>
+      <w:proofErr w:type="gramEnd"/>
+      <w:r>
+        <w:rPr>
+          <w:sz w:val="18"/>
+          <w:szCs w:val="18"/>
+        </w:rPr>
+        <w:t xml:space="preserve"> as transações )</w:t>
+      </w:r>
+    </w:p>
+    <w:p>
+      <w:pPr>
+        <w:spacing w:after="0"/>
+        <w:rPr>
+          <w:sz w:val="18"/>
+          <w:szCs w:val="18"/>
+        </w:rPr>
+      </w:pPr>
+    </w:p>
+    <w:p>
+      <w:pPr>
+        <w:spacing w:after="0"/>
+        <w:rPr>
+          <w:sz w:val="18"/>
+          <w:szCs w:val="18"/>
+        </w:rPr>
+      </w:pPr>
+      <w:r>
+        <w:rPr>
+          <w:sz w:val="18"/>
+          <w:szCs w:val="18"/>
+        </w:rPr>
+        <w:t xml:space="preserve">Configuração do projeto </w:t>
+      </w:r>
+      <w:proofErr w:type="spellStart"/>
+      <w:r>
+        <w:rPr>
+          <w:sz w:val="18"/>
+          <w:szCs w:val="18"/>
+        </w:rPr>
+        <w:t>dslist</w:t>
+      </w:r>
+      <w:proofErr w:type="spellEnd"/>
+      <w:r>
+        <w:rPr>
+          <w:sz w:val="18"/>
+          <w:szCs w:val="18"/>
+        </w:rPr>
+        <w:t xml:space="preserve"> </w:t>
+      </w:r>
+      <w:proofErr w:type="gramStart"/>
+      <w:r>
+        <w:rPr>
+          <w:sz w:val="18"/>
+          <w:szCs w:val="18"/>
+        </w:rPr>
+        <w:t>( pasta</w:t>
+      </w:r>
+      <w:proofErr w:type="gramEnd"/>
+      <w:r>
+        <w:rPr>
+          <w:sz w:val="18"/>
+          <w:szCs w:val="18"/>
+        </w:rPr>
+        <w:t xml:space="preserve">: </w:t>
+      </w:r>
+      <w:proofErr w:type="spellStart"/>
       <w:r>
         <w:rPr>
           <w:sz w:val="18"/>
@@ -630,6 +822,7 @@
         </w:rPr>
         <w:t>API_REST_LojaDeGames</w:t>
       </w:r>
+      <w:proofErr w:type="spellEnd"/>
       <w:r>
         <w:rPr>
           <w:sz w:val="18"/>
@@ -836,14 +1029,62 @@
           <w:sz w:val="18"/>
           <w:szCs w:val="18"/>
         </w:rPr>
-        <w:t xml:space="preserve"> de incompatibilidade do maven, devemos indicar a versão do maven que desejamos utilizar no pom.xml:</w:t>
-      </w:r>
-      <w:r>
-        <w:rPr>
-          <w:sz w:val="18"/>
-          <w:szCs w:val="18"/>
-        </w:rPr>
-        <w:t xml:space="preserve"> ( opcional, caso de problema segue solução )</w:t>
+        <w:t xml:space="preserve"> de incompatibilidade do </w:t>
+      </w:r>
+      <w:proofErr w:type="spellStart"/>
+      <w:r>
+        <w:rPr>
+          <w:sz w:val="18"/>
+          <w:szCs w:val="18"/>
+        </w:rPr>
+        <w:t>maven</w:t>
+      </w:r>
+      <w:proofErr w:type="spellEnd"/>
+      <w:r>
+        <w:rPr>
+          <w:sz w:val="18"/>
+          <w:szCs w:val="18"/>
+        </w:rPr>
+        <w:t xml:space="preserve">, devemos indicar a versão do </w:t>
+      </w:r>
+      <w:proofErr w:type="spellStart"/>
+      <w:r>
+        <w:rPr>
+          <w:sz w:val="18"/>
+          <w:szCs w:val="18"/>
+        </w:rPr>
+        <w:t>maven</w:t>
+      </w:r>
+      <w:proofErr w:type="spellEnd"/>
+      <w:r>
+        <w:rPr>
+          <w:sz w:val="18"/>
+          <w:szCs w:val="18"/>
+        </w:rPr>
+        <w:t xml:space="preserve"> que desejamos utilizar no pom.xml:</w:t>
+      </w:r>
+      <w:r>
+        <w:rPr>
+          <w:sz w:val="18"/>
+          <w:szCs w:val="18"/>
+        </w:rPr>
+        <w:t xml:space="preserve"> </w:t>
+      </w:r>
+      <w:proofErr w:type="gramStart"/>
+      <w:r>
+        <w:rPr>
+          <w:sz w:val="18"/>
+          <w:szCs w:val="18"/>
+        </w:rPr>
+        <w:t>( opcional</w:t>
+      </w:r>
+      <w:proofErr w:type="gramEnd"/>
+      <w:r>
+        <w:rPr>
+          <w:sz w:val="18"/>
+          <w:szCs w:val="18"/>
+        </w:rPr>
+        <w:t>, caso de problema segue solução )</w:t>
       </w:r>
     </w:p>
     <w:p>
@@ -916,8 +1157,18 @@
           <w:szCs w:val="20"/>
         </w:rPr>
         <w:tab/>
+      </w:r>
+      <w:proofErr w:type="gramStart"/>
+      <w:r>
+        <w:rPr>
+          <w:rFonts w:ascii="Consolas" w:hAnsi="Consolas"/>
+          <w:color w:val="000000"/>
+          <w:sz w:val="20"/>
+          <w:szCs w:val="20"/>
+        </w:rPr>
         <w:t>&lt;</w:t>
       </w:r>
+      <w:proofErr w:type="spellStart"/>
       <w:r>
         <w:rPr>
           <w:rFonts w:ascii="Consolas" w:hAnsi="Consolas"/>
@@ -927,6 +1178,7 @@
         </w:rPr>
         <w:t>groupId</w:t>
       </w:r>
+      <w:proofErr w:type="spellEnd"/>
       <w:r>
         <w:rPr>
           <w:rFonts w:ascii="Consolas" w:hAnsi="Consolas"/>
@@ -934,8 +1186,39 @@
           <w:sz w:val="20"/>
           <w:szCs w:val="20"/>
         </w:rPr>
-        <w:t>&gt;org.apache.maven.plugins&lt;/</w:t>
-      </w:r>
+        <w:t>&gt;</w:t>
+      </w:r>
+      <w:proofErr w:type="spellStart"/>
+      <w:r>
+        <w:rPr>
+          <w:rFonts w:ascii="Consolas" w:hAnsi="Consolas"/>
+          <w:color w:val="000000"/>
+          <w:sz w:val="20"/>
+          <w:szCs w:val="20"/>
+        </w:rPr>
+        <w:t>org.apache.maven</w:t>
+      </w:r>
+      <w:proofErr w:type="gramEnd"/>
+      <w:r>
+        <w:rPr>
+          <w:rFonts w:ascii="Consolas" w:hAnsi="Consolas"/>
+          <w:color w:val="000000"/>
+          <w:sz w:val="20"/>
+          <w:szCs w:val="20"/>
+        </w:rPr>
+        <w:t>.plugins</w:t>
+      </w:r>
+      <w:proofErr w:type="spellEnd"/>
+      <w:r>
+        <w:rPr>
+          <w:rFonts w:ascii="Consolas" w:hAnsi="Consolas"/>
+          <w:color w:val="000000"/>
+          <w:sz w:val="20"/>
+          <w:szCs w:val="20"/>
+        </w:rPr>
+        <w:t>&lt;/</w:t>
+      </w:r>
+      <w:proofErr w:type="spellStart"/>
       <w:r>
         <w:rPr>
           <w:rFonts w:ascii="Consolas" w:hAnsi="Consolas"/>
@@ -945,6 +1228,7 @@
         </w:rPr>
         <w:t>groupId</w:t>
       </w:r>
+      <w:proofErr w:type="spellEnd"/>
       <w:r>
         <w:rPr>
           <w:rFonts w:ascii="Consolas" w:hAnsi="Consolas"/>
@@ -986,6 +1270,7 @@
         <w:tab/>
         <w:t>&lt;</w:t>
       </w:r>
+      <w:proofErr w:type="spellStart"/>
       <w:r>
         <w:rPr>
           <w:rFonts w:ascii="Consolas" w:hAnsi="Consolas"/>
@@ -995,6 +1280,7 @@
         </w:rPr>
         <w:t>artifactId</w:t>
       </w:r>
+      <w:proofErr w:type="spellEnd"/>
       <w:r>
         <w:rPr>
           <w:rFonts w:ascii="Consolas" w:hAnsi="Consolas"/>
@@ -1002,8 +1288,49 @@
           <w:sz w:val="20"/>
           <w:szCs w:val="20"/>
         </w:rPr>
-        <w:t>&gt;maven-resources-plugin&lt;/</w:t>
-      </w:r>
+        <w:t>&gt;</w:t>
+      </w:r>
+      <w:proofErr w:type="spellStart"/>
+      <w:r>
+        <w:rPr>
+          <w:rFonts w:ascii="Consolas" w:hAnsi="Consolas"/>
+          <w:color w:val="000000"/>
+          <w:sz w:val="20"/>
+          <w:szCs w:val="20"/>
+        </w:rPr>
+        <w:t>maven</w:t>
+      </w:r>
+      <w:proofErr w:type="spellEnd"/>
+      <w:r>
+        <w:rPr>
+          <w:rFonts w:ascii="Consolas" w:hAnsi="Consolas"/>
+          <w:color w:val="000000"/>
+          <w:sz w:val="20"/>
+          <w:szCs w:val="20"/>
+        </w:rPr>
+        <w:t>-</w:t>
+      </w:r>
+      <w:proofErr w:type="spellStart"/>
+      <w:r>
+        <w:rPr>
+          <w:rFonts w:ascii="Consolas" w:hAnsi="Consolas"/>
+          <w:color w:val="000000"/>
+          <w:sz w:val="20"/>
+          <w:szCs w:val="20"/>
+        </w:rPr>
+        <w:t>resources</w:t>
+      </w:r>
+      <w:proofErr w:type="spellEnd"/>
+      <w:r>
+        <w:rPr>
+          <w:rFonts w:ascii="Consolas" w:hAnsi="Consolas"/>
+          <w:color w:val="000000"/>
+          <w:sz w:val="20"/>
+          <w:szCs w:val="20"/>
+        </w:rPr>
+        <w:t>-plugin&lt;/</w:t>
+      </w:r>
+      <w:proofErr w:type="spellStart"/>
       <w:r>
         <w:rPr>
           <w:rFonts w:ascii="Consolas" w:hAnsi="Consolas"/>
@@ -1013,6 +1340,7 @@
         </w:rPr>
         <w:t>artifactId</w:t>
       </w:r>
+      <w:proofErr w:type="spellEnd"/>
       <w:r>
         <w:rPr>
           <w:rFonts w:ascii="Consolas" w:hAnsi="Consolas"/>
@@ -1063,6 +1391,7 @@
         </w:rPr>
         <w:t>&lt;</w:t>
       </w:r>
+      <w:proofErr w:type="spellStart"/>
       <w:r>
         <w:rPr>
           <w:rFonts w:ascii="Consolas" w:hAnsi="Consolas"/>
@@ -1073,6 +1402,7 @@
         </w:rPr>
         <w:t>version</w:t>
       </w:r>
+      <w:proofErr w:type="spellEnd"/>
       <w:r>
         <w:rPr>
           <w:rFonts w:ascii="Consolas" w:hAnsi="Consolas"/>
@@ -1083,6 +1413,7 @@
         </w:rPr>
         <w:t>&gt;3.1.0&lt;/</w:t>
       </w:r>
+      <w:proofErr w:type="spellStart"/>
       <w:r>
         <w:rPr>
           <w:rFonts w:ascii="Consolas" w:hAnsi="Consolas"/>
@@ -1093,6 +1424,7 @@
         </w:rPr>
         <w:t>version</w:t>
       </w:r>
+      <w:proofErr w:type="spellEnd"/>
       <w:r>
         <w:rPr>
           <w:rFonts w:ascii="Consolas" w:hAnsi="Consolas"/>
@@ -1198,15 +1530,1144 @@
           <w:szCs w:val="18"/>
         </w:rPr>
       </w:pPr>
-    </w:p>
-    <w:p>
-      <w:pPr>
-        <w:spacing w:after="0"/>
-        <w:rPr>
-          <w:sz w:val="18"/>
-          <w:szCs w:val="18"/>
-        </w:rPr>
-      </w:pPr>
+      <w:r>
+        <w:rPr>
+          <w:sz w:val="18"/>
+          <w:szCs w:val="18"/>
+        </w:rPr>
+        <w:t xml:space="preserve">Configurar o arquivo </w:t>
+      </w:r>
+      <w:proofErr w:type="spellStart"/>
+      <w:proofErr w:type="gramStart"/>
+      <w:r>
+        <w:rPr>
+          <w:sz w:val="18"/>
+          <w:szCs w:val="18"/>
+        </w:rPr>
+        <w:t>application.properties</w:t>
+      </w:r>
+      <w:proofErr w:type="spellEnd"/>
+      <w:proofErr w:type="gramEnd"/>
+      <w:r>
+        <w:rPr>
+          <w:sz w:val="18"/>
+          <w:szCs w:val="18"/>
+        </w:rPr>
+        <w:t xml:space="preserve"> para ter vários perfis de ambiente: teste, homologação ...</w:t>
+      </w:r>
+    </w:p>
+    <w:p>
+      <w:pPr>
+        <w:spacing w:after="0"/>
+        <w:rPr>
+          <w:sz w:val="18"/>
+          <w:szCs w:val="18"/>
+        </w:rPr>
+      </w:pPr>
+    </w:p>
+    <w:p>
+      <w:pPr>
+        <w:spacing w:after="0"/>
+        <w:rPr>
+          <w:sz w:val="18"/>
+          <w:szCs w:val="18"/>
+        </w:rPr>
+      </w:pPr>
+      <w:r>
+        <w:rPr>
+          <w:sz w:val="18"/>
+          <w:szCs w:val="18"/>
+        </w:rPr>
+        <w:t xml:space="preserve">1 – no </w:t>
+      </w:r>
+      <w:proofErr w:type="spellStart"/>
+      <w:proofErr w:type="gramStart"/>
+      <w:r>
+        <w:rPr>
+          <w:sz w:val="18"/>
+          <w:szCs w:val="18"/>
+        </w:rPr>
+        <w:t>application.properties</w:t>
+      </w:r>
+      <w:proofErr w:type="spellEnd"/>
+      <w:proofErr w:type="gramEnd"/>
+      <w:r>
+        <w:rPr>
+          <w:sz w:val="18"/>
+          <w:szCs w:val="18"/>
+        </w:rPr>
+        <w:t xml:space="preserve"> ( perfil de teste )</w:t>
+      </w:r>
+    </w:p>
+    <w:p>
+      <w:pPr>
+        <w:spacing w:after="0"/>
+        <w:rPr>
+          <w:sz w:val="18"/>
+          <w:szCs w:val="18"/>
+        </w:rPr>
+      </w:pPr>
+      <w:r>
+        <w:rPr>
+          <w:sz w:val="18"/>
+          <w:szCs w:val="18"/>
+        </w:rPr>
+        <w:t>#criando um perfil de teste</w:t>
+      </w:r>
+    </w:p>
+    <w:p>
+      <w:pPr>
+        <w:spacing w:after="0"/>
+        <w:rPr>
+          <w:sz w:val="18"/>
+          <w:szCs w:val="18"/>
+        </w:rPr>
+      </w:pPr>
+      <w:proofErr w:type="spellStart"/>
+      <w:proofErr w:type="gramStart"/>
+      <w:r>
+        <w:rPr>
+          <w:sz w:val="18"/>
+          <w:szCs w:val="18"/>
+        </w:rPr>
+        <w:t>spring.profiles</w:t>
+      </w:r>
+      <w:proofErr w:type="gramEnd"/>
+      <w:r>
+        <w:rPr>
+          <w:sz w:val="18"/>
+          <w:szCs w:val="18"/>
+        </w:rPr>
+        <w:t>.active</w:t>
+      </w:r>
+      <w:proofErr w:type="spellEnd"/>
+      <w:r>
+        <w:rPr>
+          <w:sz w:val="18"/>
+          <w:szCs w:val="18"/>
+        </w:rPr>
+        <w:t>=${</w:t>
+      </w:r>
+      <w:proofErr w:type="spellStart"/>
+      <w:r>
+        <w:rPr>
+          <w:sz w:val="18"/>
+          <w:szCs w:val="18"/>
+        </w:rPr>
+        <w:t>APP_PROFILE:test</w:t>
+      </w:r>
+      <w:proofErr w:type="spellEnd"/>
+      <w:r>
+        <w:rPr>
+          <w:sz w:val="18"/>
+          <w:szCs w:val="18"/>
+        </w:rPr>
+        <w:t>}</w:t>
+      </w:r>
+    </w:p>
+    <w:p>
+      <w:pPr>
+        <w:spacing w:after="0"/>
+        <w:rPr>
+          <w:sz w:val="18"/>
+          <w:szCs w:val="18"/>
+        </w:rPr>
+      </w:pPr>
+      <w:proofErr w:type="spellStart"/>
+      <w:proofErr w:type="gramStart"/>
+      <w:r>
+        <w:rPr>
+          <w:sz w:val="18"/>
+          <w:szCs w:val="18"/>
+        </w:rPr>
+        <w:t>spring.jpa.open</w:t>
+      </w:r>
+      <w:proofErr w:type="spellEnd"/>
+      <w:proofErr w:type="gramEnd"/>
+      <w:r>
+        <w:rPr>
+          <w:sz w:val="18"/>
+          <w:szCs w:val="18"/>
+        </w:rPr>
+        <w:t>-</w:t>
+      </w:r>
+      <w:proofErr w:type="spellStart"/>
+      <w:r>
+        <w:rPr>
+          <w:sz w:val="18"/>
+          <w:szCs w:val="18"/>
+        </w:rPr>
+        <w:t>in-view</w:t>
+      </w:r>
+      <w:proofErr w:type="spellEnd"/>
+      <w:r>
+        <w:rPr>
+          <w:sz w:val="18"/>
+          <w:szCs w:val="18"/>
+        </w:rPr>
+        <w:t>=false</w:t>
+      </w:r>
+    </w:p>
+    <w:p>
+      <w:pPr>
+        <w:spacing w:after="0"/>
+        <w:rPr>
+          <w:sz w:val="18"/>
+          <w:szCs w:val="18"/>
+        </w:rPr>
+      </w:pPr>
+    </w:p>
+    <w:p>
+      <w:pPr>
+        <w:spacing w:after="0"/>
+        <w:rPr>
+          <w:sz w:val="18"/>
+          <w:szCs w:val="18"/>
+        </w:rPr>
+      </w:pPr>
+      <w:proofErr w:type="gramStart"/>
+      <w:r>
+        <w:rPr>
+          <w:sz w:val="18"/>
+          <w:szCs w:val="18"/>
+        </w:rPr>
+        <w:t>cors.origins</w:t>
+      </w:r>
+      <w:proofErr w:type="gramEnd"/>
+      <w:r>
+        <w:rPr>
+          <w:sz w:val="18"/>
+          <w:szCs w:val="18"/>
+        </w:rPr>
+        <w:t>=${CORS_ORIGINS:http://localhost:5173,http://localhost:3000}</w:t>
+      </w:r>
+    </w:p>
+    <w:p>
+      <w:pPr>
+        <w:spacing w:after="0"/>
+        <w:rPr>
+          <w:sz w:val="18"/>
+          <w:szCs w:val="18"/>
+        </w:rPr>
+      </w:pPr>
+    </w:p>
+    <w:p>
+      <w:pPr>
+        <w:spacing w:after="0"/>
+        <w:rPr>
+          <w:sz w:val="18"/>
+          <w:szCs w:val="18"/>
+        </w:rPr>
+      </w:pPr>
+      <w:r>
+        <w:rPr>
+          <w:sz w:val="18"/>
+          <w:szCs w:val="18"/>
+        </w:rPr>
+        <w:t xml:space="preserve">2 – criar um outro </w:t>
+      </w:r>
+      <w:proofErr w:type="spellStart"/>
+      <w:proofErr w:type="gramStart"/>
+      <w:r>
+        <w:rPr>
+          <w:sz w:val="18"/>
+          <w:szCs w:val="18"/>
+        </w:rPr>
+        <w:t>application.properties</w:t>
+      </w:r>
+      <w:proofErr w:type="spellEnd"/>
+      <w:proofErr w:type="gramEnd"/>
+      <w:r>
+        <w:rPr>
+          <w:sz w:val="18"/>
+          <w:szCs w:val="18"/>
+        </w:rPr>
+        <w:t xml:space="preserve"> com o nome </w:t>
+      </w:r>
+      <w:proofErr w:type="spellStart"/>
+      <w:r>
+        <w:rPr>
+          <w:sz w:val="18"/>
+          <w:szCs w:val="18"/>
+        </w:rPr>
+        <w:t>application-test.properties</w:t>
+      </w:r>
+      <w:proofErr w:type="spellEnd"/>
+    </w:p>
+    <w:p>
+      <w:pPr>
+        <w:tabs>
+          <w:tab w:val="left" w:pos="916"/>
+          <w:tab w:val="left" w:pos="1832"/>
+          <w:tab w:val="left" w:pos="2748"/>
+          <w:tab w:val="left" w:pos="3664"/>
+          <w:tab w:val="left" w:pos="4580"/>
+          <w:tab w:val="left" w:pos="5496"/>
+          <w:tab w:val="left" w:pos="6412"/>
+          <w:tab w:val="left" w:pos="7328"/>
+          <w:tab w:val="left" w:pos="8244"/>
+          <w:tab w:val="left" w:pos="9160"/>
+          <w:tab w:val="left" w:pos="10076"/>
+          <w:tab w:val="left" w:pos="10992"/>
+          <w:tab w:val="left" w:pos="11908"/>
+          <w:tab w:val="left" w:pos="12824"/>
+          <w:tab w:val="left" w:pos="13740"/>
+          <w:tab w:val="left" w:pos="14656"/>
+        </w:tabs>
+        <w:spacing w:after="0" w:line="240" w:lineRule="auto"/>
+        <w:rPr>
+          <w:rFonts w:ascii="Consolas" w:eastAsia="Times New Roman" w:hAnsi="Consolas" w:cs="Courier New"/>
+          <w:kern w:val="0"/>
+          <w:sz w:val="20"/>
+          <w:szCs w:val="20"/>
+          <w:bdr w:val="none" w:sz="0" w:space="0" w:color="auto" w:frame="1"/>
+          <w:lang w:eastAsia="pt-BR"/>
+          <w14:ligatures w14:val="none"/>
+        </w:rPr>
+      </w:pPr>
+      <w:r>
+        <w:rPr>
+          <w:rFonts w:ascii="Consolas" w:eastAsia="Times New Roman" w:hAnsi="Consolas" w:cs="Courier New"/>
+          <w:kern w:val="0"/>
+          <w:sz w:val="20"/>
+          <w:szCs w:val="20"/>
+          <w:bdr w:val="none" w:sz="0" w:space="0" w:color="auto" w:frame="1"/>
+          <w:lang w:eastAsia="pt-BR"/>
+          <w14:ligatures w14:val="none"/>
+        </w:rPr>
+        <w:t xml:space="preserve">      </w:t>
+      </w:r>
+      <w:r>
+        <w:rPr>
+          <w:rFonts w:ascii="Consolas" w:eastAsia="Times New Roman" w:hAnsi="Consolas" w:cs="Courier New"/>
+          <w:kern w:val="0"/>
+          <w:sz w:val="20"/>
+          <w:szCs w:val="20"/>
+          <w:bdr w:val="none" w:sz="0" w:space="0" w:color="auto" w:frame="1"/>
+          <w:lang w:eastAsia="pt-BR"/>
+          <w14:ligatures w14:val="none"/>
+        </w:rPr>
+        <w:t xml:space="preserve">#H2 Connection - dados de </w:t>
+      </w:r>
+      <w:proofErr w:type="spellStart"/>
+      <w:r>
+        <w:rPr>
+          <w:rFonts w:ascii="Consolas" w:eastAsia="Times New Roman" w:hAnsi="Consolas" w:cs="Courier New"/>
+          <w:kern w:val="0"/>
+          <w:sz w:val="20"/>
+          <w:szCs w:val="20"/>
+          <w:bdr w:val="none" w:sz="0" w:space="0" w:color="auto" w:frame="1"/>
+          <w:lang w:eastAsia="pt-BR"/>
+          <w14:ligatures w14:val="none"/>
+        </w:rPr>
+        <w:t>conexao</w:t>
+      </w:r>
+      <w:proofErr w:type="spellEnd"/>
+      <w:r>
+        <w:rPr>
+          <w:rFonts w:ascii="Consolas" w:eastAsia="Times New Roman" w:hAnsi="Consolas" w:cs="Courier New"/>
+          <w:kern w:val="0"/>
+          <w:sz w:val="20"/>
+          <w:szCs w:val="20"/>
+          <w:bdr w:val="none" w:sz="0" w:space="0" w:color="auto" w:frame="1"/>
+          <w:lang w:eastAsia="pt-BR"/>
+          <w14:ligatures w14:val="none"/>
+        </w:rPr>
+        <w:t xml:space="preserve"> com o banco de dados </w:t>
+      </w:r>
+    </w:p>
+    <w:p>
+      <w:pPr>
+        <w:tabs>
+          <w:tab w:val="left" w:pos="916"/>
+          <w:tab w:val="left" w:pos="1832"/>
+          <w:tab w:val="left" w:pos="2748"/>
+          <w:tab w:val="left" w:pos="3664"/>
+          <w:tab w:val="left" w:pos="4580"/>
+          <w:tab w:val="left" w:pos="5496"/>
+          <w:tab w:val="left" w:pos="6412"/>
+          <w:tab w:val="left" w:pos="7328"/>
+          <w:tab w:val="left" w:pos="8244"/>
+          <w:tab w:val="left" w:pos="9160"/>
+          <w:tab w:val="left" w:pos="10076"/>
+          <w:tab w:val="left" w:pos="10992"/>
+          <w:tab w:val="left" w:pos="11908"/>
+          <w:tab w:val="left" w:pos="12824"/>
+          <w:tab w:val="left" w:pos="13740"/>
+          <w:tab w:val="left" w:pos="14656"/>
+        </w:tabs>
+        <w:spacing w:after="0" w:line="240" w:lineRule="auto"/>
+        <w:rPr>
+          <w:rFonts w:ascii="Consolas" w:eastAsia="Times New Roman" w:hAnsi="Consolas" w:cs="Courier New"/>
+          <w:kern w:val="0"/>
+          <w:sz w:val="20"/>
+          <w:szCs w:val="20"/>
+          <w:bdr w:val="none" w:sz="0" w:space="0" w:color="auto" w:frame="1"/>
+          <w:lang w:eastAsia="pt-BR"/>
+          <w14:ligatures w14:val="none"/>
+        </w:rPr>
+      </w:pPr>
+      <w:r>
+        <w:rPr>
+          <w:rFonts w:ascii="Consolas" w:eastAsia="Times New Roman" w:hAnsi="Consolas" w:cs="Courier New"/>
+          <w:kern w:val="0"/>
+          <w:sz w:val="20"/>
+          <w:szCs w:val="20"/>
+          <w:bdr w:val="none" w:sz="0" w:space="0" w:color="auto" w:frame="1"/>
+          <w:lang w:eastAsia="pt-BR"/>
+          <w14:ligatures w14:val="none"/>
+        </w:rPr>
+        <w:t xml:space="preserve">      spring.datasource.url=jdbc:h2:mem:testedb</w:t>
+      </w:r>
+    </w:p>
+    <w:p>
+      <w:pPr>
+        <w:tabs>
+          <w:tab w:val="left" w:pos="916"/>
+          <w:tab w:val="left" w:pos="1832"/>
+          <w:tab w:val="left" w:pos="2748"/>
+          <w:tab w:val="left" w:pos="3664"/>
+          <w:tab w:val="left" w:pos="4580"/>
+          <w:tab w:val="left" w:pos="5496"/>
+          <w:tab w:val="left" w:pos="6412"/>
+          <w:tab w:val="left" w:pos="7328"/>
+          <w:tab w:val="left" w:pos="8244"/>
+          <w:tab w:val="left" w:pos="9160"/>
+          <w:tab w:val="left" w:pos="10076"/>
+          <w:tab w:val="left" w:pos="10992"/>
+          <w:tab w:val="left" w:pos="11908"/>
+          <w:tab w:val="left" w:pos="12824"/>
+          <w:tab w:val="left" w:pos="13740"/>
+          <w:tab w:val="left" w:pos="14656"/>
+        </w:tabs>
+        <w:spacing w:after="0" w:line="240" w:lineRule="auto"/>
+        <w:rPr>
+          <w:rFonts w:ascii="Consolas" w:eastAsia="Times New Roman" w:hAnsi="Consolas" w:cs="Courier New"/>
+          <w:kern w:val="0"/>
+          <w:sz w:val="20"/>
+          <w:szCs w:val="20"/>
+          <w:bdr w:val="none" w:sz="0" w:space="0" w:color="auto" w:frame="1"/>
+          <w:lang w:eastAsia="pt-BR"/>
+          <w14:ligatures w14:val="none"/>
+        </w:rPr>
+      </w:pPr>
+      <w:r>
+        <w:rPr>
+          <w:rFonts w:ascii="Consolas" w:eastAsia="Times New Roman" w:hAnsi="Consolas" w:cs="Courier New"/>
+          <w:kern w:val="0"/>
+          <w:sz w:val="20"/>
+          <w:szCs w:val="20"/>
+          <w:bdr w:val="none" w:sz="0" w:space="0" w:color="auto" w:frame="1"/>
+          <w:lang w:eastAsia="pt-BR"/>
+          <w14:ligatures w14:val="none"/>
+        </w:rPr>
+        <w:t xml:space="preserve">      </w:t>
+      </w:r>
+      <w:proofErr w:type="spellStart"/>
+      <w:proofErr w:type="gramStart"/>
+      <w:r>
+        <w:rPr>
+          <w:rFonts w:ascii="Consolas" w:eastAsia="Times New Roman" w:hAnsi="Consolas" w:cs="Courier New"/>
+          <w:kern w:val="0"/>
+          <w:sz w:val="20"/>
+          <w:szCs w:val="20"/>
+          <w:bdr w:val="none" w:sz="0" w:space="0" w:color="auto" w:frame="1"/>
+          <w:lang w:eastAsia="pt-BR"/>
+          <w14:ligatures w14:val="none"/>
+        </w:rPr>
+        <w:t>spring.datasource</w:t>
+      </w:r>
+      <w:proofErr w:type="gramEnd"/>
+      <w:r>
+        <w:rPr>
+          <w:rFonts w:ascii="Consolas" w:eastAsia="Times New Roman" w:hAnsi="Consolas" w:cs="Courier New"/>
+          <w:kern w:val="0"/>
+          <w:sz w:val="20"/>
+          <w:szCs w:val="20"/>
+          <w:bdr w:val="none" w:sz="0" w:space="0" w:color="auto" w:frame="1"/>
+          <w:lang w:eastAsia="pt-BR"/>
+          <w14:ligatures w14:val="none"/>
+        </w:rPr>
+        <w:t>.username</w:t>
+      </w:r>
+      <w:proofErr w:type="spellEnd"/>
+      <w:r>
+        <w:rPr>
+          <w:rFonts w:ascii="Consolas" w:eastAsia="Times New Roman" w:hAnsi="Consolas" w:cs="Courier New"/>
+          <w:kern w:val="0"/>
+          <w:sz w:val="20"/>
+          <w:szCs w:val="20"/>
+          <w:bdr w:val="none" w:sz="0" w:space="0" w:color="auto" w:frame="1"/>
+          <w:lang w:eastAsia="pt-BR"/>
+          <w14:ligatures w14:val="none"/>
+        </w:rPr>
+        <w:t>=</w:t>
+      </w:r>
+      <w:proofErr w:type="spellStart"/>
+      <w:r>
+        <w:rPr>
+          <w:rFonts w:ascii="Consolas" w:eastAsia="Times New Roman" w:hAnsi="Consolas" w:cs="Courier New"/>
+          <w:kern w:val="0"/>
+          <w:sz w:val="20"/>
+          <w:szCs w:val="20"/>
+          <w:bdr w:val="none" w:sz="0" w:space="0" w:color="auto" w:frame="1"/>
+          <w:lang w:eastAsia="pt-BR"/>
+          <w14:ligatures w14:val="none"/>
+        </w:rPr>
+        <w:t>sa</w:t>
+      </w:r>
+      <w:proofErr w:type="spellEnd"/>
+    </w:p>
+    <w:p>
+      <w:pPr>
+        <w:tabs>
+          <w:tab w:val="left" w:pos="916"/>
+          <w:tab w:val="left" w:pos="1832"/>
+          <w:tab w:val="left" w:pos="2748"/>
+          <w:tab w:val="left" w:pos="3664"/>
+          <w:tab w:val="left" w:pos="4580"/>
+          <w:tab w:val="left" w:pos="5496"/>
+          <w:tab w:val="left" w:pos="6412"/>
+          <w:tab w:val="left" w:pos="7328"/>
+          <w:tab w:val="left" w:pos="8244"/>
+          <w:tab w:val="left" w:pos="9160"/>
+          <w:tab w:val="left" w:pos="10076"/>
+          <w:tab w:val="left" w:pos="10992"/>
+          <w:tab w:val="left" w:pos="11908"/>
+          <w:tab w:val="left" w:pos="12824"/>
+          <w:tab w:val="left" w:pos="13740"/>
+          <w:tab w:val="left" w:pos="14656"/>
+        </w:tabs>
+        <w:spacing w:after="0" w:line="240" w:lineRule="auto"/>
+        <w:rPr>
+          <w:rFonts w:ascii="Consolas" w:eastAsia="Times New Roman" w:hAnsi="Consolas" w:cs="Courier New"/>
+          <w:kern w:val="0"/>
+          <w:sz w:val="20"/>
+          <w:szCs w:val="20"/>
+          <w:bdr w:val="none" w:sz="0" w:space="0" w:color="auto" w:frame="1"/>
+          <w:lang w:eastAsia="pt-BR"/>
+          <w14:ligatures w14:val="none"/>
+        </w:rPr>
+      </w:pPr>
+      <w:r>
+        <w:rPr>
+          <w:rFonts w:ascii="Consolas" w:eastAsia="Times New Roman" w:hAnsi="Consolas" w:cs="Courier New"/>
+          <w:kern w:val="0"/>
+          <w:sz w:val="20"/>
+          <w:szCs w:val="20"/>
+          <w:bdr w:val="none" w:sz="0" w:space="0" w:color="auto" w:frame="1"/>
+          <w:lang w:eastAsia="pt-BR"/>
+          <w14:ligatures w14:val="none"/>
+        </w:rPr>
+        <w:t xml:space="preserve">      </w:t>
+      </w:r>
+      <w:proofErr w:type="spellStart"/>
+      <w:proofErr w:type="gramStart"/>
+      <w:r>
+        <w:rPr>
+          <w:rFonts w:ascii="Consolas" w:eastAsia="Times New Roman" w:hAnsi="Consolas" w:cs="Courier New"/>
+          <w:kern w:val="0"/>
+          <w:sz w:val="20"/>
+          <w:szCs w:val="20"/>
+          <w:bdr w:val="none" w:sz="0" w:space="0" w:color="auto" w:frame="1"/>
+          <w:lang w:eastAsia="pt-BR"/>
+          <w14:ligatures w14:val="none"/>
+        </w:rPr>
+        <w:t>spring.datasource</w:t>
+      </w:r>
+      <w:proofErr w:type="gramEnd"/>
+      <w:r>
+        <w:rPr>
+          <w:rFonts w:ascii="Consolas" w:eastAsia="Times New Roman" w:hAnsi="Consolas" w:cs="Courier New"/>
+          <w:kern w:val="0"/>
+          <w:sz w:val="20"/>
+          <w:szCs w:val="20"/>
+          <w:bdr w:val="none" w:sz="0" w:space="0" w:color="auto" w:frame="1"/>
+          <w:lang w:eastAsia="pt-BR"/>
+          <w14:ligatures w14:val="none"/>
+        </w:rPr>
+        <w:t>.password</w:t>
+      </w:r>
+      <w:proofErr w:type="spellEnd"/>
+      <w:r>
+        <w:rPr>
+          <w:rFonts w:ascii="Consolas" w:eastAsia="Times New Roman" w:hAnsi="Consolas" w:cs="Courier New"/>
+          <w:kern w:val="0"/>
+          <w:sz w:val="20"/>
+          <w:szCs w:val="20"/>
+          <w:bdr w:val="none" w:sz="0" w:space="0" w:color="auto" w:frame="1"/>
+          <w:lang w:eastAsia="pt-BR"/>
+          <w14:ligatures w14:val="none"/>
+        </w:rPr>
+        <w:t xml:space="preserve">= </w:t>
+      </w:r>
+    </w:p>
+    <w:p>
+      <w:pPr>
+        <w:tabs>
+          <w:tab w:val="left" w:pos="916"/>
+          <w:tab w:val="left" w:pos="1832"/>
+          <w:tab w:val="left" w:pos="2748"/>
+          <w:tab w:val="left" w:pos="3664"/>
+          <w:tab w:val="left" w:pos="4580"/>
+          <w:tab w:val="left" w:pos="5496"/>
+          <w:tab w:val="left" w:pos="6412"/>
+          <w:tab w:val="left" w:pos="7328"/>
+          <w:tab w:val="left" w:pos="8244"/>
+          <w:tab w:val="left" w:pos="9160"/>
+          <w:tab w:val="left" w:pos="10076"/>
+          <w:tab w:val="left" w:pos="10992"/>
+          <w:tab w:val="left" w:pos="11908"/>
+          <w:tab w:val="left" w:pos="12824"/>
+          <w:tab w:val="left" w:pos="13740"/>
+          <w:tab w:val="left" w:pos="14656"/>
+        </w:tabs>
+        <w:spacing w:after="0" w:line="240" w:lineRule="auto"/>
+        <w:rPr>
+          <w:rFonts w:ascii="Consolas" w:eastAsia="Times New Roman" w:hAnsi="Consolas" w:cs="Courier New"/>
+          <w:kern w:val="0"/>
+          <w:sz w:val="20"/>
+          <w:szCs w:val="20"/>
+          <w:bdr w:val="none" w:sz="0" w:space="0" w:color="auto" w:frame="1"/>
+          <w:lang w:eastAsia="pt-BR"/>
+          <w14:ligatures w14:val="none"/>
+        </w:rPr>
+      </w:pPr>
+    </w:p>
+    <w:p>
+      <w:pPr>
+        <w:tabs>
+          <w:tab w:val="left" w:pos="916"/>
+          <w:tab w:val="left" w:pos="1832"/>
+          <w:tab w:val="left" w:pos="2748"/>
+          <w:tab w:val="left" w:pos="3664"/>
+          <w:tab w:val="left" w:pos="4580"/>
+          <w:tab w:val="left" w:pos="5496"/>
+          <w:tab w:val="left" w:pos="6412"/>
+          <w:tab w:val="left" w:pos="7328"/>
+          <w:tab w:val="left" w:pos="8244"/>
+          <w:tab w:val="left" w:pos="9160"/>
+          <w:tab w:val="left" w:pos="10076"/>
+          <w:tab w:val="left" w:pos="10992"/>
+          <w:tab w:val="left" w:pos="11908"/>
+          <w:tab w:val="left" w:pos="12824"/>
+          <w:tab w:val="left" w:pos="13740"/>
+          <w:tab w:val="left" w:pos="14656"/>
+        </w:tabs>
+        <w:spacing w:after="0" w:line="240" w:lineRule="auto"/>
+        <w:rPr>
+          <w:rFonts w:ascii="Consolas" w:eastAsia="Times New Roman" w:hAnsi="Consolas" w:cs="Courier New"/>
+          <w:kern w:val="0"/>
+          <w:sz w:val="20"/>
+          <w:szCs w:val="20"/>
+          <w:bdr w:val="none" w:sz="0" w:space="0" w:color="auto" w:frame="1"/>
+          <w:lang w:eastAsia="pt-BR"/>
+          <w14:ligatures w14:val="none"/>
+        </w:rPr>
+      </w:pPr>
+      <w:r>
+        <w:rPr>
+          <w:rFonts w:ascii="Consolas" w:eastAsia="Times New Roman" w:hAnsi="Consolas" w:cs="Courier New"/>
+          <w:kern w:val="0"/>
+          <w:sz w:val="20"/>
+          <w:szCs w:val="20"/>
+          <w:bdr w:val="none" w:sz="0" w:space="0" w:color="auto" w:frame="1"/>
+          <w:lang w:eastAsia="pt-BR"/>
+          <w14:ligatures w14:val="none"/>
+        </w:rPr>
+        <w:t xml:space="preserve">      #H2 </w:t>
+      </w:r>
+      <w:proofErr w:type="spellStart"/>
+      <w:r>
+        <w:rPr>
+          <w:rFonts w:ascii="Consolas" w:eastAsia="Times New Roman" w:hAnsi="Consolas" w:cs="Courier New"/>
+          <w:kern w:val="0"/>
+          <w:sz w:val="20"/>
+          <w:szCs w:val="20"/>
+          <w:bdr w:val="none" w:sz="0" w:space="0" w:color="auto" w:frame="1"/>
+          <w:lang w:eastAsia="pt-BR"/>
+          <w14:ligatures w14:val="none"/>
+        </w:rPr>
+        <w:t>Client</w:t>
+      </w:r>
+      <w:proofErr w:type="spellEnd"/>
+      <w:r>
+        <w:rPr>
+          <w:rFonts w:ascii="Consolas" w:eastAsia="Times New Roman" w:hAnsi="Consolas" w:cs="Courier New"/>
+          <w:kern w:val="0"/>
+          <w:sz w:val="20"/>
+          <w:szCs w:val="20"/>
+          <w:bdr w:val="none" w:sz="0" w:space="0" w:color="auto" w:frame="1"/>
+          <w:lang w:eastAsia="pt-BR"/>
+          <w14:ligatures w14:val="none"/>
+        </w:rPr>
+        <w:t xml:space="preserve"> - habilita o console para ser utilizado no </w:t>
+      </w:r>
+      <w:proofErr w:type="spellStart"/>
+      <w:r>
+        <w:rPr>
+          <w:rFonts w:ascii="Consolas" w:eastAsia="Times New Roman" w:hAnsi="Consolas" w:cs="Courier New"/>
+          <w:kern w:val="0"/>
+          <w:sz w:val="20"/>
+          <w:szCs w:val="20"/>
+          <w:bdr w:val="none" w:sz="0" w:space="0" w:color="auto" w:frame="1"/>
+          <w:lang w:eastAsia="pt-BR"/>
+          <w14:ligatures w14:val="none"/>
+        </w:rPr>
+        <w:t>browse</w:t>
+      </w:r>
+      <w:proofErr w:type="spellEnd"/>
+    </w:p>
+    <w:p>
+      <w:pPr>
+        <w:tabs>
+          <w:tab w:val="left" w:pos="916"/>
+          <w:tab w:val="left" w:pos="1832"/>
+          <w:tab w:val="left" w:pos="2748"/>
+          <w:tab w:val="left" w:pos="3664"/>
+          <w:tab w:val="left" w:pos="4580"/>
+          <w:tab w:val="left" w:pos="5496"/>
+          <w:tab w:val="left" w:pos="6412"/>
+          <w:tab w:val="left" w:pos="7328"/>
+          <w:tab w:val="left" w:pos="8244"/>
+          <w:tab w:val="left" w:pos="9160"/>
+          <w:tab w:val="left" w:pos="10076"/>
+          <w:tab w:val="left" w:pos="10992"/>
+          <w:tab w:val="left" w:pos="11908"/>
+          <w:tab w:val="left" w:pos="12824"/>
+          <w:tab w:val="left" w:pos="13740"/>
+          <w:tab w:val="left" w:pos="14656"/>
+        </w:tabs>
+        <w:spacing w:after="0" w:line="240" w:lineRule="auto"/>
+        <w:rPr>
+          <w:rFonts w:ascii="Consolas" w:eastAsia="Times New Roman" w:hAnsi="Consolas" w:cs="Courier New"/>
+          <w:kern w:val="0"/>
+          <w:sz w:val="20"/>
+          <w:szCs w:val="20"/>
+          <w:bdr w:val="none" w:sz="0" w:space="0" w:color="auto" w:frame="1"/>
+          <w:lang w:eastAsia="pt-BR"/>
+          <w14:ligatures w14:val="none"/>
+        </w:rPr>
+      </w:pPr>
+      <w:r>
+        <w:rPr>
+          <w:rFonts w:ascii="Consolas" w:eastAsia="Times New Roman" w:hAnsi="Consolas" w:cs="Courier New"/>
+          <w:kern w:val="0"/>
+          <w:sz w:val="20"/>
+          <w:szCs w:val="20"/>
+          <w:bdr w:val="none" w:sz="0" w:space="0" w:color="auto" w:frame="1"/>
+          <w:lang w:eastAsia="pt-BR"/>
+          <w14:ligatures w14:val="none"/>
+        </w:rPr>
+        <w:t xml:space="preserve">      spring.h</w:t>
+      </w:r>
+      <w:proofErr w:type="gramStart"/>
+      <w:r>
+        <w:rPr>
+          <w:rFonts w:ascii="Consolas" w:eastAsia="Times New Roman" w:hAnsi="Consolas" w:cs="Courier New"/>
+          <w:kern w:val="0"/>
+          <w:sz w:val="20"/>
+          <w:szCs w:val="20"/>
+          <w:bdr w:val="none" w:sz="0" w:space="0" w:color="auto" w:frame="1"/>
+          <w:lang w:eastAsia="pt-BR"/>
+          <w14:ligatures w14:val="none"/>
+        </w:rPr>
+        <w:t>2.console</w:t>
+      </w:r>
+      <w:proofErr w:type="gramEnd"/>
+      <w:r>
+        <w:rPr>
+          <w:rFonts w:ascii="Consolas" w:eastAsia="Times New Roman" w:hAnsi="Consolas" w:cs="Courier New"/>
+          <w:kern w:val="0"/>
+          <w:sz w:val="20"/>
+          <w:szCs w:val="20"/>
+          <w:bdr w:val="none" w:sz="0" w:space="0" w:color="auto" w:frame="1"/>
+          <w:lang w:eastAsia="pt-BR"/>
+          <w14:ligatures w14:val="none"/>
+        </w:rPr>
+        <w:t>.enabled=</w:t>
+      </w:r>
+      <w:proofErr w:type="spellStart"/>
+      <w:r>
+        <w:rPr>
+          <w:rFonts w:ascii="Consolas" w:eastAsia="Times New Roman" w:hAnsi="Consolas" w:cs="Courier New"/>
+          <w:kern w:val="0"/>
+          <w:sz w:val="20"/>
+          <w:szCs w:val="20"/>
+          <w:bdr w:val="none" w:sz="0" w:space="0" w:color="auto" w:frame="1"/>
+          <w:lang w:eastAsia="pt-BR"/>
+          <w14:ligatures w14:val="none"/>
+        </w:rPr>
+        <w:t>true</w:t>
+      </w:r>
+      <w:proofErr w:type="spellEnd"/>
+    </w:p>
+    <w:p>
+      <w:pPr>
+        <w:tabs>
+          <w:tab w:val="left" w:pos="916"/>
+          <w:tab w:val="left" w:pos="1832"/>
+          <w:tab w:val="left" w:pos="2748"/>
+          <w:tab w:val="left" w:pos="3664"/>
+          <w:tab w:val="left" w:pos="4580"/>
+          <w:tab w:val="left" w:pos="5496"/>
+          <w:tab w:val="left" w:pos="6412"/>
+          <w:tab w:val="left" w:pos="7328"/>
+          <w:tab w:val="left" w:pos="8244"/>
+          <w:tab w:val="left" w:pos="9160"/>
+          <w:tab w:val="left" w:pos="10076"/>
+          <w:tab w:val="left" w:pos="10992"/>
+          <w:tab w:val="left" w:pos="11908"/>
+          <w:tab w:val="left" w:pos="12824"/>
+          <w:tab w:val="left" w:pos="13740"/>
+          <w:tab w:val="left" w:pos="14656"/>
+        </w:tabs>
+        <w:spacing w:after="0" w:line="240" w:lineRule="auto"/>
+        <w:rPr>
+          <w:rFonts w:ascii="Consolas" w:eastAsia="Times New Roman" w:hAnsi="Consolas" w:cs="Courier New"/>
+          <w:kern w:val="0"/>
+          <w:sz w:val="20"/>
+          <w:szCs w:val="20"/>
+          <w:bdr w:val="none" w:sz="0" w:space="0" w:color="auto" w:frame="1"/>
+          <w:lang w:eastAsia="pt-BR"/>
+          <w14:ligatures w14:val="none"/>
+        </w:rPr>
+      </w:pPr>
+      <w:r>
+        <w:rPr>
+          <w:rFonts w:ascii="Consolas" w:eastAsia="Times New Roman" w:hAnsi="Consolas" w:cs="Courier New"/>
+          <w:kern w:val="0"/>
+          <w:sz w:val="20"/>
+          <w:szCs w:val="20"/>
+          <w:bdr w:val="none" w:sz="0" w:space="0" w:color="auto" w:frame="1"/>
+          <w:lang w:eastAsia="pt-BR"/>
+          <w14:ligatures w14:val="none"/>
+        </w:rPr>
+        <w:t xml:space="preserve">      spring.h</w:t>
+      </w:r>
+      <w:proofErr w:type="gramStart"/>
+      <w:r>
+        <w:rPr>
+          <w:rFonts w:ascii="Consolas" w:eastAsia="Times New Roman" w:hAnsi="Consolas" w:cs="Courier New"/>
+          <w:kern w:val="0"/>
+          <w:sz w:val="20"/>
+          <w:szCs w:val="20"/>
+          <w:bdr w:val="none" w:sz="0" w:space="0" w:color="auto" w:frame="1"/>
+          <w:lang w:eastAsia="pt-BR"/>
+          <w14:ligatures w14:val="none"/>
+        </w:rPr>
+        <w:t>2.console</w:t>
+      </w:r>
+      <w:proofErr w:type="gramEnd"/>
+      <w:r>
+        <w:rPr>
+          <w:rFonts w:ascii="Consolas" w:eastAsia="Times New Roman" w:hAnsi="Consolas" w:cs="Courier New"/>
+          <w:kern w:val="0"/>
+          <w:sz w:val="20"/>
+          <w:szCs w:val="20"/>
+          <w:bdr w:val="none" w:sz="0" w:space="0" w:color="auto" w:frame="1"/>
+          <w:lang w:eastAsia="pt-BR"/>
+          <w14:ligatures w14:val="none"/>
+        </w:rPr>
+        <w:t>.path=/h2-console</w:t>
+      </w:r>
+    </w:p>
+    <w:p>
+      <w:pPr>
+        <w:tabs>
+          <w:tab w:val="left" w:pos="916"/>
+          <w:tab w:val="left" w:pos="1832"/>
+          <w:tab w:val="left" w:pos="2748"/>
+          <w:tab w:val="left" w:pos="3664"/>
+          <w:tab w:val="left" w:pos="4580"/>
+          <w:tab w:val="left" w:pos="5496"/>
+          <w:tab w:val="left" w:pos="6412"/>
+          <w:tab w:val="left" w:pos="7328"/>
+          <w:tab w:val="left" w:pos="8244"/>
+          <w:tab w:val="left" w:pos="9160"/>
+          <w:tab w:val="left" w:pos="10076"/>
+          <w:tab w:val="left" w:pos="10992"/>
+          <w:tab w:val="left" w:pos="11908"/>
+          <w:tab w:val="left" w:pos="12824"/>
+          <w:tab w:val="left" w:pos="13740"/>
+          <w:tab w:val="left" w:pos="14656"/>
+        </w:tabs>
+        <w:spacing w:after="0" w:line="240" w:lineRule="auto"/>
+        <w:rPr>
+          <w:rFonts w:ascii="Consolas" w:eastAsia="Times New Roman" w:hAnsi="Consolas" w:cs="Courier New"/>
+          <w:kern w:val="0"/>
+          <w:sz w:val="20"/>
+          <w:szCs w:val="20"/>
+          <w:bdr w:val="none" w:sz="0" w:space="0" w:color="auto" w:frame="1"/>
+          <w:lang w:eastAsia="pt-BR"/>
+          <w14:ligatures w14:val="none"/>
+        </w:rPr>
+      </w:pPr>
+    </w:p>
+    <w:p>
+      <w:pPr>
+        <w:tabs>
+          <w:tab w:val="left" w:pos="916"/>
+          <w:tab w:val="left" w:pos="1832"/>
+          <w:tab w:val="left" w:pos="2748"/>
+          <w:tab w:val="left" w:pos="3664"/>
+          <w:tab w:val="left" w:pos="4580"/>
+          <w:tab w:val="left" w:pos="5496"/>
+          <w:tab w:val="left" w:pos="6412"/>
+          <w:tab w:val="left" w:pos="7328"/>
+          <w:tab w:val="left" w:pos="8244"/>
+          <w:tab w:val="left" w:pos="9160"/>
+          <w:tab w:val="left" w:pos="10076"/>
+          <w:tab w:val="left" w:pos="10992"/>
+          <w:tab w:val="left" w:pos="11908"/>
+          <w:tab w:val="left" w:pos="12824"/>
+          <w:tab w:val="left" w:pos="13740"/>
+          <w:tab w:val="left" w:pos="14656"/>
+        </w:tabs>
+        <w:spacing w:after="0" w:line="240" w:lineRule="auto"/>
+        <w:rPr>
+          <w:rFonts w:ascii="Consolas" w:eastAsia="Times New Roman" w:hAnsi="Consolas" w:cs="Courier New"/>
+          <w:kern w:val="0"/>
+          <w:sz w:val="20"/>
+          <w:szCs w:val="20"/>
+          <w:bdr w:val="none" w:sz="0" w:space="0" w:color="auto" w:frame="1"/>
+          <w:lang w:eastAsia="pt-BR"/>
+          <w14:ligatures w14:val="none"/>
+        </w:rPr>
+      </w:pPr>
+      <w:r>
+        <w:rPr>
+          <w:rFonts w:ascii="Consolas" w:eastAsia="Times New Roman" w:hAnsi="Consolas" w:cs="Courier New"/>
+          <w:kern w:val="0"/>
+          <w:sz w:val="20"/>
+          <w:szCs w:val="20"/>
+          <w:bdr w:val="none" w:sz="0" w:space="0" w:color="auto" w:frame="1"/>
+          <w:lang w:eastAsia="pt-BR"/>
+          <w14:ligatures w14:val="none"/>
+        </w:rPr>
+        <w:t xml:space="preserve">      #Show H2 - habilita a </w:t>
+      </w:r>
+      <w:proofErr w:type="spellStart"/>
+      <w:r>
+        <w:rPr>
+          <w:rFonts w:ascii="Consolas" w:eastAsia="Times New Roman" w:hAnsi="Consolas" w:cs="Courier New"/>
+          <w:kern w:val="0"/>
+          <w:sz w:val="20"/>
+          <w:szCs w:val="20"/>
+          <w:bdr w:val="none" w:sz="0" w:space="0" w:color="auto" w:frame="1"/>
+          <w:lang w:eastAsia="pt-BR"/>
+          <w14:ligatures w14:val="none"/>
+        </w:rPr>
+        <w:t>exibicao</w:t>
+      </w:r>
+      <w:proofErr w:type="spellEnd"/>
+      <w:r>
+        <w:rPr>
+          <w:rFonts w:ascii="Consolas" w:eastAsia="Times New Roman" w:hAnsi="Consolas" w:cs="Courier New"/>
+          <w:kern w:val="0"/>
+          <w:sz w:val="20"/>
+          <w:szCs w:val="20"/>
+          <w:bdr w:val="none" w:sz="0" w:space="0" w:color="auto" w:frame="1"/>
+          <w:lang w:eastAsia="pt-BR"/>
+          <w14:ligatures w14:val="none"/>
+        </w:rPr>
+        <w:t xml:space="preserve"> das queries SQL no console do STS</w:t>
+      </w:r>
+    </w:p>
+    <w:p>
+      <w:pPr>
+        <w:tabs>
+          <w:tab w:val="left" w:pos="916"/>
+          <w:tab w:val="left" w:pos="1832"/>
+          <w:tab w:val="left" w:pos="2748"/>
+          <w:tab w:val="left" w:pos="3664"/>
+          <w:tab w:val="left" w:pos="4580"/>
+          <w:tab w:val="left" w:pos="5496"/>
+          <w:tab w:val="left" w:pos="6412"/>
+          <w:tab w:val="left" w:pos="7328"/>
+          <w:tab w:val="left" w:pos="8244"/>
+          <w:tab w:val="left" w:pos="9160"/>
+          <w:tab w:val="left" w:pos="10076"/>
+          <w:tab w:val="left" w:pos="10992"/>
+          <w:tab w:val="left" w:pos="11908"/>
+          <w:tab w:val="left" w:pos="12824"/>
+          <w:tab w:val="left" w:pos="13740"/>
+          <w:tab w:val="left" w:pos="14656"/>
+        </w:tabs>
+        <w:spacing w:after="0" w:line="240" w:lineRule="auto"/>
+        <w:rPr>
+          <w:rFonts w:ascii="Consolas" w:eastAsia="Times New Roman" w:hAnsi="Consolas" w:cs="Courier New"/>
+          <w:kern w:val="0"/>
+          <w:sz w:val="20"/>
+          <w:szCs w:val="20"/>
+          <w:bdr w:val="none" w:sz="0" w:space="0" w:color="auto" w:frame="1"/>
+          <w:lang w:eastAsia="pt-BR"/>
+          <w14:ligatures w14:val="none"/>
+        </w:rPr>
+      </w:pPr>
+      <w:r>
+        <w:rPr>
+          <w:rFonts w:ascii="Consolas" w:eastAsia="Times New Roman" w:hAnsi="Consolas" w:cs="Courier New"/>
+          <w:kern w:val="0"/>
+          <w:sz w:val="20"/>
+          <w:szCs w:val="20"/>
+          <w:bdr w:val="none" w:sz="0" w:space="0" w:color="auto" w:frame="1"/>
+          <w:lang w:eastAsia="pt-BR"/>
+          <w14:ligatures w14:val="none"/>
+        </w:rPr>
+        <w:t xml:space="preserve">      </w:t>
+      </w:r>
+      <w:proofErr w:type="spellStart"/>
+      <w:proofErr w:type="gramStart"/>
+      <w:r>
+        <w:rPr>
+          <w:rFonts w:ascii="Consolas" w:eastAsia="Times New Roman" w:hAnsi="Consolas" w:cs="Courier New"/>
+          <w:kern w:val="0"/>
+          <w:sz w:val="20"/>
+          <w:szCs w:val="20"/>
+          <w:bdr w:val="none" w:sz="0" w:space="0" w:color="auto" w:frame="1"/>
+          <w:lang w:eastAsia="pt-BR"/>
+          <w14:ligatures w14:val="none"/>
+        </w:rPr>
+        <w:t>spring.jpa.show</w:t>
+      </w:r>
+      <w:proofErr w:type="gramEnd"/>
+      <w:r>
+        <w:rPr>
+          <w:rFonts w:ascii="Consolas" w:eastAsia="Times New Roman" w:hAnsi="Consolas" w:cs="Courier New"/>
+          <w:kern w:val="0"/>
+          <w:sz w:val="20"/>
+          <w:szCs w:val="20"/>
+          <w:bdr w:val="none" w:sz="0" w:space="0" w:color="auto" w:frame="1"/>
+          <w:lang w:eastAsia="pt-BR"/>
+          <w14:ligatures w14:val="none"/>
+        </w:rPr>
+        <w:t>-sql</w:t>
+      </w:r>
+      <w:proofErr w:type="spellEnd"/>
+      <w:r>
+        <w:rPr>
+          <w:rFonts w:ascii="Consolas" w:eastAsia="Times New Roman" w:hAnsi="Consolas" w:cs="Courier New"/>
+          <w:kern w:val="0"/>
+          <w:sz w:val="20"/>
+          <w:szCs w:val="20"/>
+          <w:bdr w:val="none" w:sz="0" w:space="0" w:color="auto" w:frame="1"/>
+          <w:lang w:eastAsia="pt-BR"/>
+          <w14:ligatures w14:val="none"/>
+        </w:rPr>
+        <w:t>=</w:t>
+      </w:r>
+      <w:proofErr w:type="spellStart"/>
+      <w:r>
+        <w:rPr>
+          <w:rFonts w:ascii="Consolas" w:eastAsia="Times New Roman" w:hAnsi="Consolas" w:cs="Courier New"/>
+          <w:kern w:val="0"/>
+          <w:sz w:val="20"/>
+          <w:szCs w:val="20"/>
+          <w:bdr w:val="none" w:sz="0" w:space="0" w:color="auto" w:frame="1"/>
+          <w:lang w:eastAsia="pt-BR"/>
+          <w14:ligatures w14:val="none"/>
+        </w:rPr>
+        <w:t>true</w:t>
+      </w:r>
+      <w:proofErr w:type="spellEnd"/>
+    </w:p>
+    <w:p>
+      <w:pPr>
+        <w:tabs>
+          <w:tab w:val="left" w:pos="916"/>
+          <w:tab w:val="left" w:pos="1832"/>
+          <w:tab w:val="left" w:pos="2748"/>
+          <w:tab w:val="left" w:pos="3664"/>
+          <w:tab w:val="left" w:pos="4580"/>
+          <w:tab w:val="left" w:pos="5496"/>
+          <w:tab w:val="left" w:pos="6412"/>
+          <w:tab w:val="left" w:pos="7328"/>
+          <w:tab w:val="left" w:pos="8244"/>
+          <w:tab w:val="left" w:pos="9160"/>
+          <w:tab w:val="left" w:pos="10076"/>
+          <w:tab w:val="left" w:pos="10992"/>
+          <w:tab w:val="left" w:pos="11908"/>
+          <w:tab w:val="left" w:pos="12824"/>
+          <w:tab w:val="left" w:pos="13740"/>
+          <w:tab w:val="left" w:pos="14656"/>
+        </w:tabs>
+        <w:spacing w:after="0" w:line="240" w:lineRule="auto"/>
+        <w:rPr>
+          <w:rFonts w:ascii="Consolas" w:eastAsia="Times New Roman" w:hAnsi="Consolas" w:cs="Courier New"/>
+          <w:kern w:val="0"/>
+          <w:sz w:val="20"/>
+          <w:szCs w:val="20"/>
+          <w:lang w:eastAsia="pt-BR"/>
+          <w14:ligatures w14:val="none"/>
+        </w:rPr>
+      </w:pPr>
+      <w:r>
+        <w:rPr>
+          <w:rFonts w:ascii="Consolas" w:eastAsia="Times New Roman" w:hAnsi="Consolas" w:cs="Courier New"/>
+          <w:kern w:val="0"/>
+          <w:sz w:val="20"/>
+          <w:szCs w:val="20"/>
+          <w:bdr w:val="none" w:sz="0" w:space="0" w:color="auto" w:frame="1"/>
+          <w:lang w:eastAsia="pt-BR"/>
+          <w14:ligatures w14:val="none"/>
+        </w:rPr>
+        <w:t xml:space="preserve">      </w:t>
+      </w:r>
+      <w:proofErr w:type="spellStart"/>
+      <w:proofErr w:type="gramStart"/>
+      <w:r>
+        <w:rPr>
+          <w:rFonts w:ascii="Consolas" w:eastAsia="Times New Roman" w:hAnsi="Consolas" w:cs="Courier New"/>
+          <w:kern w:val="0"/>
+          <w:sz w:val="20"/>
+          <w:szCs w:val="20"/>
+          <w:bdr w:val="none" w:sz="0" w:space="0" w:color="auto" w:frame="1"/>
+          <w:lang w:eastAsia="pt-BR"/>
+          <w14:ligatures w14:val="none"/>
+        </w:rPr>
+        <w:t>spring.jpa.properties</w:t>
+      </w:r>
+      <w:proofErr w:type="gramEnd"/>
+      <w:r>
+        <w:rPr>
+          <w:rFonts w:ascii="Consolas" w:eastAsia="Times New Roman" w:hAnsi="Consolas" w:cs="Courier New"/>
+          <w:kern w:val="0"/>
+          <w:sz w:val="20"/>
+          <w:szCs w:val="20"/>
+          <w:bdr w:val="none" w:sz="0" w:space="0" w:color="auto" w:frame="1"/>
+          <w:lang w:eastAsia="pt-BR"/>
+          <w14:ligatures w14:val="none"/>
+        </w:rPr>
+        <w:t>.hibernate.format_sql</w:t>
+      </w:r>
+      <w:proofErr w:type="spellEnd"/>
+      <w:r>
+        <w:rPr>
+          <w:rFonts w:ascii="Consolas" w:eastAsia="Times New Roman" w:hAnsi="Consolas" w:cs="Courier New"/>
+          <w:kern w:val="0"/>
+          <w:sz w:val="20"/>
+          <w:szCs w:val="20"/>
+          <w:bdr w:val="none" w:sz="0" w:space="0" w:color="auto" w:frame="1"/>
+          <w:lang w:eastAsia="pt-BR"/>
+          <w14:ligatures w14:val="none"/>
+        </w:rPr>
+        <w:t>=</w:t>
+      </w:r>
+      <w:proofErr w:type="spellStart"/>
+      <w:r>
+        <w:rPr>
+          <w:rFonts w:ascii="Consolas" w:eastAsia="Times New Roman" w:hAnsi="Consolas" w:cs="Courier New"/>
+          <w:kern w:val="0"/>
+          <w:sz w:val="20"/>
+          <w:szCs w:val="20"/>
+          <w:bdr w:val="none" w:sz="0" w:space="0" w:color="auto" w:frame="1"/>
+          <w:lang w:eastAsia="pt-BR"/>
+          <w14:ligatures w14:val="none"/>
+        </w:rPr>
+        <w:t>true</w:t>
+      </w:r>
+      <w:proofErr w:type="spellEnd"/>
     </w:p>
     <w:p>
       <w:pPr>
@@ -1701,6 +3162,73 @@
       <w14:ligatures w14:val="none"/>
     </w:rPr>
   </w:style>
+  <w:style w:type="paragraph" w:styleId="Pr-formataoHTML">
+    <w:name w:val="HTML Preformatted"/>
+    <w:basedOn w:val="Normal"/>
+    <w:link w:val="Pr-formataoHTMLChar"/>
+    <w:uiPriority w:val="99"/>
+    <w:semiHidden/>
+    <w:unhideWhenUsed/>
+    <w:rsid w:val="00D93432"/>
+    <w:pPr>
+      <w:tabs>
+        <w:tab w:val="left" w:pos="916"/>
+        <w:tab w:val="left" w:pos="1832"/>
+        <w:tab w:val="left" w:pos="2748"/>
+        <w:tab w:val="left" w:pos="3664"/>
+        <w:tab w:val="left" w:pos="4580"/>
+        <w:tab w:val="left" w:pos="5496"/>
+        <w:tab w:val="left" w:pos="6412"/>
+        <w:tab w:val="left" w:pos="7328"/>
+        <w:tab w:val="left" w:pos="8244"/>
+        <w:tab w:val="left" w:pos="9160"/>
+        <w:tab w:val="left" w:pos="10076"/>
+        <w:tab w:val="left" w:pos="10992"/>
+        <w:tab w:val="left" w:pos="11908"/>
+        <w:tab w:val="left" w:pos="12824"/>
+        <w:tab w:val="left" w:pos="13740"/>
+        <w:tab w:val="left" w:pos="14656"/>
+      </w:tabs>
+      <w:spacing w:after="0" w:line="240" w:lineRule="auto"/>
+    </w:pPr>
+    <w:rPr>
+      <w:rFonts w:ascii="Courier New" w:eastAsia="Times New Roman" w:hAnsi="Courier New" w:cs="Courier New"/>
+      <w:kern w:val="0"/>
+      <w:sz w:val="20"/>
+      <w:szCs w:val="20"/>
+      <w:lang w:eastAsia="pt-BR"/>
+      <w14:ligatures w14:val="none"/>
+    </w:rPr>
+  </w:style>
+  <w:style w:type="character" w:customStyle="1" w:styleId="Pr-formataoHTMLChar">
+    <w:name w:val="Pré-formatação HTML Char"/>
+    <w:basedOn w:val="Fontepargpadro"/>
+    <w:link w:val="Pr-formataoHTML"/>
+    <w:uiPriority w:val="99"/>
+    <w:semiHidden/>
+    <w:rsid w:val="00D93432"/>
+    <w:rPr>
+      <w:rFonts w:ascii="Courier New" w:eastAsia="Times New Roman" w:hAnsi="Courier New" w:cs="Courier New"/>
+      <w:kern w:val="0"/>
+      <w:sz w:val="20"/>
+      <w:szCs w:val="20"/>
+      <w:lang w:eastAsia="pt-BR"/>
+      <w14:ligatures w14:val="none"/>
+    </w:rPr>
+  </w:style>
+  <w:style w:type="character" w:styleId="CdigoHTML">
+    <w:name w:val="HTML Code"/>
+    <w:basedOn w:val="Fontepargpadro"/>
+    <w:uiPriority w:val="99"/>
+    <w:semiHidden/>
+    <w:unhideWhenUsed/>
+    <w:rsid w:val="00D93432"/>
+    <w:rPr>
+      <w:rFonts w:ascii="Courier New" w:eastAsia="Times New Roman" w:hAnsi="Courier New" w:cs="Courier New"/>
+      <w:sz w:val="20"/>
+      <w:szCs w:val="20"/>
+    </w:rPr>
+  </w:style>
 </w:styles>
 </file>
 

</xml_diff>

<commit_message>
Criado o endpoint para buscar game por id
</commit_message>
<xml_diff>
--- a/documentos/Minhas anotações do projeto.docx
+++ b/documentos/Minhas anotações do projeto.docx
@@ -19719,16 +19719,7 @@
           <w:sz w:val="18"/>
           <w:szCs w:val="18"/>
         </w:rPr>
-        <w:t xml:space="preserve">       </w:t>
-      </w:r>
-      <w:r>
-        <w:rPr>
-          <w:rStyle w:val="pl-k"/>
-          <w:rFonts w:ascii="Consolas" w:hAnsi="Consolas"/>
-          <w:sz w:val="18"/>
-          <w:szCs w:val="18"/>
-        </w:rPr>
-        <w:t>INSERT INTO</w:t>
+        <w:t xml:space="preserve">       INSERT INTO</w:t>
       </w:r>
       <w:r>
         <w:rPr>
@@ -19877,16 +19868,7 @@
           <w:sz w:val="18"/>
           <w:szCs w:val="18"/>
         </w:rPr>
-        <w:t xml:space="preserve">       </w:t>
-      </w:r>
-      <w:r>
-        <w:rPr>
-          <w:rStyle w:val="pl-k"/>
-          <w:rFonts w:ascii="Consolas" w:hAnsi="Consolas"/>
-          <w:sz w:val="18"/>
-          <w:szCs w:val="18"/>
-        </w:rPr>
-        <w:t>INSERT INTO</w:t>
+        <w:t xml:space="preserve">       INSERT INTO</w:t>
       </w:r>
       <w:r>
         <w:rPr>
@@ -20035,16 +20017,7 @@
           <w:sz w:val="18"/>
           <w:szCs w:val="18"/>
         </w:rPr>
-        <w:t xml:space="preserve">       </w:t>
-      </w:r>
-      <w:r>
-        <w:rPr>
-          <w:rStyle w:val="pl-k"/>
-          <w:rFonts w:ascii="Consolas" w:hAnsi="Consolas"/>
-          <w:sz w:val="18"/>
-          <w:szCs w:val="18"/>
-        </w:rPr>
-        <w:t>INSERT INTO</w:t>
+        <w:t xml:space="preserve">       INSERT INTO</w:t>
       </w:r>
       <w:r>
         <w:rPr>
@@ -20194,16 +20167,7 @@
           <w:szCs w:val="18"/>
         </w:rPr>
         <w:lastRenderedPageBreak/>
-        <w:t xml:space="preserve">       </w:t>
-      </w:r>
-      <w:r>
-        <w:rPr>
-          <w:rStyle w:val="pl-k"/>
-          <w:rFonts w:ascii="Consolas" w:hAnsi="Consolas"/>
-          <w:sz w:val="18"/>
-          <w:szCs w:val="18"/>
-        </w:rPr>
-        <w:t>INSERT INTO</w:t>
+        <w:t xml:space="preserve">       INSERT INTO</w:t>
       </w:r>
       <w:r>
         <w:rPr>
@@ -20362,16 +20326,7 @@
           <w:sz w:val="18"/>
           <w:szCs w:val="18"/>
         </w:rPr>
-        <w:t xml:space="preserve">       </w:t>
-      </w:r>
-      <w:r>
-        <w:rPr>
-          <w:rStyle w:val="pl-k"/>
-          <w:rFonts w:ascii="Consolas" w:hAnsi="Consolas"/>
-          <w:sz w:val="18"/>
-          <w:szCs w:val="18"/>
-        </w:rPr>
-        <w:t>INSERT INTO</w:t>
+        <w:t xml:space="preserve">       INSERT INTO</w:t>
       </w:r>
       <w:r>
         <w:rPr>
@@ -20520,16 +20475,7 @@
           <w:sz w:val="18"/>
           <w:szCs w:val="18"/>
         </w:rPr>
-        <w:t xml:space="preserve">       </w:t>
-      </w:r>
-      <w:r>
-        <w:rPr>
-          <w:rStyle w:val="pl-k"/>
-          <w:rFonts w:ascii="Consolas" w:hAnsi="Consolas"/>
-          <w:sz w:val="18"/>
-          <w:szCs w:val="18"/>
-        </w:rPr>
-        <w:t>INSERT INTO</w:t>
+        <w:t xml:space="preserve">       INSERT INTO</w:t>
       </w:r>
       <w:r>
         <w:rPr>
@@ -20678,16 +20624,7 @@
           <w:sz w:val="18"/>
           <w:szCs w:val="18"/>
         </w:rPr>
-        <w:t xml:space="preserve">       </w:t>
-      </w:r>
-      <w:r>
-        <w:rPr>
-          <w:rStyle w:val="pl-k"/>
-          <w:rFonts w:ascii="Consolas" w:hAnsi="Consolas"/>
-          <w:sz w:val="18"/>
-          <w:szCs w:val="18"/>
-        </w:rPr>
-        <w:t>INSERT INTO</w:t>
+        <w:t xml:space="preserve">       INSERT INTO</w:t>
       </w:r>
       <w:r>
         <w:rPr>
@@ -20836,16 +20773,7 @@
           <w:sz w:val="18"/>
           <w:szCs w:val="18"/>
         </w:rPr>
-        <w:t xml:space="preserve">       </w:t>
-      </w:r>
-      <w:r>
-        <w:rPr>
-          <w:rStyle w:val="pl-k"/>
-          <w:rFonts w:ascii="Consolas" w:hAnsi="Consolas"/>
-          <w:sz w:val="18"/>
-          <w:szCs w:val="18"/>
-        </w:rPr>
-        <w:t>INSERT INTO</w:t>
+        <w:t xml:space="preserve">       INSERT INTO</w:t>
       </w:r>
       <w:r>
         <w:rPr>
@@ -20992,16 +20920,7 @@
           <w:sz w:val="18"/>
           <w:szCs w:val="18"/>
         </w:rPr>
-        <w:t xml:space="preserve">       </w:t>
-      </w:r>
-      <w:r>
-        <w:rPr>
-          <w:rStyle w:val="pl-k"/>
-          <w:rFonts w:ascii="Consolas" w:hAnsi="Consolas"/>
-          <w:sz w:val="18"/>
-          <w:szCs w:val="18"/>
-        </w:rPr>
-        <w:t>INSERT INTO</w:t>
+        <w:t xml:space="preserve">       INSERT INTO</w:t>
       </w:r>
       <w:r>
         <w:rPr>
@@ -21145,6 +21064,7 @@
     </w:p>
     <w:p>
       <w:pPr>
+        <w:pStyle w:val="PargrafodaLista"/>
         <w:spacing w:after="0"/>
         <w:rPr>
           <w:sz w:val="18"/>
@@ -21154,6 +21074,241 @@
     </w:p>
     <w:p>
       <w:pPr>
+        <w:pStyle w:val="PargrafodaLista"/>
+        <w:numPr>
+          <w:ilvl w:val="0"/>
+          <w:numId w:val="1"/>
+        </w:numPr>
+        <w:spacing w:after="0"/>
+        <w:rPr>
+          <w:sz w:val="18"/>
+          <w:szCs w:val="18"/>
+        </w:rPr>
+      </w:pPr>
+      <w:r>
+        <w:rPr>
+          <w:sz w:val="18"/>
+          <w:szCs w:val="18"/>
+        </w:rPr>
+        <w:t xml:space="preserve">Fizemos uso do método </w:t>
+      </w:r>
+      <w:proofErr w:type="spellStart"/>
+      <w:r>
+        <w:rPr>
+          <w:sz w:val="18"/>
+          <w:szCs w:val="18"/>
+        </w:rPr>
+        <w:t>copyProperties</w:t>
+      </w:r>
+      <w:proofErr w:type="spellEnd"/>
+      <w:r>
+        <w:rPr>
+          <w:sz w:val="18"/>
+          <w:szCs w:val="18"/>
+        </w:rPr>
+        <w:t xml:space="preserve"> da classe </w:t>
+      </w:r>
+      <w:proofErr w:type="spellStart"/>
+      <w:r>
+        <w:rPr>
+          <w:sz w:val="18"/>
+          <w:szCs w:val="18"/>
+        </w:rPr>
+        <w:t>BeanUtils</w:t>
+      </w:r>
+      <w:proofErr w:type="spellEnd"/>
+      <w:r>
+        <w:rPr>
+          <w:sz w:val="18"/>
+          <w:szCs w:val="18"/>
+        </w:rPr>
+        <w:t xml:space="preserve"> na classe </w:t>
+      </w:r>
+      <w:proofErr w:type="spellStart"/>
+      <w:r>
+        <w:rPr>
+          <w:sz w:val="18"/>
+          <w:szCs w:val="18"/>
+        </w:rPr>
+        <w:t>GameDTO</w:t>
+      </w:r>
+      <w:proofErr w:type="spellEnd"/>
+      <w:r>
+        <w:rPr>
+          <w:sz w:val="18"/>
+          <w:szCs w:val="18"/>
+        </w:rPr>
+        <w:t xml:space="preserve">. Esse método atribui/copia todos os atributos de uma classe para outra, desde que ambas tenham os mesmos atributos e tipos. Ex. </w:t>
+      </w:r>
+      <w:proofErr w:type="spellStart"/>
+      <w:r>
+        <w:rPr>
+          <w:sz w:val="18"/>
+          <w:szCs w:val="18"/>
+        </w:rPr>
+        <w:t>BeanUtils.copyProperties</w:t>
+      </w:r>
+      <w:proofErr w:type="spellEnd"/>
+      <w:r>
+        <w:rPr>
+          <w:sz w:val="18"/>
+          <w:szCs w:val="18"/>
+        </w:rPr>
+        <w:t>(</w:t>
+      </w:r>
+      <w:proofErr w:type="spellStart"/>
+      <w:r>
+        <w:rPr>
+          <w:sz w:val="18"/>
+          <w:szCs w:val="18"/>
+        </w:rPr>
+        <w:t>entityGame</w:t>
+      </w:r>
+      <w:proofErr w:type="spellEnd"/>
+      <w:r>
+        <w:rPr>
+          <w:sz w:val="18"/>
+          <w:szCs w:val="18"/>
+        </w:rPr>
+        <w:t xml:space="preserve">, </w:t>
+      </w:r>
+      <w:proofErr w:type="spellStart"/>
+      <w:r>
+        <w:rPr>
+          <w:sz w:val="18"/>
+          <w:szCs w:val="18"/>
+        </w:rPr>
+        <w:t>this</w:t>
+      </w:r>
+      <w:proofErr w:type="spellEnd"/>
+      <w:r>
+        <w:rPr>
+          <w:sz w:val="18"/>
+          <w:szCs w:val="18"/>
+        </w:rPr>
+        <w:t>);</w:t>
+      </w:r>
+    </w:p>
+    <w:p>
+      <w:pPr>
+        <w:pStyle w:val="PargrafodaLista"/>
+        <w:spacing w:after="0"/>
+        <w:rPr>
+          <w:sz w:val="18"/>
+          <w:szCs w:val="18"/>
+        </w:rPr>
+      </w:pPr>
+      <w:r>
+        <w:rPr>
+          <w:sz w:val="18"/>
+          <w:szCs w:val="18"/>
+        </w:rPr>
+        <w:t xml:space="preserve">Obs.: Se utilizar este “macete” a classe DTO deverá ter todos os </w:t>
+      </w:r>
+      <w:proofErr w:type="spellStart"/>
+      <w:r>
+        <w:rPr>
+          <w:sz w:val="18"/>
+          <w:szCs w:val="18"/>
+        </w:rPr>
+        <w:t>get</w:t>
+      </w:r>
+      <w:proofErr w:type="spellEnd"/>
+      <w:r>
+        <w:rPr>
+          <w:sz w:val="18"/>
+          <w:szCs w:val="18"/>
+        </w:rPr>
+        <w:t xml:space="preserve"> e set, e não somente os </w:t>
+      </w:r>
+      <w:proofErr w:type="spellStart"/>
+      <w:r>
+        <w:rPr>
+          <w:sz w:val="18"/>
+          <w:szCs w:val="18"/>
+        </w:rPr>
+        <w:t>get</w:t>
+      </w:r>
+      <w:proofErr w:type="spellEnd"/>
+      <w:r>
+        <w:rPr>
+          <w:sz w:val="18"/>
+          <w:szCs w:val="18"/>
+        </w:rPr>
+        <w:t>.</w:t>
+      </w:r>
+    </w:p>
+    <w:p>
+      <w:pPr>
+        <w:pStyle w:val="PargrafodaLista"/>
+        <w:spacing w:after="0"/>
+        <w:rPr>
+          <w:sz w:val="18"/>
+          <w:szCs w:val="18"/>
+        </w:rPr>
+      </w:pPr>
+    </w:p>
+    <w:p>
+      <w:pPr>
+        <w:pStyle w:val="PargrafodaLista"/>
+        <w:numPr>
+          <w:ilvl w:val="0"/>
+          <w:numId w:val="1"/>
+        </w:numPr>
+        <w:spacing w:after="0"/>
+        <w:rPr>
+          <w:sz w:val="18"/>
+          <w:szCs w:val="18"/>
+        </w:rPr>
+      </w:pPr>
+      <w:r>
+        <w:rPr>
+          <w:sz w:val="18"/>
+          <w:szCs w:val="18"/>
+        </w:rPr>
+        <w:t xml:space="preserve">No </w:t>
+      </w:r>
+      <w:proofErr w:type="spellStart"/>
+      <w:r>
+        <w:rPr>
+          <w:sz w:val="18"/>
+          <w:szCs w:val="18"/>
+        </w:rPr>
+        <w:t>GameService</w:t>
+      </w:r>
+      <w:proofErr w:type="spellEnd"/>
+      <w:r>
+        <w:rPr>
+          <w:sz w:val="18"/>
+          <w:szCs w:val="18"/>
+        </w:rPr>
+        <w:t xml:space="preserve"> utilizamos a anotação @Transaction(readOnly=true) para garantir que ocorra a transação e o atributo informe ao banco que é uma transação de leitura e não de escrita, tornando o processo mais rápido.</w:t>
+      </w:r>
+    </w:p>
+    <w:p>
+      <w:pPr>
+        <w:pStyle w:val="PargrafodaLista"/>
+        <w:numPr>
+          <w:ilvl w:val="0"/>
+          <w:numId w:val="1"/>
+        </w:numPr>
+        <w:spacing w:after="0"/>
+        <w:rPr>
+          <w:sz w:val="18"/>
+          <w:szCs w:val="18"/>
+        </w:rPr>
+      </w:pPr>
+      <w:r>
+        <w:rPr>
+          <w:sz w:val="18"/>
+          <w:szCs w:val="18"/>
+        </w:rPr>
+        <w:t>d</w:t>
+      </w:r>
+    </w:p>
+    <w:p>
+      <w:pPr>
+        <w:pStyle w:val="PargrafodaLista"/>
         <w:spacing w:after="0"/>
         <w:rPr>
           <w:sz w:val="18"/>

</xml_diff>

<commit_message>
Finalizando a aula 02 - com implementação da query nativa por categoria de jogos
</commit_message>
<xml_diff>
--- a/documentos/Minhas anotações do projeto.docx
+++ b/documentos/Minhas anotações do projeto.docx
@@ -18909,14 +18909,19 @@
       <w:pPr>
         <w:spacing w:after="0"/>
         <w:rPr>
+          <w:b/>
+          <w:bCs/>
           <w:sz w:val="18"/>
           <w:szCs w:val="18"/>
         </w:rPr>
       </w:pPr>
       <w:r>
         <w:rPr>
-          <w:sz w:val="18"/>
-          <w:szCs w:val="18"/>
+          <w:b/>
+          <w:bCs/>
+          <w:sz w:val="18"/>
+          <w:szCs w:val="18"/>
+          <w:highlight w:val="yellow"/>
         </w:rPr>
         <w:t>Concluímos a branch Aula_01</w:t>
       </w:r>
@@ -18943,14 +18948,19 @@
       <w:pPr>
         <w:spacing w:after="0"/>
         <w:rPr>
+          <w:b/>
+          <w:bCs/>
           <w:sz w:val="18"/>
           <w:szCs w:val="18"/>
         </w:rPr>
       </w:pPr>
       <w:r>
         <w:rPr>
-          <w:sz w:val="18"/>
-          <w:szCs w:val="18"/>
+          <w:b/>
+          <w:bCs/>
+          <w:sz w:val="18"/>
+          <w:szCs w:val="18"/>
+          <w:highlight w:val="yellow"/>
         </w:rPr>
         <w:t>Criação da branch Aula_02:</w:t>
       </w:r>
@@ -21288,6 +21298,16 @@
     <w:p>
       <w:pPr>
         <w:pStyle w:val="PargrafodaLista"/>
+        <w:spacing w:after="0"/>
+        <w:rPr>
+          <w:sz w:val="18"/>
+          <w:szCs w:val="18"/>
+        </w:rPr>
+      </w:pPr>
+    </w:p>
+    <w:p>
+      <w:pPr>
+        <w:pStyle w:val="PargrafodaLista"/>
         <w:numPr>
           <w:ilvl w:val="0"/>
           <w:numId w:val="1"/>
@@ -21303,13 +21323,1112 @@
           <w:sz w:val="18"/>
           <w:szCs w:val="18"/>
         </w:rPr>
-        <w:t>d</w:t>
-      </w:r>
+        <w:t>Criando consulta SQL nativa:</w:t>
+      </w:r>
+    </w:p>
+    <w:p>
+      <w:pPr>
+        <w:pStyle w:val="PargrafodaLista"/>
+        <w:ind w:firstLine="696"/>
+        <w:rPr>
+          <w:sz w:val="18"/>
+          <w:szCs w:val="18"/>
+        </w:rPr>
+      </w:pPr>
+      <w:r>
+        <w:rPr>
+          <w:sz w:val="18"/>
+          <w:szCs w:val="18"/>
+        </w:rPr>
+        <w:t xml:space="preserve">Query / método adicionado na </w:t>
+      </w:r>
+      <w:proofErr w:type="spellStart"/>
+      <w:r>
+        <w:rPr>
+          <w:sz w:val="18"/>
+          <w:szCs w:val="18"/>
+        </w:rPr>
+        <w:t>GameRepository</w:t>
+      </w:r>
+      <w:proofErr w:type="spellEnd"/>
     </w:p>
     <w:p>
       <w:pPr>
         <w:pStyle w:val="PargrafodaLista"/>
         <w:spacing w:after="0"/>
+        <w:ind w:left="1410"/>
+        <w:rPr>
+          <w:sz w:val="18"/>
+          <w:szCs w:val="18"/>
+        </w:rPr>
+      </w:pPr>
+      <w:r>
+        <w:rPr>
+          <w:sz w:val="18"/>
+          <w:szCs w:val="18"/>
+        </w:rPr>
+        <w:t xml:space="preserve">Sempre que utilizar a query nativa, o resultado da query vai derivar da interface </w:t>
+      </w:r>
+      <w:proofErr w:type="spellStart"/>
+      <w:r>
+        <w:rPr>
+          <w:sz w:val="18"/>
+          <w:szCs w:val="18"/>
+        </w:rPr>
+        <w:t>Projection</w:t>
+      </w:r>
+      <w:proofErr w:type="spellEnd"/>
+      <w:r>
+        <w:rPr>
+          <w:sz w:val="18"/>
+          <w:szCs w:val="18"/>
+        </w:rPr>
+        <w:t xml:space="preserve">, assim para o nosso projeto criamos a interface </w:t>
+      </w:r>
+      <w:proofErr w:type="spellStart"/>
+      <w:r>
+        <w:rPr>
+          <w:sz w:val="18"/>
+          <w:szCs w:val="18"/>
+        </w:rPr>
+        <w:t>GameMinProjection</w:t>
+      </w:r>
+      <w:proofErr w:type="spellEnd"/>
+      <w:r>
+        <w:rPr>
+          <w:sz w:val="18"/>
+          <w:szCs w:val="18"/>
+        </w:rPr>
+        <w:t>.</w:t>
+      </w:r>
+    </w:p>
+    <w:p>
+      <w:pPr>
+        <w:pStyle w:val="PargrafodaLista"/>
+        <w:spacing w:after="0"/>
+        <w:ind w:left="1410"/>
+        <w:rPr>
+          <w:sz w:val="18"/>
+          <w:szCs w:val="18"/>
+        </w:rPr>
+      </w:pPr>
+    </w:p>
+    <w:p>
+      <w:pPr>
+        <w:pStyle w:val="Pr-formataoHTML"/>
+        <w:ind w:left="720"/>
+        <w:rPr>
+          <w:rFonts w:ascii="Consolas" w:hAnsi="Consolas"/>
+          <w:sz w:val="18"/>
+          <w:szCs w:val="18"/>
+        </w:rPr>
+      </w:pPr>
+      <w:r>
+        <w:rPr>
+          <w:rStyle w:val="pl-c1"/>
+          <w:rFonts w:ascii="Consolas" w:hAnsi="Consolas"/>
+          <w:sz w:val="18"/>
+          <w:szCs w:val="18"/>
+        </w:rPr>
+        <w:t>@</w:t>
+      </w:r>
+      <w:proofErr w:type="gramStart"/>
+      <w:r>
+        <w:rPr>
+          <w:rStyle w:val="pl-c1"/>
+          <w:rFonts w:ascii="Consolas" w:hAnsi="Consolas"/>
+          <w:sz w:val="18"/>
+          <w:szCs w:val="18"/>
+        </w:rPr>
+        <w:t>Query</w:t>
+      </w:r>
+      <w:r>
+        <w:rPr>
+          <w:rFonts w:ascii="Consolas" w:hAnsi="Consolas"/>
+          <w:sz w:val="18"/>
+          <w:szCs w:val="18"/>
+        </w:rPr>
+        <w:t>(</w:t>
+      </w:r>
+      <w:proofErr w:type="gramEnd"/>
+      <w:r>
+        <w:rPr>
+          <w:rStyle w:val="pl-s1"/>
+          <w:rFonts w:ascii="Consolas" w:hAnsi="Consolas"/>
+          <w:sz w:val="18"/>
+          <w:szCs w:val="18"/>
+        </w:rPr>
+        <w:t>nativeQuery</w:t>
+      </w:r>
+      <w:r>
+        <w:rPr>
+          <w:rFonts w:ascii="Consolas" w:hAnsi="Consolas"/>
+          <w:sz w:val="18"/>
+          <w:szCs w:val="18"/>
+        </w:rPr>
+        <w:t xml:space="preserve"> = </w:t>
+      </w:r>
+      <w:proofErr w:type="spellStart"/>
+      <w:r>
+        <w:rPr>
+          <w:rStyle w:val="pl-c1"/>
+          <w:rFonts w:ascii="Consolas" w:hAnsi="Consolas"/>
+          <w:sz w:val="18"/>
+          <w:szCs w:val="18"/>
+        </w:rPr>
+        <w:t>true</w:t>
+      </w:r>
+      <w:proofErr w:type="spellEnd"/>
+      <w:r>
+        <w:rPr>
+          <w:rFonts w:ascii="Consolas" w:hAnsi="Consolas"/>
+          <w:sz w:val="18"/>
+          <w:szCs w:val="18"/>
+        </w:rPr>
+        <w:t xml:space="preserve">, </w:t>
+      </w:r>
+      <w:proofErr w:type="spellStart"/>
+      <w:r>
+        <w:rPr>
+          <w:rStyle w:val="pl-s1"/>
+          <w:rFonts w:ascii="Consolas" w:hAnsi="Consolas"/>
+          <w:sz w:val="18"/>
+          <w:szCs w:val="18"/>
+        </w:rPr>
+        <w:t>value</w:t>
+      </w:r>
+      <w:proofErr w:type="spellEnd"/>
+      <w:r>
+        <w:rPr>
+          <w:rFonts w:ascii="Consolas" w:hAnsi="Consolas"/>
+          <w:sz w:val="18"/>
+          <w:szCs w:val="18"/>
+        </w:rPr>
+        <w:t xml:space="preserve"> = </w:t>
+      </w:r>
+      <w:r>
+        <w:rPr>
+          <w:rStyle w:val="pl-s"/>
+          <w:rFonts w:ascii="Consolas" w:hAnsi="Consolas"/>
+          <w:sz w:val="18"/>
+          <w:szCs w:val="18"/>
+        </w:rPr>
+        <w:t>"""</w:t>
+      </w:r>
+    </w:p>
+    <w:p>
+      <w:pPr>
+        <w:pStyle w:val="Pr-formataoHTML"/>
+        <w:ind w:left="720"/>
+        <w:rPr>
+          <w:rStyle w:val="pl-s"/>
+          <w:rFonts w:ascii="Consolas" w:hAnsi="Consolas"/>
+          <w:sz w:val="18"/>
+          <w:szCs w:val="18"/>
+        </w:rPr>
+      </w:pPr>
+      <w:r>
+        <w:rPr>
+          <w:rStyle w:val="pl-s"/>
+          <w:rFonts w:ascii="Consolas" w:hAnsi="Consolas"/>
+          <w:sz w:val="18"/>
+          <w:szCs w:val="18"/>
+        </w:rPr>
+        <w:tab/>
+        <w:t xml:space="preserve">SELECT tb_game.id, </w:t>
+      </w:r>
+      <w:proofErr w:type="spellStart"/>
+      <w:r>
+        <w:rPr>
+          <w:rStyle w:val="pl-s"/>
+          <w:rFonts w:ascii="Consolas" w:hAnsi="Consolas"/>
+          <w:sz w:val="18"/>
+          <w:szCs w:val="18"/>
+        </w:rPr>
+        <w:t>tb_</w:t>
+      </w:r>
+      <w:proofErr w:type="gramStart"/>
+      <w:r>
+        <w:rPr>
+          <w:rStyle w:val="pl-s"/>
+          <w:rFonts w:ascii="Consolas" w:hAnsi="Consolas"/>
+          <w:sz w:val="18"/>
+          <w:szCs w:val="18"/>
+        </w:rPr>
+        <w:t>game.title</w:t>
+      </w:r>
+      <w:proofErr w:type="spellEnd"/>
+      <w:proofErr w:type="gramEnd"/>
+      <w:r>
+        <w:rPr>
+          <w:rStyle w:val="pl-s"/>
+          <w:rFonts w:ascii="Consolas" w:hAnsi="Consolas"/>
+          <w:sz w:val="18"/>
+          <w:szCs w:val="18"/>
+        </w:rPr>
+        <w:t xml:space="preserve">, </w:t>
+      </w:r>
+      <w:proofErr w:type="spellStart"/>
+      <w:r>
+        <w:rPr>
+          <w:rStyle w:val="pl-s"/>
+          <w:rFonts w:ascii="Consolas" w:hAnsi="Consolas"/>
+          <w:sz w:val="18"/>
+          <w:szCs w:val="18"/>
+        </w:rPr>
+        <w:t>tb_game.game_year</w:t>
+      </w:r>
+      <w:proofErr w:type="spellEnd"/>
+      <w:r>
+        <w:rPr>
+          <w:rStyle w:val="pl-s"/>
+          <w:rFonts w:ascii="Consolas" w:hAnsi="Consolas"/>
+          <w:sz w:val="18"/>
+          <w:szCs w:val="18"/>
+        </w:rPr>
+        <w:t xml:space="preserve"> AS `</w:t>
+      </w:r>
+      <w:proofErr w:type="spellStart"/>
+      <w:r>
+        <w:rPr>
+          <w:rStyle w:val="pl-s"/>
+          <w:rFonts w:ascii="Consolas" w:hAnsi="Consolas"/>
+          <w:sz w:val="18"/>
+          <w:szCs w:val="18"/>
+        </w:rPr>
+        <w:t>year</w:t>
+      </w:r>
+      <w:proofErr w:type="spellEnd"/>
+      <w:r>
+        <w:rPr>
+          <w:rStyle w:val="pl-s"/>
+          <w:rFonts w:ascii="Consolas" w:hAnsi="Consolas"/>
+          <w:sz w:val="18"/>
+          <w:szCs w:val="18"/>
+        </w:rPr>
+        <w:t>`,</w:t>
+      </w:r>
+    </w:p>
+    <w:p>
+      <w:pPr>
+        <w:pStyle w:val="Pr-formataoHTML"/>
+        <w:ind w:left="720"/>
+        <w:rPr>
+          <w:rFonts w:ascii="Consolas" w:hAnsi="Consolas"/>
+          <w:sz w:val="18"/>
+          <w:szCs w:val="18"/>
+        </w:rPr>
+      </w:pPr>
+      <w:r>
+        <w:rPr>
+          <w:rStyle w:val="pl-s"/>
+          <w:rFonts w:ascii="Consolas" w:hAnsi="Consolas"/>
+          <w:sz w:val="18"/>
+          <w:szCs w:val="18"/>
+        </w:rPr>
+        <w:t xml:space="preserve">     </w:t>
+      </w:r>
+      <w:r>
+        <w:rPr>
+          <w:rStyle w:val="pl-s"/>
+          <w:rFonts w:ascii="Consolas" w:hAnsi="Consolas"/>
+          <w:sz w:val="18"/>
+          <w:szCs w:val="18"/>
+        </w:rPr>
+        <w:t xml:space="preserve"> </w:t>
+      </w:r>
+      <w:r>
+        <w:rPr>
+          <w:rStyle w:val="pl-s"/>
+          <w:rFonts w:ascii="Consolas" w:hAnsi="Consolas"/>
+          <w:sz w:val="18"/>
+          <w:szCs w:val="18"/>
+        </w:rPr>
+        <w:t xml:space="preserve">   </w:t>
+      </w:r>
+      <w:proofErr w:type="spellStart"/>
+      <w:r>
+        <w:rPr>
+          <w:rStyle w:val="pl-s"/>
+          <w:rFonts w:ascii="Consolas" w:hAnsi="Consolas"/>
+          <w:sz w:val="18"/>
+          <w:szCs w:val="18"/>
+        </w:rPr>
+        <w:t>tb_game.img_url</w:t>
+      </w:r>
+      <w:proofErr w:type="spellEnd"/>
+      <w:r>
+        <w:rPr>
+          <w:rStyle w:val="pl-s"/>
+          <w:rFonts w:ascii="Consolas" w:hAnsi="Consolas"/>
+          <w:sz w:val="18"/>
+          <w:szCs w:val="18"/>
+        </w:rPr>
+        <w:t xml:space="preserve"> AS </w:t>
+      </w:r>
+      <w:proofErr w:type="spellStart"/>
+      <w:r>
+        <w:rPr>
+          <w:rStyle w:val="pl-s"/>
+          <w:rFonts w:ascii="Consolas" w:hAnsi="Consolas"/>
+          <w:sz w:val="18"/>
+          <w:szCs w:val="18"/>
+        </w:rPr>
+        <w:t>imgUrl</w:t>
+      </w:r>
+      <w:proofErr w:type="spellEnd"/>
+      <w:r>
+        <w:rPr>
+          <w:rStyle w:val="pl-s"/>
+          <w:rFonts w:ascii="Consolas" w:hAnsi="Consolas"/>
+          <w:sz w:val="18"/>
+          <w:szCs w:val="18"/>
+        </w:rPr>
+        <w:t>,</w:t>
+      </w:r>
+    </w:p>
+    <w:p>
+      <w:pPr>
+        <w:pStyle w:val="Pr-formataoHTML"/>
+        <w:ind w:left="720"/>
+        <w:rPr>
+          <w:rFonts w:ascii="Consolas" w:hAnsi="Consolas"/>
+          <w:sz w:val="18"/>
+          <w:szCs w:val="18"/>
+        </w:rPr>
+      </w:pPr>
+      <w:r>
+        <w:rPr>
+          <w:rStyle w:val="pl-s"/>
+          <w:rFonts w:ascii="Consolas" w:hAnsi="Consolas"/>
+          <w:sz w:val="18"/>
+          <w:szCs w:val="18"/>
+        </w:rPr>
+        <w:tab/>
+      </w:r>
+      <w:r>
+        <w:rPr>
+          <w:rStyle w:val="pl-s"/>
+          <w:rFonts w:ascii="Consolas" w:hAnsi="Consolas"/>
+          <w:sz w:val="18"/>
+          <w:szCs w:val="18"/>
+        </w:rPr>
+        <w:t xml:space="preserve">       </w:t>
+      </w:r>
+      <w:proofErr w:type="spellStart"/>
+      <w:r>
+        <w:rPr>
+          <w:rStyle w:val="pl-s"/>
+          <w:rFonts w:ascii="Consolas" w:hAnsi="Consolas"/>
+          <w:sz w:val="18"/>
+          <w:szCs w:val="18"/>
+        </w:rPr>
+        <w:t>tb_</w:t>
+      </w:r>
+      <w:proofErr w:type="gramStart"/>
+      <w:r>
+        <w:rPr>
+          <w:rStyle w:val="pl-s"/>
+          <w:rFonts w:ascii="Consolas" w:hAnsi="Consolas"/>
+          <w:sz w:val="18"/>
+          <w:szCs w:val="18"/>
+        </w:rPr>
+        <w:t>game.short</w:t>
+      </w:r>
+      <w:proofErr w:type="gramEnd"/>
+      <w:r>
+        <w:rPr>
+          <w:rStyle w:val="pl-s"/>
+          <w:rFonts w:ascii="Consolas" w:hAnsi="Consolas"/>
+          <w:sz w:val="18"/>
+          <w:szCs w:val="18"/>
+        </w:rPr>
+        <w:t>_description</w:t>
+      </w:r>
+      <w:proofErr w:type="spellEnd"/>
+      <w:r>
+        <w:rPr>
+          <w:rStyle w:val="pl-s"/>
+          <w:rFonts w:ascii="Consolas" w:hAnsi="Consolas"/>
+          <w:sz w:val="18"/>
+          <w:szCs w:val="18"/>
+        </w:rPr>
+        <w:t xml:space="preserve"> AS </w:t>
+      </w:r>
+      <w:proofErr w:type="spellStart"/>
+      <w:r>
+        <w:rPr>
+          <w:rStyle w:val="pl-s"/>
+          <w:rFonts w:ascii="Consolas" w:hAnsi="Consolas"/>
+          <w:sz w:val="18"/>
+          <w:szCs w:val="18"/>
+        </w:rPr>
+        <w:t>shortDescription</w:t>
+      </w:r>
+      <w:proofErr w:type="spellEnd"/>
+      <w:r>
+        <w:rPr>
+          <w:rStyle w:val="pl-s"/>
+          <w:rFonts w:ascii="Consolas" w:hAnsi="Consolas"/>
+          <w:sz w:val="18"/>
+          <w:szCs w:val="18"/>
+        </w:rPr>
+        <w:t xml:space="preserve">, </w:t>
+      </w:r>
+      <w:proofErr w:type="spellStart"/>
+      <w:r>
+        <w:rPr>
+          <w:rStyle w:val="pl-s"/>
+          <w:rFonts w:ascii="Consolas" w:hAnsi="Consolas"/>
+          <w:sz w:val="18"/>
+          <w:szCs w:val="18"/>
+        </w:rPr>
+        <w:t>tb_belonging.position</w:t>
+      </w:r>
+      <w:proofErr w:type="spellEnd"/>
+    </w:p>
+    <w:p>
+      <w:pPr>
+        <w:pStyle w:val="Pr-formataoHTML"/>
+        <w:ind w:left="720"/>
+        <w:rPr>
+          <w:rFonts w:ascii="Consolas" w:hAnsi="Consolas"/>
+          <w:sz w:val="18"/>
+          <w:szCs w:val="18"/>
+        </w:rPr>
+      </w:pPr>
+      <w:r>
+        <w:rPr>
+          <w:rStyle w:val="pl-s"/>
+          <w:rFonts w:ascii="Consolas" w:hAnsi="Consolas"/>
+          <w:sz w:val="18"/>
+          <w:szCs w:val="18"/>
+        </w:rPr>
+        <w:tab/>
+        <w:t xml:space="preserve">FROM </w:t>
+      </w:r>
+      <w:proofErr w:type="spellStart"/>
+      <w:r>
+        <w:rPr>
+          <w:rStyle w:val="pl-s"/>
+          <w:rFonts w:ascii="Consolas" w:hAnsi="Consolas"/>
+          <w:sz w:val="18"/>
+          <w:szCs w:val="18"/>
+        </w:rPr>
+        <w:t>tb_game</w:t>
+      </w:r>
+      <w:proofErr w:type="spellEnd"/>
+    </w:p>
+    <w:p>
+      <w:pPr>
+        <w:pStyle w:val="Pr-formataoHTML"/>
+        <w:ind w:left="720"/>
+        <w:rPr>
+          <w:rFonts w:ascii="Consolas" w:hAnsi="Consolas"/>
+          <w:sz w:val="18"/>
+          <w:szCs w:val="18"/>
+        </w:rPr>
+      </w:pPr>
+      <w:r>
+        <w:rPr>
+          <w:rStyle w:val="pl-s"/>
+          <w:rFonts w:ascii="Consolas" w:hAnsi="Consolas"/>
+          <w:sz w:val="18"/>
+          <w:szCs w:val="18"/>
+        </w:rPr>
+        <w:tab/>
+      </w:r>
+      <w:r>
+        <w:rPr>
+          <w:rStyle w:val="pl-s"/>
+          <w:rFonts w:ascii="Consolas" w:hAnsi="Consolas"/>
+          <w:sz w:val="18"/>
+          <w:szCs w:val="18"/>
+        </w:rPr>
+        <w:tab/>
+      </w:r>
+      <w:r>
+        <w:rPr>
+          <w:rStyle w:val="pl-s"/>
+          <w:rFonts w:ascii="Consolas" w:hAnsi="Consolas"/>
+          <w:sz w:val="18"/>
+          <w:szCs w:val="18"/>
+        </w:rPr>
+        <w:t xml:space="preserve">INNER JOIN </w:t>
+      </w:r>
+      <w:proofErr w:type="spellStart"/>
+      <w:r>
+        <w:rPr>
+          <w:rStyle w:val="pl-s"/>
+          <w:rFonts w:ascii="Consolas" w:hAnsi="Consolas"/>
+          <w:sz w:val="18"/>
+          <w:szCs w:val="18"/>
+        </w:rPr>
+        <w:t>tb_belonging</w:t>
+      </w:r>
+      <w:proofErr w:type="spellEnd"/>
+      <w:r>
+        <w:rPr>
+          <w:rStyle w:val="pl-s"/>
+          <w:rFonts w:ascii="Consolas" w:hAnsi="Consolas"/>
+          <w:sz w:val="18"/>
+          <w:szCs w:val="18"/>
+        </w:rPr>
+        <w:t xml:space="preserve"> ON tb_game.id = </w:t>
+      </w:r>
+      <w:proofErr w:type="spellStart"/>
+      <w:r>
+        <w:rPr>
+          <w:rStyle w:val="pl-s"/>
+          <w:rFonts w:ascii="Consolas" w:hAnsi="Consolas"/>
+          <w:sz w:val="18"/>
+          <w:szCs w:val="18"/>
+        </w:rPr>
+        <w:t>tb_</w:t>
+      </w:r>
+      <w:proofErr w:type="gramStart"/>
+      <w:r>
+        <w:rPr>
+          <w:rStyle w:val="pl-s"/>
+          <w:rFonts w:ascii="Consolas" w:hAnsi="Consolas"/>
+          <w:sz w:val="18"/>
+          <w:szCs w:val="18"/>
+        </w:rPr>
+        <w:t>belonging.game</w:t>
+      </w:r>
+      <w:proofErr w:type="gramEnd"/>
+      <w:r>
+        <w:rPr>
+          <w:rStyle w:val="pl-s"/>
+          <w:rFonts w:ascii="Consolas" w:hAnsi="Consolas"/>
+          <w:sz w:val="18"/>
+          <w:szCs w:val="18"/>
+        </w:rPr>
+        <w:t>_id</w:t>
+      </w:r>
+      <w:proofErr w:type="spellEnd"/>
+    </w:p>
+    <w:p>
+      <w:pPr>
+        <w:pStyle w:val="Pr-formataoHTML"/>
+        <w:ind w:left="720"/>
+        <w:rPr>
+          <w:rFonts w:ascii="Consolas" w:hAnsi="Consolas"/>
+          <w:sz w:val="18"/>
+          <w:szCs w:val="18"/>
+        </w:rPr>
+      </w:pPr>
+      <w:r>
+        <w:rPr>
+          <w:rStyle w:val="pl-s"/>
+          <w:rFonts w:ascii="Consolas" w:hAnsi="Consolas"/>
+          <w:sz w:val="18"/>
+          <w:szCs w:val="18"/>
+        </w:rPr>
+        <w:tab/>
+        <w:t xml:space="preserve">WHERE </w:t>
+      </w:r>
+      <w:proofErr w:type="spellStart"/>
+      <w:r>
+        <w:rPr>
+          <w:rStyle w:val="pl-s"/>
+          <w:rFonts w:ascii="Consolas" w:hAnsi="Consolas"/>
+          <w:sz w:val="18"/>
+          <w:szCs w:val="18"/>
+        </w:rPr>
+        <w:t>tb_</w:t>
+      </w:r>
+      <w:proofErr w:type="gramStart"/>
+      <w:r>
+        <w:rPr>
+          <w:rStyle w:val="pl-s"/>
+          <w:rFonts w:ascii="Consolas" w:hAnsi="Consolas"/>
+          <w:sz w:val="18"/>
+          <w:szCs w:val="18"/>
+        </w:rPr>
+        <w:t>belonging.list</w:t>
+      </w:r>
+      <w:proofErr w:type="gramEnd"/>
+      <w:r>
+        <w:rPr>
+          <w:rStyle w:val="pl-s"/>
+          <w:rFonts w:ascii="Consolas" w:hAnsi="Consolas"/>
+          <w:sz w:val="18"/>
+          <w:szCs w:val="18"/>
+        </w:rPr>
+        <w:t>_id</w:t>
+      </w:r>
+      <w:proofErr w:type="spellEnd"/>
+      <w:r>
+        <w:rPr>
+          <w:rStyle w:val="pl-s"/>
+          <w:rFonts w:ascii="Consolas" w:hAnsi="Consolas"/>
+          <w:sz w:val="18"/>
+          <w:szCs w:val="18"/>
+        </w:rPr>
+        <w:t xml:space="preserve"> = :</w:t>
+      </w:r>
+      <w:proofErr w:type="spellStart"/>
+      <w:r>
+        <w:rPr>
+          <w:rStyle w:val="pl-s"/>
+          <w:rFonts w:ascii="Consolas" w:hAnsi="Consolas"/>
+          <w:sz w:val="18"/>
+          <w:szCs w:val="18"/>
+        </w:rPr>
+        <w:t>listId</w:t>
+      </w:r>
+      <w:proofErr w:type="spellEnd"/>
+    </w:p>
+    <w:p>
+      <w:pPr>
+        <w:pStyle w:val="Pr-formataoHTML"/>
+        <w:ind w:left="720"/>
+        <w:rPr>
+          <w:rFonts w:ascii="Consolas" w:hAnsi="Consolas"/>
+          <w:sz w:val="18"/>
+          <w:szCs w:val="18"/>
+        </w:rPr>
+      </w:pPr>
+      <w:r>
+        <w:rPr>
+          <w:rStyle w:val="pl-s"/>
+          <w:rFonts w:ascii="Consolas" w:hAnsi="Consolas"/>
+          <w:sz w:val="18"/>
+          <w:szCs w:val="18"/>
+        </w:rPr>
+        <w:tab/>
+        <w:t xml:space="preserve">ORDER BY </w:t>
+      </w:r>
+      <w:proofErr w:type="spellStart"/>
+      <w:r>
+        <w:rPr>
+          <w:rStyle w:val="pl-s"/>
+          <w:rFonts w:ascii="Consolas" w:hAnsi="Consolas"/>
+          <w:sz w:val="18"/>
+          <w:szCs w:val="18"/>
+        </w:rPr>
+        <w:t>tb_</w:t>
+      </w:r>
+      <w:proofErr w:type="gramStart"/>
+      <w:r>
+        <w:rPr>
+          <w:rStyle w:val="pl-s"/>
+          <w:rFonts w:ascii="Consolas" w:hAnsi="Consolas"/>
+          <w:sz w:val="18"/>
+          <w:szCs w:val="18"/>
+        </w:rPr>
+        <w:t>belonging.position</w:t>
+      </w:r>
+      <w:proofErr w:type="spellEnd"/>
+      <w:proofErr w:type="gramEnd"/>
+    </w:p>
+    <w:p>
+      <w:pPr>
+        <w:pStyle w:val="Pr-formataoHTML"/>
+        <w:ind w:left="720"/>
+        <w:rPr>
+          <w:rFonts w:ascii="Consolas" w:hAnsi="Consolas"/>
+          <w:sz w:val="18"/>
+          <w:szCs w:val="18"/>
+        </w:rPr>
+      </w:pPr>
+      <w:r>
+        <w:rPr>
+          <w:rStyle w:val="pl-s"/>
+          <w:rFonts w:ascii="Consolas" w:hAnsi="Consolas"/>
+          <w:sz w:val="18"/>
+          <w:szCs w:val="18"/>
+        </w:rPr>
+        <w:tab/>
+      </w:r>
+      <w:r>
+        <w:rPr>
+          <w:rStyle w:val="pl-s"/>
+          <w:rFonts w:ascii="Consolas" w:hAnsi="Consolas"/>
+          <w:sz w:val="18"/>
+          <w:szCs w:val="18"/>
+        </w:rPr>
+        <w:tab/>
+      </w:r>
+      <w:r>
+        <w:rPr>
+          <w:rStyle w:val="pl-s"/>
+          <w:rFonts w:ascii="Consolas" w:hAnsi="Consolas"/>
+          <w:sz w:val="18"/>
+          <w:szCs w:val="18"/>
+        </w:rPr>
+        <w:tab/>
+        <w:t>"""</w:t>
+      </w:r>
+      <w:r>
+        <w:rPr>
+          <w:rFonts w:ascii="Consolas" w:hAnsi="Consolas"/>
+          <w:sz w:val="18"/>
+          <w:szCs w:val="18"/>
+        </w:rPr>
+        <w:t>)</w:t>
+      </w:r>
+    </w:p>
+    <w:p>
+      <w:pPr>
+        <w:pStyle w:val="Pr-formataoHTML"/>
+        <w:ind w:left="720"/>
+        <w:rPr>
+          <w:rFonts w:ascii="Consolas" w:hAnsi="Consolas"/>
+          <w:sz w:val="18"/>
+          <w:szCs w:val="18"/>
+        </w:rPr>
+      </w:pPr>
+      <w:proofErr w:type="spellStart"/>
+      <w:r>
+        <w:rPr>
+          <w:rStyle w:val="pl-smi"/>
+          <w:rFonts w:ascii="Consolas" w:hAnsi="Consolas"/>
+          <w:sz w:val="18"/>
+          <w:szCs w:val="18"/>
+        </w:rPr>
+        <w:t>List</w:t>
+      </w:r>
+      <w:proofErr w:type="spellEnd"/>
+      <w:r>
+        <w:rPr>
+          <w:rFonts w:ascii="Consolas" w:hAnsi="Consolas"/>
+          <w:sz w:val="18"/>
+          <w:szCs w:val="18"/>
+        </w:rPr>
+        <w:t>&lt;</w:t>
+      </w:r>
+      <w:proofErr w:type="spellStart"/>
+      <w:r>
+        <w:rPr>
+          <w:rStyle w:val="pl-smi"/>
+          <w:rFonts w:ascii="Consolas" w:hAnsi="Consolas"/>
+          <w:sz w:val="18"/>
+          <w:szCs w:val="18"/>
+        </w:rPr>
+        <w:t>GameMinProjection</w:t>
+      </w:r>
+      <w:proofErr w:type="spellEnd"/>
+      <w:r>
+        <w:rPr>
+          <w:rFonts w:ascii="Consolas" w:hAnsi="Consolas"/>
+          <w:sz w:val="18"/>
+          <w:szCs w:val="18"/>
+        </w:rPr>
+        <w:t xml:space="preserve">&gt; </w:t>
+      </w:r>
+      <w:proofErr w:type="spellStart"/>
+      <w:proofErr w:type="gramStart"/>
+      <w:r>
+        <w:rPr>
+          <w:rStyle w:val="pl-s1"/>
+          <w:rFonts w:ascii="Consolas" w:hAnsi="Consolas"/>
+          <w:sz w:val="18"/>
+          <w:szCs w:val="18"/>
+        </w:rPr>
+        <w:t>searchByList</w:t>
+      </w:r>
+      <w:proofErr w:type="spellEnd"/>
+      <w:r>
+        <w:rPr>
+          <w:rFonts w:ascii="Consolas" w:hAnsi="Consolas"/>
+          <w:sz w:val="18"/>
+          <w:szCs w:val="18"/>
+        </w:rPr>
+        <w:t>(</w:t>
+      </w:r>
+      <w:proofErr w:type="spellStart"/>
+      <w:proofErr w:type="gramEnd"/>
+      <w:r>
+        <w:rPr>
+          <w:rStyle w:val="pl-smi"/>
+          <w:rFonts w:ascii="Consolas" w:hAnsi="Consolas"/>
+          <w:sz w:val="18"/>
+          <w:szCs w:val="18"/>
+        </w:rPr>
+        <w:t>Long</w:t>
+      </w:r>
+      <w:proofErr w:type="spellEnd"/>
+      <w:r>
+        <w:rPr>
+          <w:rFonts w:ascii="Consolas" w:hAnsi="Consolas"/>
+          <w:sz w:val="18"/>
+          <w:szCs w:val="18"/>
+        </w:rPr>
+        <w:t xml:space="preserve"> </w:t>
+      </w:r>
+      <w:proofErr w:type="spellStart"/>
+      <w:r>
+        <w:rPr>
+          <w:rStyle w:val="pl-s1"/>
+          <w:rFonts w:ascii="Consolas" w:hAnsi="Consolas"/>
+          <w:sz w:val="18"/>
+          <w:szCs w:val="18"/>
+        </w:rPr>
+        <w:t>listId</w:t>
+      </w:r>
+      <w:proofErr w:type="spellEnd"/>
+      <w:r>
+        <w:rPr>
+          <w:rFonts w:ascii="Consolas" w:hAnsi="Consolas"/>
+          <w:sz w:val="18"/>
+          <w:szCs w:val="18"/>
+        </w:rPr>
+        <w:t>);</w:t>
+      </w:r>
+    </w:p>
+    <w:p>
+      <w:pPr>
+        <w:pStyle w:val="PargrafodaLista"/>
+        <w:rPr>
+          <w:sz w:val="18"/>
+          <w:szCs w:val="18"/>
+        </w:rPr>
+      </w:pPr>
+    </w:p>
+    <w:p>
+      <w:pPr>
+        <w:pStyle w:val="PargrafodaLista"/>
+        <w:numPr>
+          <w:ilvl w:val="0"/>
+          <w:numId w:val="1"/>
+        </w:numPr>
+        <w:spacing w:after="0"/>
+        <w:rPr>
+          <w:sz w:val="18"/>
+          <w:szCs w:val="18"/>
+        </w:rPr>
+      </w:pPr>
+      <w:r>
+        <w:rPr>
+          <w:sz w:val="18"/>
+          <w:szCs w:val="18"/>
+        </w:rPr>
+        <w:t xml:space="preserve">Na interface </w:t>
+      </w:r>
+      <w:proofErr w:type="spellStart"/>
+      <w:r>
+        <w:rPr>
+          <w:sz w:val="18"/>
+          <w:szCs w:val="18"/>
+        </w:rPr>
+        <w:t>Projection</w:t>
+      </w:r>
+      <w:proofErr w:type="spellEnd"/>
+      <w:r>
+        <w:rPr>
+          <w:sz w:val="18"/>
+          <w:szCs w:val="18"/>
+        </w:rPr>
+        <w:t xml:space="preserve"> deve ser declarada um método </w:t>
+      </w:r>
+      <w:proofErr w:type="spellStart"/>
+      <w:r>
+        <w:rPr>
+          <w:sz w:val="18"/>
+          <w:szCs w:val="18"/>
+        </w:rPr>
+        <w:t>get</w:t>
+      </w:r>
+      <w:proofErr w:type="spellEnd"/>
+      <w:r>
+        <w:rPr>
+          <w:sz w:val="18"/>
+          <w:szCs w:val="18"/>
+        </w:rPr>
+        <w:t xml:space="preserve"> para cada campo a ser retornado pela query. Ex.: tb_game.id = </w:t>
+      </w:r>
+      <w:proofErr w:type="spellStart"/>
+      <w:r>
+        <w:rPr>
+          <w:sz w:val="18"/>
+          <w:szCs w:val="18"/>
+        </w:rPr>
+        <w:t>Long</w:t>
+      </w:r>
+      <w:proofErr w:type="spellEnd"/>
+      <w:r>
+        <w:rPr>
+          <w:sz w:val="18"/>
+          <w:szCs w:val="18"/>
+        </w:rPr>
+        <w:t xml:space="preserve"> </w:t>
+      </w:r>
+      <w:proofErr w:type="spellStart"/>
+      <w:proofErr w:type="gramStart"/>
+      <w:r>
+        <w:rPr>
+          <w:sz w:val="18"/>
+          <w:szCs w:val="18"/>
+        </w:rPr>
+        <w:t>getId</w:t>
+      </w:r>
+      <w:proofErr w:type="spellEnd"/>
+      <w:r>
+        <w:rPr>
+          <w:sz w:val="18"/>
+          <w:szCs w:val="18"/>
+        </w:rPr>
+        <w:t>(</w:t>
+      </w:r>
+      <w:proofErr w:type="gramEnd"/>
+      <w:r>
+        <w:rPr>
+          <w:sz w:val="18"/>
+          <w:szCs w:val="18"/>
+        </w:rPr>
+        <w:t xml:space="preserve">); </w:t>
+      </w:r>
+    </w:p>
+    <w:p>
+      <w:pPr>
+        <w:spacing w:after="0"/>
+        <w:ind w:left="360"/>
+        <w:rPr>
+          <w:sz w:val="18"/>
+          <w:szCs w:val="18"/>
+        </w:rPr>
+      </w:pPr>
+      <w:r>
+        <w:rPr>
+          <w:sz w:val="18"/>
+          <w:szCs w:val="18"/>
+        </w:rPr>
+        <w:t xml:space="preserve">                </w:t>
+      </w:r>
+      <w:proofErr w:type="spellStart"/>
+      <w:r>
+        <w:rPr>
+          <w:sz w:val="18"/>
+          <w:szCs w:val="18"/>
+        </w:rPr>
+        <w:t>tb_</w:t>
+      </w:r>
+      <w:proofErr w:type="gramStart"/>
+      <w:r>
+        <w:rPr>
+          <w:sz w:val="18"/>
+          <w:szCs w:val="18"/>
+        </w:rPr>
+        <w:t>game.title</w:t>
+      </w:r>
+      <w:proofErr w:type="spellEnd"/>
+      <w:proofErr w:type="gramEnd"/>
+      <w:r>
+        <w:rPr>
+          <w:sz w:val="18"/>
+          <w:szCs w:val="18"/>
+        </w:rPr>
+        <w:t xml:space="preserve"> = </w:t>
+      </w:r>
+      <w:proofErr w:type="spellStart"/>
+      <w:r>
+        <w:rPr>
+          <w:sz w:val="18"/>
+          <w:szCs w:val="18"/>
+        </w:rPr>
+        <w:t>String</w:t>
+      </w:r>
+      <w:proofErr w:type="spellEnd"/>
+      <w:r>
+        <w:rPr>
+          <w:sz w:val="18"/>
+          <w:szCs w:val="18"/>
+        </w:rPr>
+        <w:t xml:space="preserve"> </w:t>
+      </w:r>
+      <w:proofErr w:type="spellStart"/>
+      <w:r>
+        <w:rPr>
+          <w:sz w:val="18"/>
+          <w:szCs w:val="18"/>
+        </w:rPr>
+        <w:t>getTitle</w:t>
+      </w:r>
+      <w:proofErr w:type="spellEnd"/>
+      <w:r>
+        <w:rPr>
+          <w:sz w:val="18"/>
+          <w:szCs w:val="18"/>
+        </w:rPr>
+        <w:t>();</w:t>
+      </w:r>
+    </w:p>
+    <w:p>
+      <w:pPr>
+        <w:pStyle w:val="PargrafodaLista"/>
+        <w:numPr>
+          <w:ilvl w:val="0"/>
+          <w:numId w:val="1"/>
+        </w:numPr>
+        <w:spacing w:after="0"/>
+        <w:rPr>
+          <w:sz w:val="18"/>
+          <w:szCs w:val="18"/>
+        </w:rPr>
+      </w:pPr>
+      <w:r>
+        <w:rPr>
+          <w:sz w:val="18"/>
+          <w:szCs w:val="18"/>
+        </w:rPr>
+        <w:t xml:space="preserve">Criação do </w:t>
+      </w:r>
+      <w:proofErr w:type="spellStart"/>
+      <w:r>
+        <w:rPr>
+          <w:sz w:val="18"/>
+          <w:szCs w:val="18"/>
+        </w:rPr>
+        <w:t>endpoint</w:t>
+      </w:r>
+      <w:proofErr w:type="spellEnd"/>
+      <w:r>
+        <w:rPr>
+          <w:sz w:val="18"/>
+          <w:szCs w:val="18"/>
+        </w:rPr>
+        <w:t xml:space="preserve"> </w:t>
+      </w:r>
+      <w:hyperlink r:id="rId7" w:history="1">
+        <w:r>
+          <w:rPr>
+            <w:rStyle w:val="Hyperlink"/>
+            <w:sz w:val="18"/>
+            <w:szCs w:val="18"/>
+          </w:rPr>
+          <w:t>http://localhost:8080/lists/2/games</w:t>
+        </w:r>
+      </w:hyperlink>
+      <w:r>
+        <w:rPr>
+          <w:sz w:val="18"/>
+          <w:szCs w:val="18"/>
+        </w:rPr>
+        <w:t xml:space="preserve"> </w:t>
+      </w:r>
+      <w:proofErr w:type="gramStart"/>
+      <w:r>
+        <w:rPr>
+          <w:sz w:val="18"/>
+          <w:szCs w:val="18"/>
+        </w:rPr>
+        <w:t>( leitura</w:t>
+      </w:r>
+      <w:proofErr w:type="gramEnd"/>
+      <w:r>
+        <w:rPr>
+          <w:sz w:val="18"/>
+          <w:szCs w:val="18"/>
+        </w:rPr>
+        <w:t>: traga a lista da categoria 2 dos games )</w:t>
+      </w:r>
+    </w:p>
+    <w:p>
+      <w:pPr>
+        <w:pStyle w:val="PargrafodaLista"/>
+        <w:spacing w:after="0"/>
         <w:rPr>
           <w:sz w:val="18"/>
           <w:szCs w:val="18"/>
@@ -21324,6 +22443,37 @@
           <w:szCs w:val="18"/>
         </w:rPr>
       </w:pPr>
+    </w:p>
+    <w:p>
+      <w:pPr>
+        <w:spacing w:after="0"/>
+        <w:rPr>
+          <w:b/>
+          <w:bCs/>
+          <w:sz w:val="18"/>
+          <w:szCs w:val="18"/>
+        </w:rPr>
+      </w:pPr>
+      <w:r>
+        <w:rPr>
+          <w:b/>
+          <w:bCs/>
+          <w:sz w:val="18"/>
+          <w:szCs w:val="18"/>
+          <w:highlight w:val="yellow"/>
+        </w:rPr>
+        <w:t>Concluímos a branch Aula_0</w:t>
+      </w:r>
+      <w:r>
+        <w:rPr>
+          <w:b/>
+          <w:bCs/>
+          <w:sz w:val="18"/>
+          <w:szCs w:val="18"/>
+          <w:highlight w:val="yellow"/>
+        </w:rPr>
+        <w:t>2</w:t>
+      </w:r>
     </w:p>
     <w:p>
       <w:pPr>
@@ -21986,6 +23136,39 @@
       <w:contextualSpacing/>
     </w:pPr>
   </w:style>
+  <w:style w:type="character" w:customStyle="1" w:styleId="pl-s1">
+    <w:name w:val="pl-s1"/>
+    <w:basedOn w:val="Fontepargpadro"/>
+    <w:rsid w:val="00AA2FCB"/>
+  </w:style>
+  <w:style w:type="character" w:customStyle="1" w:styleId="pl-smi">
+    <w:name w:val="pl-smi"/>
+    <w:basedOn w:val="Fontepargpadro"/>
+    <w:rsid w:val="00AA2FCB"/>
+  </w:style>
+  <w:style w:type="character" w:styleId="Hyperlink">
+    <w:name w:val="Hyperlink"/>
+    <w:basedOn w:val="Fontepargpadro"/>
+    <w:uiPriority w:val="99"/>
+    <w:unhideWhenUsed/>
+    <w:rsid w:val="009E4DB0"/>
+    <w:rPr>
+      <w:color w:val="0563C1" w:themeColor="hyperlink"/>
+      <w:u w:val="single"/>
+    </w:rPr>
+  </w:style>
+  <w:style w:type="character" w:styleId="MenoPendente">
+    <w:name w:val="Unresolved Mention"/>
+    <w:basedOn w:val="Fontepargpadro"/>
+    <w:uiPriority w:val="99"/>
+    <w:semiHidden/>
+    <w:unhideWhenUsed/>
+    <w:rsid w:val="009E4DB0"/>
+    <w:rPr>
+      <w:color w:val="605E5C"/>
+      <w:shd w:val="clear" w:color="auto" w:fill="E1DFDD"/>
+    </w:rPr>
+  </w:style>
 </w:styles>
 </file>
 

</xml_diff>

<commit_message>
COR_ORIGINS e classe WebConfig
</commit_message>
<xml_diff>
--- a/documentos/Minhas anotações do projeto.docx
+++ b/documentos/Minhas anotações do projeto.docx
@@ -87,17 +87,8 @@
           <w:sz w:val="18"/>
           <w:szCs w:val="18"/>
         </w:rPr>
-        <w:t xml:space="preserve">REST - é um padrão que especifica como uma API deve ser implementada para ser considerada REST. Seguindo os padrões do REST você terá uma API </w:t>
-      </w:r>
-      <w:proofErr w:type="gramStart"/>
-      <w:r>
-        <w:rPr>
-          <w:sz w:val="18"/>
-          <w:szCs w:val="18"/>
-        </w:rPr>
-        <w:t>REST :</w:t>
-      </w:r>
-      <w:proofErr w:type="gramEnd"/>
+        <w:t>REST - é um padrão que especifica como uma API deve ser implementada para ser considerada REST. Seguindo os padrões do REST você terá uma API REST :</w:t>
+      </w:r>
     </w:p>
     <w:p>
       <w:pPr>
@@ -146,23 +137,7 @@
           <w:sz w:val="18"/>
           <w:szCs w:val="18"/>
         </w:rPr>
-        <w:t xml:space="preserve"> </w:t>
-      </w:r>
-      <w:proofErr w:type="gramStart"/>
-      <w:r>
-        <w:rPr>
-          <w:sz w:val="18"/>
-          <w:szCs w:val="18"/>
-        </w:rPr>
-        <w:t>( não</w:t>
-      </w:r>
-      <w:proofErr w:type="gramEnd"/>
-      <w:r>
-        <w:rPr>
-          <w:sz w:val="18"/>
-          <w:szCs w:val="18"/>
-        </w:rPr>
-        <w:t xml:space="preserve"> guarda status, ou seja o resultado da requisição não </w:t>
+        <w:t xml:space="preserve"> ( não guarda status, ou seja o resultado da requisição não </w:t>
       </w:r>
     </w:p>
     <w:p>
@@ -213,17 +188,8 @@
           <w:sz w:val="18"/>
           <w:szCs w:val="18"/>
         </w:rPr>
-        <w:t xml:space="preserve">para </w:t>
-      </w:r>
-      <w:proofErr w:type="gramStart"/>
-      <w:r>
-        <w:rPr>
-          <w:sz w:val="18"/>
-          <w:szCs w:val="18"/>
-        </w:rPr>
-        <w:t>retornar )</w:t>
-      </w:r>
-      <w:proofErr w:type="gramEnd"/>
+        <w:t>para retornar )</w:t>
+      </w:r>
     </w:p>
     <w:p>
       <w:pPr>
@@ -239,23 +205,7 @@
           <w:sz w:val="18"/>
           <w:szCs w:val="18"/>
         </w:rPr>
-        <w:t xml:space="preserve">3 - Interface uniforme com formato padronizado utilizando os verbos </w:t>
-      </w:r>
-      <w:proofErr w:type="gramStart"/>
-      <w:r>
-        <w:rPr>
-          <w:sz w:val="18"/>
-          <w:szCs w:val="18"/>
-        </w:rPr>
-        <w:t>http( utilização</w:t>
-      </w:r>
-      <w:proofErr w:type="gramEnd"/>
-      <w:r>
-        <w:rPr>
-          <w:sz w:val="18"/>
-          <w:szCs w:val="18"/>
-        </w:rPr>
-        <w:t xml:space="preserve"> </w:t>
+        <w:t xml:space="preserve">3 - Interface uniforme com formato padronizado utilizando os verbos http( utilização </w:t>
       </w:r>
     </w:p>
     <w:p>
@@ -272,17 +222,8 @@
           <w:sz w:val="18"/>
           <w:szCs w:val="18"/>
         </w:rPr>
-        <w:t xml:space="preserve">dos verbos http para realização das </w:t>
-      </w:r>
-      <w:proofErr w:type="gramStart"/>
-      <w:r>
-        <w:rPr>
-          <w:sz w:val="18"/>
-          <w:szCs w:val="18"/>
-        </w:rPr>
-        <w:t>operações )</w:t>
-      </w:r>
-      <w:proofErr w:type="gramEnd"/>
+        <w:t>dos verbos http para realização das operações )</w:t>
+      </w:r>
     </w:p>
     <w:p>
       <w:pPr>
@@ -360,23 +301,7 @@
           <w:szCs w:val="18"/>
         </w:rPr>
         <w:tab/>
-        <w:t xml:space="preserve">PUT - alterar </w:t>
-      </w:r>
-      <w:proofErr w:type="gramStart"/>
-      <w:r>
-        <w:rPr>
-          <w:sz w:val="18"/>
-          <w:szCs w:val="18"/>
-        </w:rPr>
-        <w:t>( verbo</w:t>
-      </w:r>
-      <w:proofErr w:type="gramEnd"/>
-      <w:r>
-        <w:rPr>
-          <w:sz w:val="18"/>
-          <w:szCs w:val="18"/>
-        </w:rPr>
-        <w:t xml:space="preserve"> idempotente  significa que uma requisição realizada 1 vez </w:t>
+        <w:t xml:space="preserve">PUT - alterar ( verbo idempotente  significa que uma requisição realizada 1 vez </w:t>
       </w:r>
     </w:p>
     <w:p>
@@ -393,17 +318,8 @@
           <w:sz w:val="18"/>
           <w:szCs w:val="18"/>
         </w:rPr>
-        <w:t xml:space="preserve">            ou 10 vez o resultado será o </w:t>
-      </w:r>
-      <w:proofErr w:type="gramStart"/>
-      <w:r>
-        <w:rPr>
-          <w:sz w:val="18"/>
-          <w:szCs w:val="18"/>
-        </w:rPr>
-        <w:t>mesmo )</w:t>
-      </w:r>
-      <w:proofErr w:type="gramEnd"/>
+        <w:t xml:space="preserve">            ou 10 vez o resultado será o mesmo )</w:t>
+      </w:r>
     </w:p>
     <w:p>
       <w:pPr>
@@ -477,23 +393,7 @@
           <w:sz w:val="18"/>
           <w:szCs w:val="18"/>
         </w:rPr>
-        <w:t xml:space="preserve">6 - Código sob demanda </w:t>
-      </w:r>
-      <w:proofErr w:type="gramStart"/>
-      <w:r>
-        <w:rPr>
-          <w:sz w:val="18"/>
-          <w:szCs w:val="18"/>
-        </w:rPr>
-        <w:t>( opcional</w:t>
-      </w:r>
-      <w:proofErr w:type="gramEnd"/>
-      <w:r>
-        <w:rPr>
-          <w:sz w:val="18"/>
-          <w:szCs w:val="18"/>
-        </w:rPr>
-        <w:t xml:space="preserve"> )</w:t>
+        <w:t>6 - Código sob demanda ( opcional )</w:t>
       </w:r>
     </w:p>
     <w:p>
@@ -518,23 +418,7 @@
           <w:sz w:val="18"/>
           <w:szCs w:val="18"/>
         </w:rPr>
-        <w:t xml:space="preserve">Uma porta com maçaneta podemos atribuir a maçaneta como sendo a API </w:t>
-      </w:r>
-      <w:proofErr w:type="gramStart"/>
-      <w:r>
-        <w:rPr>
-          <w:sz w:val="18"/>
-          <w:szCs w:val="18"/>
-        </w:rPr>
-        <w:t>( a</w:t>
-      </w:r>
-      <w:proofErr w:type="gramEnd"/>
-      <w:r>
-        <w:rPr>
-          <w:sz w:val="18"/>
-          <w:szCs w:val="18"/>
-        </w:rPr>
-        <w:t xml:space="preserve"> interface )</w:t>
+        <w:t>Uma porta com maçaneta podemos atribuir a maçaneta como sendo a API ( a interface )</w:t>
       </w:r>
     </w:p>
     <w:p>
@@ -566,23 +450,7 @@
           <w:sz w:val="18"/>
           <w:szCs w:val="18"/>
         </w:rPr>
-        <w:t xml:space="preserve"> </w:t>
-      </w:r>
-      <w:proofErr w:type="gramStart"/>
-      <w:r>
-        <w:rPr>
-          <w:sz w:val="18"/>
-          <w:szCs w:val="18"/>
-        </w:rPr>
-        <w:t>( que</w:t>
-      </w:r>
-      <w:proofErr w:type="gramEnd"/>
-      <w:r>
-        <w:rPr>
-          <w:sz w:val="18"/>
-          <w:szCs w:val="18"/>
-        </w:rPr>
-        <w:t xml:space="preserve"> podemos considerar sendo a porta )</w:t>
+        <w:t xml:space="preserve"> ( que podemos considerar sendo a porta )</w:t>
       </w:r>
     </w:p>
     <w:p>
@@ -673,23 +541,7 @@
           <w:sz w:val="18"/>
           <w:szCs w:val="18"/>
         </w:rPr>
-        <w:t xml:space="preserve">     - Controladores REST </w:t>
-      </w:r>
-      <w:proofErr w:type="gramStart"/>
-      <w:r>
-        <w:rPr>
-          <w:sz w:val="18"/>
-          <w:szCs w:val="18"/>
-        </w:rPr>
-        <w:t>( Os</w:t>
-      </w:r>
-      <w:proofErr w:type="gramEnd"/>
-      <w:r>
-        <w:rPr>
-          <w:sz w:val="18"/>
-          <w:szCs w:val="18"/>
-        </w:rPr>
-        <w:t xml:space="preserve"> controladores são as portas de entrada/interface = API )</w:t>
+        <w:t xml:space="preserve">     - Controladores REST ( Os controladores são as portas de entrada/interface = API )</w:t>
       </w:r>
     </w:p>
     <w:p>
@@ -706,23 +558,7 @@
           <w:szCs w:val="18"/>
         </w:rPr>
         <w:tab/>
-        <w:t xml:space="preserve"> - Camada do </w:t>
-      </w:r>
-      <w:proofErr w:type="gramStart"/>
-      <w:r>
-        <w:rPr>
-          <w:sz w:val="18"/>
-          <w:szCs w:val="18"/>
-        </w:rPr>
-        <w:t>Serviços  (</w:t>
-      </w:r>
-      <w:proofErr w:type="gramEnd"/>
-      <w:r>
-        <w:rPr>
-          <w:sz w:val="18"/>
-          <w:szCs w:val="18"/>
-        </w:rPr>
-        <w:t xml:space="preserve"> realizada as transações )</w:t>
+        <w:t xml:space="preserve"> - Camada do Serviços  ( realizada as transações )</w:t>
       </w:r>
     </w:p>
     <w:p>
@@ -739,23 +575,7 @@
           <w:szCs w:val="18"/>
         </w:rPr>
         <w:tab/>
-        <w:t xml:space="preserve"> - Camada de Acesso a Dados </w:t>
-      </w:r>
-      <w:proofErr w:type="gramStart"/>
-      <w:r>
-        <w:rPr>
-          <w:sz w:val="18"/>
-          <w:szCs w:val="18"/>
-        </w:rPr>
-        <w:t>( realizada</w:t>
-      </w:r>
-      <w:proofErr w:type="gramEnd"/>
-      <w:r>
-        <w:rPr>
-          <w:sz w:val="18"/>
-          <w:szCs w:val="18"/>
-        </w:rPr>
-        <w:t xml:space="preserve"> as transações )</w:t>
+        <w:t xml:space="preserve"> - Camada de Acesso a Dados ( realizada as transações )</w:t>
       </w:r>
     </w:p>
     <w:p>
@@ -796,23 +616,7 @@
           <w:sz w:val="18"/>
           <w:szCs w:val="18"/>
         </w:rPr>
-        <w:t xml:space="preserve"> </w:t>
-      </w:r>
-      <w:proofErr w:type="gramStart"/>
-      <w:r>
-        <w:rPr>
-          <w:sz w:val="18"/>
-          <w:szCs w:val="18"/>
-        </w:rPr>
-        <w:t>( pasta</w:t>
-      </w:r>
-      <w:proofErr w:type="gramEnd"/>
-      <w:r>
-        <w:rPr>
-          <w:sz w:val="18"/>
-          <w:szCs w:val="18"/>
-        </w:rPr>
-        <w:t xml:space="preserve">: </w:t>
+        <w:t xml:space="preserve"> ( pasta: </w:t>
       </w:r>
       <w:proofErr w:type="spellStart"/>
       <w:r>
@@ -1068,23 +872,7 @@
           <w:sz w:val="18"/>
           <w:szCs w:val="18"/>
         </w:rPr>
-        <w:t xml:space="preserve"> </w:t>
-      </w:r>
-      <w:proofErr w:type="gramStart"/>
-      <w:r>
-        <w:rPr>
-          <w:sz w:val="18"/>
-          <w:szCs w:val="18"/>
-        </w:rPr>
-        <w:t>( opcional</w:t>
-      </w:r>
-      <w:proofErr w:type="gramEnd"/>
-      <w:r>
-        <w:rPr>
-          <w:sz w:val="18"/>
-          <w:szCs w:val="18"/>
-        </w:rPr>
-        <w:t xml:space="preserve">, caso </w:t>
+        <w:t xml:space="preserve"> ( opcional, caso </w:t>
       </w:r>
       <w:r>
         <w:rPr>
@@ -1185,8 +973,19 @@
           <w:szCs w:val="20"/>
         </w:rPr>
         <w:tab/>
-      </w:r>
-      <w:proofErr w:type="gramStart"/>
+        <w:t>&lt;</w:t>
+      </w:r>
+      <w:proofErr w:type="spellStart"/>
+      <w:r>
+        <w:rPr>
+          <w:rFonts w:ascii="Consolas" w:hAnsi="Consolas"/>
+          <w:color w:val="268BD2"/>
+          <w:sz w:val="20"/>
+          <w:szCs w:val="20"/>
+        </w:rPr>
+        <w:t>groupId</w:t>
+      </w:r>
+      <w:proofErr w:type="spellEnd"/>
       <w:r>
         <w:rPr>
           <w:rFonts w:ascii="Consolas" w:hAnsi="Consolas"/>
@@ -1194,19 +993,9 @@
           <w:sz w:val="20"/>
           <w:szCs w:val="20"/>
         </w:rPr>
-        <w:t>&lt;</w:t>
-      </w:r>
-      <w:proofErr w:type="spellStart"/>
-      <w:r>
-        <w:rPr>
-          <w:rFonts w:ascii="Consolas" w:hAnsi="Consolas"/>
-          <w:color w:val="268BD2"/>
-          <w:sz w:val="20"/>
-          <w:szCs w:val="20"/>
-        </w:rPr>
-        <w:t>groupId</w:t>
-      </w:r>
-      <w:proofErr w:type="spellEnd"/>
+        <w:t>&gt;</w:t>
+      </w:r>
+      <w:proofErr w:type="spellStart"/>
       <w:r>
         <w:rPr>
           <w:rFonts w:ascii="Consolas" w:hAnsi="Consolas"/>
@@ -1214,27 +1003,7 @@
           <w:sz w:val="20"/>
           <w:szCs w:val="20"/>
         </w:rPr>
-        <w:t>&gt;</w:t>
-      </w:r>
-      <w:proofErr w:type="spellStart"/>
-      <w:r>
-        <w:rPr>
-          <w:rFonts w:ascii="Consolas" w:hAnsi="Consolas"/>
-          <w:color w:val="000000"/>
-          <w:sz w:val="20"/>
-          <w:szCs w:val="20"/>
-        </w:rPr>
-        <w:t>org.apache.maven</w:t>
-      </w:r>
-      <w:proofErr w:type="gramEnd"/>
-      <w:r>
-        <w:rPr>
-          <w:rFonts w:ascii="Consolas" w:hAnsi="Consolas"/>
-          <w:color w:val="000000"/>
-          <w:sz w:val="20"/>
-          <w:szCs w:val="20"/>
-        </w:rPr>
-        <w:t>.plugins</w:t>
+        <w:t>org.apache.maven.plugins</w:t>
       </w:r>
       <w:proofErr w:type="spellEnd"/>
       <w:r>
@@ -1566,7 +1335,6 @@
         <w:t xml:space="preserve">Configurar o arquivo </w:t>
       </w:r>
       <w:proofErr w:type="spellStart"/>
-      <w:proofErr w:type="gramStart"/>
       <w:r>
         <w:rPr>
           <w:sz w:val="18"/>
@@ -1575,7 +1343,6 @@
         <w:t>application.properties</w:t>
       </w:r>
       <w:proofErr w:type="spellEnd"/>
-      <w:proofErr w:type="gramEnd"/>
       <w:r>
         <w:rPr>
           <w:sz w:val="18"/>
@@ -1609,7 +1376,6 @@
         <w:t xml:space="preserve">1 – no </w:t>
       </w:r>
       <w:proofErr w:type="spellStart"/>
-      <w:proofErr w:type="gramStart"/>
       <w:r>
         <w:rPr>
           <w:sz w:val="18"/>
@@ -1618,7 +1384,6 @@
         <w:t>application.properties</w:t>
       </w:r>
       <w:proofErr w:type="spellEnd"/>
-      <w:proofErr w:type="gramEnd"/>
       <w:r>
         <w:rPr>
           <w:sz w:val="18"/>
@@ -1652,21 +1417,12 @@
         </w:rPr>
       </w:pPr>
       <w:proofErr w:type="spellStart"/>
-      <w:proofErr w:type="gramStart"/>
-      <w:r>
-        <w:rPr>
-          <w:sz w:val="18"/>
-          <w:szCs w:val="18"/>
-        </w:rPr>
-        <w:t>spring.profiles</w:t>
-      </w:r>
-      <w:proofErr w:type="gramEnd"/>
-      <w:r>
-        <w:rPr>
-          <w:sz w:val="18"/>
-          <w:szCs w:val="18"/>
-        </w:rPr>
-        <w:t>.active</w:t>
+      <w:r>
+        <w:rPr>
+          <w:sz w:val="18"/>
+          <w:szCs w:val="18"/>
+        </w:rPr>
+        <w:t>spring.profiles.active</w:t>
       </w:r>
       <w:proofErr w:type="spellEnd"/>
       <w:r>
@@ -1702,7 +1458,6 @@
         </w:rPr>
       </w:pPr>
       <w:proofErr w:type="spellStart"/>
-      <w:proofErr w:type="gramStart"/>
       <w:r>
         <w:rPr>
           <w:sz w:val="18"/>
@@ -1711,7 +1466,6 @@
         <w:t>spring.jpa.open</w:t>
       </w:r>
       <w:proofErr w:type="spellEnd"/>
-      <w:proofErr w:type="gramEnd"/>
       <w:r>
         <w:rPr>
           <w:sz w:val="18"/>
@@ -1753,21 +1507,12 @@
           <w:szCs w:val="18"/>
         </w:rPr>
       </w:pPr>
-      <w:proofErr w:type="gramStart"/>
-      <w:r>
-        <w:rPr>
-          <w:sz w:val="18"/>
-          <w:szCs w:val="18"/>
-        </w:rPr>
-        <w:t>cors.origins</w:t>
-      </w:r>
-      <w:proofErr w:type="gramEnd"/>
-      <w:r>
-        <w:rPr>
-          <w:sz w:val="18"/>
-          <w:szCs w:val="18"/>
-        </w:rPr>
-        <w:t>=${CORS_ORIGINS:http://localhost:5173,http://localhost:3000}</w:t>
+      <w:r>
+        <w:rPr>
+          <w:sz w:val="18"/>
+          <w:szCs w:val="18"/>
+        </w:rPr>
+        <w:t>cors.origins=${CORS_ORIGINS:http://localhost:5173,http://localhost:3000}</w:t>
       </w:r>
     </w:p>
     <w:p>
@@ -1795,7 +1540,6 @@
         <w:t xml:space="preserve">2 – criar um outro </w:t>
       </w:r>
       <w:proofErr w:type="spellStart"/>
-      <w:proofErr w:type="gramStart"/>
       <w:r>
         <w:rPr>
           <w:sz w:val="18"/>
@@ -1804,7 +1548,6 @@
         <w:t>application.properties</w:t>
       </w:r>
       <w:proofErr w:type="spellEnd"/>
-      <w:proofErr w:type="gramEnd"/>
       <w:r>
         <w:rPr>
           <w:sz w:val="18"/>
@@ -1980,7 +1723,6 @@
         <w:t xml:space="preserve">      </w:t>
       </w:r>
       <w:proofErr w:type="spellStart"/>
-      <w:proofErr w:type="gramStart"/>
       <w:r>
         <w:rPr>
           <w:rFonts w:ascii="Consolas" w:eastAsia="Times New Roman" w:hAnsi="Consolas" w:cs="Courier New"/>
@@ -1991,20 +1733,7 @@
           <w:lang w:eastAsia="pt-BR"/>
           <w14:ligatures w14:val="none"/>
         </w:rPr>
-        <w:t>spring.datasource</w:t>
-      </w:r>
-      <w:proofErr w:type="gramEnd"/>
-      <w:r>
-        <w:rPr>
-          <w:rFonts w:ascii="Consolas" w:eastAsia="Times New Roman" w:hAnsi="Consolas" w:cs="Courier New"/>
-          <w:kern w:val="0"/>
-          <w:sz w:val="20"/>
-          <w:szCs w:val="20"/>
-          <w:bdr w:val="none" w:sz="0" w:space="0" w:color="auto" w:frame="1"/>
-          <w:lang w:eastAsia="pt-BR"/>
-          <w14:ligatures w14:val="none"/>
-        </w:rPr>
-        <w:t>.username</w:t>
+        <w:t>spring.datasource.username</w:t>
       </w:r>
       <w:proofErr w:type="spellEnd"/>
       <w:r>
@@ -2078,7 +1807,6 @@
         <w:t xml:space="preserve">      </w:t>
       </w:r>
       <w:proofErr w:type="spellStart"/>
-      <w:proofErr w:type="gramStart"/>
       <w:r>
         <w:rPr>
           <w:rFonts w:ascii="Consolas" w:eastAsia="Times New Roman" w:hAnsi="Consolas" w:cs="Courier New"/>
@@ -2089,20 +1817,7 @@
           <w:lang w:eastAsia="pt-BR"/>
           <w14:ligatures w14:val="none"/>
         </w:rPr>
-        <w:t>spring.datasource</w:t>
-      </w:r>
-      <w:proofErr w:type="gramEnd"/>
-      <w:r>
-        <w:rPr>
-          <w:rFonts w:ascii="Consolas" w:eastAsia="Times New Roman" w:hAnsi="Consolas" w:cs="Courier New"/>
-          <w:kern w:val="0"/>
-          <w:sz w:val="20"/>
-          <w:szCs w:val="20"/>
-          <w:bdr w:val="none" w:sz="0" w:space="0" w:color="auto" w:frame="1"/>
-          <w:lang w:eastAsia="pt-BR"/>
-          <w14:ligatures w14:val="none"/>
-        </w:rPr>
-        <w:t>.password</w:t>
+        <w:t>spring.datasource.password</w:t>
       </w:r>
       <w:proofErr w:type="spellEnd"/>
       <w:r>
@@ -2275,33 +1990,7 @@
           <w:lang w:eastAsia="pt-BR"/>
           <w14:ligatures w14:val="none"/>
         </w:rPr>
-        <w:t xml:space="preserve">      spring.h</w:t>
-      </w:r>
-      <w:proofErr w:type="gramStart"/>
-      <w:r>
-        <w:rPr>
-          <w:rFonts w:ascii="Consolas" w:eastAsia="Times New Roman" w:hAnsi="Consolas" w:cs="Courier New"/>
-          <w:kern w:val="0"/>
-          <w:sz w:val="20"/>
-          <w:szCs w:val="20"/>
-          <w:bdr w:val="none" w:sz="0" w:space="0" w:color="auto" w:frame="1"/>
-          <w:lang w:eastAsia="pt-BR"/>
-          <w14:ligatures w14:val="none"/>
-        </w:rPr>
-        <w:t>2.console</w:t>
-      </w:r>
-      <w:proofErr w:type="gramEnd"/>
-      <w:r>
-        <w:rPr>
-          <w:rFonts w:ascii="Consolas" w:eastAsia="Times New Roman" w:hAnsi="Consolas" w:cs="Courier New"/>
-          <w:kern w:val="0"/>
-          <w:sz w:val="20"/>
-          <w:szCs w:val="20"/>
-          <w:bdr w:val="none" w:sz="0" w:space="0" w:color="auto" w:frame="1"/>
-          <w:lang w:eastAsia="pt-BR"/>
-          <w14:ligatures w14:val="none"/>
-        </w:rPr>
-        <w:t>.enabled=</w:t>
+        <w:t xml:space="preserve">      spring.h2.console.enabled=</w:t>
       </w:r>
       <w:proofErr w:type="spellStart"/>
       <w:r>
@@ -2359,33 +2048,7 @@
           <w:lang w:eastAsia="pt-BR"/>
           <w14:ligatures w14:val="none"/>
         </w:rPr>
-        <w:t xml:space="preserve">      spring.h</w:t>
-      </w:r>
-      <w:proofErr w:type="gramStart"/>
-      <w:r>
-        <w:rPr>
-          <w:rFonts w:ascii="Consolas" w:eastAsia="Times New Roman" w:hAnsi="Consolas" w:cs="Courier New"/>
-          <w:kern w:val="0"/>
-          <w:sz w:val="20"/>
-          <w:szCs w:val="20"/>
-          <w:bdr w:val="none" w:sz="0" w:space="0" w:color="auto" w:frame="1"/>
-          <w:lang w:eastAsia="pt-BR"/>
-          <w14:ligatures w14:val="none"/>
-        </w:rPr>
-        <w:t>2.console</w:t>
-      </w:r>
-      <w:proofErr w:type="gramEnd"/>
-      <w:r>
-        <w:rPr>
-          <w:rFonts w:ascii="Consolas" w:eastAsia="Times New Roman" w:hAnsi="Consolas" w:cs="Courier New"/>
-          <w:kern w:val="0"/>
-          <w:sz w:val="20"/>
-          <w:szCs w:val="20"/>
-          <w:bdr w:val="none" w:sz="0" w:space="0" w:color="auto" w:frame="1"/>
-          <w:lang w:eastAsia="pt-BR"/>
-          <w14:ligatures w14:val="none"/>
-        </w:rPr>
-        <w:t>.path=/h2-console</w:t>
+        <w:t xml:space="preserve">      spring.h2.console.path=/h2-console</w:t>
       </w:r>
     </w:p>
     <w:p>
@@ -2534,7 +2197,6 @@
         <w:t xml:space="preserve">      </w:t>
       </w:r>
       <w:proofErr w:type="spellStart"/>
-      <w:proofErr w:type="gramStart"/>
       <w:r>
         <w:rPr>
           <w:rFonts w:ascii="Consolas" w:eastAsia="Times New Roman" w:hAnsi="Consolas" w:cs="Courier New"/>
@@ -2545,20 +2207,7 @@
           <w:lang w:eastAsia="pt-BR"/>
           <w14:ligatures w14:val="none"/>
         </w:rPr>
-        <w:t>spring.jpa.show</w:t>
-      </w:r>
-      <w:proofErr w:type="gramEnd"/>
-      <w:r>
-        <w:rPr>
-          <w:rFonts w:ascii="Consolas" w:eastAsia="Times New Roman" w:hAnsi="Consolas" w:cs="Courier New"/>
-          <w:kern w:val="0"/>
-          <w:sz w:val="20"/>
-          <w:szCs w:val="20"/>
-          <w:bdr w:val="none" w:sz="0" w:space="0" w:color="auto" w:frame="1"/>
-          <w:lang w:eastAsia="pt-BR"/>
-          <w14:ligatures w14:val="none"/>
-        </w:rPr>
-        <w:t>-sql</w:t>
+        <w:t>spring.jpa.show-sql</w:t>
       </w:r>
       <w:proofErr w:type="spellEnd"/>
       <w:r>
@@ -2631,7 +2280,6 @@
         <w:t xml:space="preserve">      </w:t>
       </w:r>
       <w:proofErr w:type="spellStart"/>
-      <w:proofErr w:type="gramStart"/>
       <w:r>
         <w:rPr>
           <w:rFonts w:ascii="Consolas" w:eastAsia="Times New Roman" w:hAnsi="Consolas" w:cs="Courier New"/>
@@ -2642,9 +2290,9 @@
           <w:lang w:eastAsia="pt-BR"/>
           <w14:ligatures w14:val="none"/>
         </w:rPr>
-        <w:t>spring.jpa.properties</w:t>
-      </w:r>
-      <w:proofErr w:type="gramEnd"/>
+        <w:t>spring.jpa.properties.hibernate.format_sql</w:t>
+      </w:r>
+      <w:proofErr w:type="spellEnd"/>
       <w:r>
         <w:rPr>
           <w:rFonts w:ascii="Consolas" w:eastAsia="Times New Roman" w:hAnsi="Consolas" w:cs="Courier New"/>
@@ -2655,9 +2303,9 @@
           <w:lang w:eastAsia="pt-BR"/>
           <w14:ligatures w14:val="none"/>
         </w:rPr>
-        <w:t>.hibernate.format_sql</w:t>
-      </w:r>
-      <w:proofErr w:type="spellEnd"/>
+        <w:t>=</w:t>
+      </w:r>
+      <w:proofErr w:type="spellStart"/>
       <w:r>
         <w:rPr>
           <w:rFonts w:ascii="Consolas" w:eastAsia="Times New Roman" w:hAnsi="Consolas" w:cs="Courier New"/>
@@ -2668,19 +2316,6 @@
           <w:lang w:eastAsia="pt-BR"/>
           <w14:ligatures w14:val="none"/>
         </w:rPr>
-        <w:t>=</w:t>
-      </w:r>
-      <w:proofErr w:type="spellStart"/>
-      <w:r>
-        <w:rPr>
-          <w:rFonts w:ascii="Consolas" w:eastAsia="Times New Roman" w:hAnsi="Consolas" w:cs="Courier New"/>
-          <w:kern w:val="0"/>
-          <w:sz w:val="20"/>
-          <w:szCs w:val="20"/>
-          <w:bdr w:val="none" w:sz="0" w:space="0" w:color="auto" w:frame="1"/>
-          <w:lang w:eastAsia="pt-BR"/>
-          <w14:ligatures w14:val="none"/>
-        </w:rPr>
         <w:t>true</w:t>
       </w:r>
       <w:proofErr w:type="spellEnd"/>
@@ -2771,23 +2406,7 @@
           <w:szCs w:val="18"/>
         </w:rPr>
         <w:lastRenderedPageBreak/>
-        <w:t xml:space="preserve">3 – Seed </w:t>
-      </w:r>
-      <w:proofErr w:type="gramStart"/>
-      <w:r>
-        <w:rPr>
-          <w:sz w:val="18"/>
-          <w:szCs w:val="18"/>
-        </w:rPr>
-        <w:t>no tabela</w:t>
-      </w:r>
-      <w:proofErr w:type="gramEnd"/>
-      <w:r>
-        <w:rPr>
-          <w:sz w:val="18"/>
-          <w:szCs w:val="18"/>
-        </w:rPr>
-        <w:t xml:space="preserve"> de game. Criar o arquivo </w:t>
+        <w:t xml:space="preserve">3 – Seed no tabela de game. Criar o arquivo </w:t>
       </w:r>
       <w:proofErr w:type="spellStart"/>
       <w:r>
@@ -19036,23 +18655,7 @@
           <w:sz w:val="18"/>
           <w:szCs w:val="18"/>
         </w:rPr>
-        <w:t xml:space="preserve"> </w:t>
-      </w:r>
-      <w:proofErr w:type="gramStart"/>
-      <w:r>
-        <w:rPr>
-          <w:sz w:val="18"/>
-          <w:szCs w:val="18"/>
-        </w:rPr>
-        <w:t>( tabela</w:t>
-      </w:r>
-      <w:proofErr w:type="gramEnd"/>
-      <w:r>
-        <w:rPr>
-          <w:sz w:val="18"/>
-          <w:szCs w:val="18"/>
-        </w:rPr>
-        <w:t xml:space="preserve"> de relacionamento entre as tabelas Game e </w:t>
+        <w:t xml:space="preserve"> ( tabela de relacionamento entre as tabelas Game e </w:t>
       </w:r>
       <w:proofErr w:type="spellStart"/>
       <w:r>
@@ -19488,23 +19091,7 @@
           <w:sz w:val="18"/>
           <w:szCs w:val="18"/>
         </w:rPr>
-        <w:t xml:space="preserve">Seed </w:t>
-      </w:r>
-      <w:proofErr w:type="gramStart"/>
-      <w:r>
-        <w:rPr>
-          <w:sz w:val="18"/>
-          <w:szCs w:val="18"/>
-        </w:rPr>
-        <w:t>no tabela</w:t>
-      </w:r>
-      <w:proofErr w:type="gramEnd"/>
-      <w:r>
-        <w:rPr>
-          <w:sz w:val="18"/>
-          <w:szCs w:val="18"/>
-        </w:rPr>
-        <w:t xml:space="preserve"> </w:t>
+        <w:t xml:space="preserve">Seed no tabela </w:t>
       </w:r>
       <w:proofErr w:type="spellStart"/>
       <w:r>
@@ -21458,17 +21045,7 @@
           <w:sz w:val="18"/>
           <w:szCs w:val="18"/>
         </w:rPr>
-        <w:t>@</w:t>
-      </w:r>
-      <w:proofErr w:type="gramStart"/>
-      <w:r>
-        <w:rPr>
-          <w:rStyle w:val="pl-c1"/>
-          <w:rFonts w:ascii="Consolas" w:hAnsi="Consolas"/>
-          <w:sz w:val="18"/>
-          <w:szCs w:val="18"/>
-        </w:rPr>
-        <w:t>Query</w:t>
+        <w:t>@Query</w:t>
       </w:r>
       <w:r>
         <w:rPr>
@@ -21478,7 +21055,6 @@
         </w:rPr>
         <w:t>(</w:t>
       </w:r>
-      <w:proofErr w:type="gramEnd"/>
       <w:r>
         <w:rPr>
           <w:rStyle w:val="pl-s1"/>
@@ -21573,20 +21149,9 @@
           <w:sz w:val="18"/>
           <w:szCs w:val="18"/>
         </w:rPr>
-        <w:t>tb_</w:t>
-      </w:r>
-      <w:proofErr w:type="gramStart"/>
-      <w:r>
-        <w:rPr>
-          <w:rStyle w:val="pl-s"/>
-          <w:rFonts w:ascii="Consolas" w:hAnsi="Consolas"/>
-          <w:sz w:val="18"/>
-          <w:szCs w:val="18"/>
-        </w:rPr>
-        <w:t>game.title</w:t>
-      </w:r>
-      <w:proofErr w:type="spellEnd"/>
-      <w:proofErr w:type="gramEnd"/>
+        <w:t>tb_game.title</w:t>
+      </w:r>
+      <w:proofErr w:type="spellEnd"/>
       <w:r>
         <w:rPr>
           <w:rStyle w:val="pl-s"/>
@@ -21751,27 +21316,7 @@
           <w:sz w:val="18"/>
           <w:szCs w:val="18"/>
         </w:rPr>
-        <w:t>tb_</w:t>
-      </w:r>
-      <w:proofErr w:type="gramStart"/>
-      <w:r>
-        <w:rPr>
-          <w:rStyle w:val="pl-s"/>
-          <w:rFonts w:ascii="Consolas" w:hAnsi="Consolas"/>
-          <w:sz w:val="18"/>
-          <w:szCs w:val="18"/>
-        </w:rPr>
-        <w:t>game.short</w:t>
-      </w:r>
-      <w:proofErr w:type="gramEnd"/>
-      <w:r>
-        <w:rPr>
-          <w:rStyle w:val="pl-s"/>
-          <w:rFonts w:ascii="Consolas" w:hAnsi="Consolas"/>
-          <w:sz w:val="18"/>
-          <w:szCs w:val="18"/>
-        </w:rPr>
-        <w:t>_description</w:t>
+        <w:t>tb_game.short_description</w:t>
       </w:r>
       <w:proofErr w:type="spellEnd"/>
       <w:r>
@@ -21912,27 +21457,7 @@
           <w:sz w:val="18"/>
           <w:szCs w:val="18"/>
         </w:rPr>
-        <w:t>tb_</w:t>
-      </w:r>
-      <w:proofErr w:type="gramStart"/>
-      <w:r>
-        <w:rPr>
-          <w:rStyle w:val="pl-s"/>
-          <w:rFonts w:ascii="Consolas" w:hAnsi="Consolas"/>
-          <w:sz w:val="18"/>
-          <w:szCs w:val="18"/>
-        </w:rPr>
-        <w:t>belonging.game</w:t>
-      </w:r>
-      <w:proofErr w:type="gramEnd"/>
-      <w:r>
-        <w:rPr>
-          <w:rStyle w:val="pl-s"/>
-          <w:rFonts w:ascii="Consolas" w:hAnsi="Consolas"/>
-          <w:sz w:val="18"/>
-          <w:szCs w:val="18"/>
-        </w:rPr>
-        <w:t>_id</w:t>
+        <w:t>tb_belonging.game_id</w:t>
       </w:r>
       <w:proofErr w:type="spellEnd"/>
     </w:p>
@@ -21964,27 +21489,7 @@
           <w:sz w:val="18"/>
           <w:szCs w:val="18"/>
         </w:rPr>
-        <w:t>tb_</w:t>
-      </w:r>
-      <w:proofErr w:type="gramStart"/>
-      <w:r>
-        <w:rPr>
-          <w:rStyle w:val="pl-s"/>
-          <w:rFonts w:ascii="Consolas" w:hAnsi="Consolas"/>
-          <w:sz w:val="18"/>
-          <w:szCs w:val="18"/>
-        </w:rPr>
-        <w:t>belonging.list</w:t>
-      </w:r>
-      <w:proofErr w:type="gramEnd"/>
-      <w:r>
-        <w:rPr>
-          <w:rStyle w:val="pl-s"/>
-          <w:rFonts w:ascii="Consolas" w:hAnsi="Consolas"/>
-          <w:sz w:val="18"/>
-          <w:szCs w:val="18"/>
-        </w:rPr>
-        <w:t>_id</w:t>
+        <w:t>tb_belonging.list_id</w:t>
       </w:r>
       <w:proofErr w:type="spellEnd"/>
       <w:r>
@@ -22036,20 +21541,9 @@
           <w:sz w:val="18"/>
           <w:szCs w:val="18"/>
         </w:rPr>
-        <w:t>tb_</w:t>
-      </w:r>
-      <w:proofErr w:type="gramStart"/>
-      <w:r>
-        <w:rPr>
-          <w:rStyle w:val="pl-s"/>
-          <w:rFonts w:ascii="Consolas" w:hAnsi="Consolas"/>
-          <w:sz w:val="18"/>
-          <w:szCs w:val="18"/>
-        </w:rPr>
-        <w:t>belonging.position</w:t>
-      </w:r>
-      <w:proofErr w:type="spellEnd"/>
-      <w:proofErr w:type="gramEnd"/>
+        <w:t>tb_belonging.position</w:t>
+      </w:r>
+      <w:proofErr w:type="spellEnd"/>
     </w:p>
     <w:p>
       <w:pPr>
@@ -22147,7 +21641,6 @@
         <w:t xml:space="preserve">&gt; </w:t>
       </w:r>
       <w:proofErr w:type="spellStart"/>
-      <w:proofErr w:type="gramStart"/>
       <w:r>
         <w:rPr>
           <w:rStyle w:val="pl-s1"/>
@@ -22167,7 +21660,6 @@
         <w:t>(</w:t>
       </w:r>
       <w:proofErr w:type="spellStart"/>
-      <w:proofErr w:type="gramEnd"/>
       <w:r>
         <w:rPr>
           <w:rStyle w:val="pl-smi"/>
@@ -22284,7 +21776,6 @@
         <w:t xml:space="preserve"> </w:t>
       </w:r>
       <w:proofErr w:type="spellStart"/>
-      <w:proofErr w:type="gramStart"/>
       <w:r>
         <w:rPr>
           <w:sz w:val="18"/>
@@ -22298,15 +21789,7 @@
           <w:sz w:val="18"/>
           <w:szCs w:val="18"/>
         </w:rPr>
-        <w:t>(</w:t>
-      </w:r>
-      <w:proofErr w:type="gramEnd"/>
-      <w:r>
-        <w:rPr>
-          <w:sz w:val="18"/>
-          <w:szCs w:val="18"/>
-        </w:rPr>
-        <w:t xml:space="preserve">); </w:t>
+        <w:t xml:space="preserve">(); </w:t>
       </w:r>
     </w:p>
     <w:p>
@@ -22331,18 +21814,9 @@
           <w:sz w:val="18"/>
           <w:szCs w:val="18"/>
         </w:rPr>
-        <w:t>tb_</w:t>
-      </w:r>
-      <w:proofErr w:type="gramStart"/>
-      <w:r>
-        <w:rPr>
-          <w:sz w:val="18"/>
-          <w:szCs w:val="18"/>
-        </w:rPr>
-        <w:t>game.title</w:t>
-      </w:r>
-      <w:proofErr w:type="spellEnd"/>
-      <w:proofErr w:type="gramEnd"/>
+        <w:t>tb_game.title</w:t>
+      </w:r>
+      <w:proofErr w:type="spellEnd"/>
       <w:r>
         <w:rPr>
           <w:sz w:val="18"/>
@@ -22434,23 +21908,7 @@
           <w:sz w:val="18"/>
           <w:szCs w:val="18"/>
         </w:rPr>
-        <w:t xml:space="preserve"> </w:t>
-      </w:r>
-      <w:proofErr w:type="gramStart"/>
-      <w:r>
-        <w:rPr>
-          <w:sz w:val="18"/>
-          <w:szCs w:val="18"/>
-        </w:rPr>
-        <w:t>( leitura</w:t>
-      </w:r>
-      <w:proofErr w:type="gramEnd"/>
-      <w:r>
-        <w:rPr>
-          <w:sz w:val="18"/>
-          <w:szCs w:val="18"/>
-        </w:rPr>
-        <w:t>: traga a lista da categoria 2 dos games )</w:t>
+        <w:t xml:space="preserve"> ( leitura: traga a lista da categoria 2 dos games )</w:t>
       </w:r>
     </w:p>
     <w:p>
@@ -22961,23 +22419,7 @@
           <w:sz w:val="18"/>
           <w:szCs w:val="18"/>
         </w:rPr>
-        <w:t xml:space="preserve"> </w:t>
-      </w:r>
-      <w:proofErr w:type="gramStart"/>
-      <w:r>
-        <w:rPr>
-          <w:sz w:val="18"/>
-          <w:szCs w:val="18"/>
-        </w:rPr>
-        <w:t>( o</w:t>
-      </w:r>
-      <w:proofErr w:type="gramEnd"/>
-      <w:r>
-        <w:rPr>
-          <w:sz w:val="18"/>
-          <w:szCs w:val="18"/>
-        </w:rPr>
-        <w:t xml:space="preserve"> script possui a configuração para criar dois </w:t>
+        <w:t xml:space="preserve"> ( o script possui a configuração para criar dois </w:t>
       </w:r>
       <w:proofErr w:type="spellStart"/>
       <w:r>
@@ -23177,14 +22619,7 @@
           <w:sz w:val="18"/>
           <w:szCs w:val="18"/>
         </w:rPr>
-        <w:t>A</w:t>
-      </w:r>
-      <w:r>
-        <w:rPr>
-          <w:sz w:val="18"/>
-          <w:szCs w:val="18"/>
-        </w:rPr>
-        <w:t xml:space="preserve">brir o terminal do </w:t>
+        <w:t xml:space="preserve">Abrir o terminal do </w:t>
       </w:r>
       <w:proofErr w:type="spellStart"/>
       <w:r>
@@ -23248,23 +22683,7 @@
           <w:sz w:val="18"/>
           <w:szCs w:val="18"/>
         </w:rPr>
-        <w:t xml:space="preserve"> -d </w:t>
-      </w:r>
-      <w:proofErr w:type="gramStart"/>
-      <w:r>
-        <w:rPr>
-          <w:sz w:val="18"/>
-          <w:szCs w:val="18"/>
-        </w:rPr>
-        <w:t>( caso</w:t>
-      </w:r>
-      <w:proofErr w:type="gramEnd"/>
-      <w:r>
-        <w:rPr>
-          <w:sz w:val="18"/>
-          <w:szCs w:val="18"/>
-        </w:rPr>
-        <w:t xml:space="preserve"> algum erro apareça execute o aplicativo </w:t>
+        <w:t xml:space="preserve"> -d ( caso algum erro apareça execute o aplicativo </w:t>
       </w:r>
       <w:proofErr w:type="spellStart"/>
       <w:r>
@@ -23700,14 +23119,7 @@
           <w:szCs w:val="18"/>
         </w:rPr>
         <w:lastRenderedPageBreak/>
-        <w:t xml:space="preserve">Através </w:t>
-      </w:r>
-      <w:r>
-        <w:rPr>
-          <w:sz w:val="18"/>
-          <w:szCs w:val="18"/>
-        </w:rPr>
-        <w:t xml:space="preserve">das informações que estão no </w:t>
+        <w:t xml:space="preserve">Através das informações que estão no </w:t>
       </w:r>
       <w:proofErr w:type="spellStart"/>
       <w:r>
@@ -24010,14 +23422,7 @@
           <w:sz w:val="18"/>
           <w:szCs w:val="18"/>
         </w:rPr>
-        <w:t xml:space="preserve">Para popular </w:t>
-      </w:r>
-      <w:r>
-        <w:rPr>
-          <w:sz w:val="18"/>
-          <w:szCs w:val="18"/>
-        </w:rPr>
-        <w:t xml:space="preserve">o banco </w:t>
+        <w:t xml:space="preserve">Para popular o banco </w:t>
       </w:r>
       <w:proofErr w:type="spellStart"/>
       <w:r>
@@ -24057,18 +23462,9 @@
           <w:sz w:val="18"/>
           <w:szCs w:val="18"/>
         </w:rPr>
-        <w:t>application-</w:t>
-      </w:r>
-      <w:proofErr w:type="gramStart"/>
-      <w:r>
-        <w:rPr>
-          <w:sz w:val="18"/>
-          <w:szCs w:val="18"/>
-        </w:rPr>
-        <w:t>dev.properties</w:t>
-      </w:r>
-      <w:proofErr w:type="spellEnd"/>
-      <w:proofErr w:type="gramEnd"/>
+        <w:t>application-dev.properties</w:t>
+      </w:r>
+      <w:proofErr w:type="spellEnd"/>
       <w:r>
         <w:rPr>
           <w:sz w:val="18"/>
@@ -24106,14 +23502,7 @@
           <w:sz w:val="18"/>
           <w:szCs w:val="18"/>
         </w:rPr>
-        <w:t>.</w:t>
-      </w:r>
-      <w:r>
-        <w:rPr>
-          <w:sz w:val="18"/>
-          <w:szCs w:val="18"/>
-        </w:rPr>
-        <w:t xml:space="preserve"> Após a criação do arquivo </w:t>
+        <w:t xml:space="preserve">. Após a criação do arquivo </w:t>
       </w:r>
       <w:proofErr w:type="spellStart"/>
       <w:r>
@@ -24137,18 +23526,9 @@
           <w:sz w:val="18"/>
           <w:szCs w:val="18"/>
         </w:rPr>
-        <w:t>application-</w:t>
-      </w:r>
-      <w:proofErr w:type="gramStart"/>
-      <w:r>
-        <w:rPr>
-          <w:sz w:val="18"/>
-          <w:szCs w:val="18"/>
-        </w:rPr>
-        <w:t>dev.properties</w:t>
-      </w:r>
-      <w:proofErr w:type="spellEnd"/>
-      <w:proofErr w:type="gramEnd"/>
+        <w:t>application-dev.properties</w:t>
+      </w:r>
+      <w:proofErr w:type="spellEnd"/>
       <w:r>
         <w:rPr>
           <w:sz w:val="18"/>
@@ -24204,23 +23584,7 @@
           <w:sz w:val="18"/>
           <w:szCs w:val="18"/>
         </w:rPr>
-        <w:t xml:space="preserve">: analisar os comentários dentro do arquivo. Um ponto importante é quanto ao parâmetro: volumes que cria uma pasta data, essa pasta guarda o status e as informações atuais do banco, logo ao desligar a máquina as </w:t>
-      </w:r>
-      <w:proofErr w:type="gramStart"/>
-      <w:r>
-        <w:rPr>
-          <w:sz w:val="18"/>
-          <w:szCs w:val="18"/>
-        </w:rPr>
-        <w:t>informações referente</w:t>
-      </w:r>
-      <w:proofErr w:type="gramEnd"/>
-      <w:r>
-        <w:rPr>
-          <w:sz w:val="18"/>
-          <w:szCs w:val="18"/>
-        </w:rPr>
-        <w:t xml:space="preserve"> ao banco de dados não são perdidas junto com o container. Ao levantar o container novamente, as informações do banco serão recuperadas </w:t>
+        <w:t xml:space="preserve">: analisar os comentários dentro do arquivo. Um ponto importante é quanto ao parâmetro: volumes que cria uma pasta data, essa pasta guarda o status e as informações atuais do banco, logo ao desligar a máquina as informações referente ao banco de dados não são perdidas junto com o container. Ao levantar o container novamente, as informações do banco serão recuperadas </w:t>
       </w:r>
       <w:r>
         <w:rPr>
@@ -24350,14 +23714,7 @@
           <w:sz w:val="18"/>
           <w:szCs w:val="18"/>
         </w:rPr>
-        <w:t xml:space="preserve"> e </w:t>
-      </w:r>
-      <w:r>
-        <w:rPr>
-          <w:sz w:val="18"/>
-          <w:szCs w:val="18"/>
-        </w:rPr>
-        <w:t xml:space="preserve">execute no banco </w:t>
+        <w:t xml:space="preserve"> e execute no banco </w:t>
       </w:r>
       <w:proofErr w:type="spellStart"/>
       <w:r>
@@ -24537,7 +23894,6 @@
         <w:t xml:space="preserve">Conforme configurado o arquivo </w:t>
       </w:r>
       <w:proofErr w:type="spellStart"/>
-      <w:proofErr w:type="gramStart"/>
       <w:r>
         <w:rPr>
           <w:sz w:val="18"/>
@@ -24546,7 +23902,6 @@
         <w:t>application.properties</w:t>
       </w:r>
       <w:proofErr w:type="spellEnd"/>
-      <w:proofErr w:type="gramEnd"/>
       <w:r>
         <w:rPr>
           <w:sz w:val="18"/>
@@ -24574,18 +23929,9 @@
           <w:sz w:val="18"/>
           <w:szCs w:val="18"/>
         </w:rPr>
-        <w:t>application-</w:t>
-      </w:r>
-      <w:proofErr w:type="gramStart"/>
-      <w:r>
-        <w:rPr>
-          <w:sz w:val="18"/>
-          <w:szCs w:val="18"/>
-        </w:rPr>
-        <w:t>test.properties</w:t>
-      </w:r>
-      <w:proofErr w:type="spellEnd"/>
-      <w:proofErr w:type="gramEnd"/>
+        <w:t>application-test.properties</w:t>
+      </w:r>
+      <w:proofErr w:type="spellEnd"/>
       <w:r>
         <w:rPr>
           <w:sz w:val="18"/>
@@ -24631,7 +23977,6 @@
         </w:rPr>
         <w:t>application-</w:t>
       </w:r>
-      <w:proofErr w:type="gramStart"/>
       <w:r>
         <w:rPr>
           <w:sz w:val="18"/>
@@ -24647,7 +23992,6 @@
         <w:t>.properties</w:t>
       </w:r>
       <w:proofErr w:type="spellEnd"/>
-      <w:proofErr w:type="gramEnd"/>
       <w:r>
         <w:rPr>
           <w:sz w:val="18"/>
@@ -24707,18 +24051,9 @@
           <w:sz w:val="18"/>
           <w:szCs w:val="18"/>
         </w:rPr>
-        <w:t>application-</w:t>
-      </w:r>
-      <w:proofErr w:type="gramStart"/>
-      <w:r>
-        <w:rPr>
-          <w:sz w:val="18"/>
-          <w:szCs w:val="18"/>
-        </w:rPr>
-        <w:t>prod.properties</w:t>
-      </w:r>
-      <w:proofErr w:type="spellEnd"/>
-      <w:proofErr w:type="gramEnd"/>
+        <w:t>application-prod.properties</w:t>
+      </w:r>
+      <w:proofErr w:type="spellEnd"/>
       <w:r>
         <w:rPr>
           <w:sz w:val="18"/>
@@ -24760,7 +24095,6 @@
         <w:t xml:space="preserve">Definimos em qual ambiente queremos trabalhar, definindo no arquivo </w:t>
       </w:r>
       <w:proofErr w:type="spellStart"/>
-      <w:proofErr w:type="gramStart"/>
       <w:r>
         <w:rPr>
           <w:sz w:val="18"/>
@@ -24769,7 +24103,6 @@
         <w:t>application.properties</w:t>
       </w:r>
       <w:proofErr w:type="spellEnd"/>
-      <w:proofErr w:type="gramEnd"/>
       <w:r>
         <w:rPr>
           <w:sz w:val="18"/>
@@ -24815,18 +24148,9 @@
           <w:sz w:val="18"/>
           <w:szCs w:val="18"/>
         </w:rPr>
-        <w:t>application-</w:t>
-      </w:r>
-      <w:proofErr w:type="gramStart"/>
-      <w:r>
-        <w:rPr>
-          <w:sz w:val="18"/>
-          <w:szCs w:val="18"/>
-        </w:rPr>
-        <w:t>hom.properties</w:t>
-      </w:r>
-      <w:proofErr w:type="spellEnd"/>
-      <w:proofErr w:type="gramEnd"/>
+        <w:t>application-hom.properties</w:t>
+      </w:r>
+      <w:proofErr w:type="spellEnd"/>
       <w:r>
         <w:rPr>
           <w:sz w:val="18"/>
@@ -24945,18 +24269,9 @@
           <w:sz w:val="18"/>
           <w:szCs w:val="18"/>
         </w:rPr>
-        <w:t>application-</w:t>
-      </w:r>
-      <w:proofErr w:type="gramStart"/>
-      <w:r>
-        <w:rPr>
-          <w:sz w:val="18"/>
-          <w:szCs w:val="18"/>
-        </w:rPr>
-        <w:t>test.properties</w:t>
-      </w:r>
-      <w:proofErr w:type="spellEnd"/>
-      <w:proofErr w:type="gramEnd"/>
+        <w:t>application-test.properties</w:t>
+      </w:r>
+      <w:proofErr w:type="spellEnd"/>
       <w:r>
         <w:rPr>
           <w:sz w:val="18"/>
@@ -25242,7 +24557,6 @@
         <w:t xml:space="preserve"> </w:t>
       </w:r>
       <w:proofErr w:type="spellStart"/>
-      <w:proofErr w:type="gramStart"/>
       <w:r>
         <w:rPr>
           <w:rFonts w:ascii="Consolas" w:hAnsi="Consolas"/>
@@ -25250,17 +24564,7 @@
           <w:sz w:val="18"/>
           <w:szCs w:val="18"/>
         </w:rPr>
-        <w:t>spring.datasource</w:t>
-      </w:r>
-      <w:proofErr w:type="gramEnd"/>
-      <w:r>
-        <w:rPr>
-          <w:rFonts w:ascii="Consolas" w:hAnsi="Consolas"/>
-          <w:color w:val="000000"/>
-          <w:sz w:val="18"/>
-          <w:szCs w:val="18"/>
-        </w:rPr>
-        <w:t>.username</w:t>
+        <w:t>spring.datasource.username</w:t>
       </w:r>
       <w:proofErr w:type="spellEnd"/>
       <w:r>
@@ -25308,7 +24612,6 @@
         <w:t xml:space="preserve"> </w:t>
       </w:r>
       <w:proofErr w:type="spellStart"/>
-      <w:proofErr w:type="gramStart"/>
       <w:r>
         <w:rPr>
           <w:rFonts w:ascii="Consolas" w:hAnsi="Consolas"/>
@@ -25316,17 +24619,7 @@
           <w:sz w:val="18"/>
           <w:szCs w:val="18"/>
         </w:rPr>
-        <w:t>spring.datasource</w:t>
-      </w:r>
-      <w:proofErr w:type="gramEnd"/>
-      <w:r>
-        <w:rPr>
-          <w:rFonts w:ascii="Consolas" w:hAnsi="Consolas"/>
-          <w:color w:val="000000"/>
-          <w:sz w:val="18"/>
-          <w:szCs w:val="18"/>
-        </w:rPr>
-        <w:t>.password</w:t>
+        <w:t>spring.datasource.password</w:t>
       </w:r>
       <w:proofErr w:type="spellEnd"/>
       <w:r>
@@ -25512,27 +24805,7 @@
           <w:sz w:val="18"/>
           <w:szCs w:val="18"/>
         </w:rPr>
-        <w:t xml:space="preserve"> spring.h</w:t>
-      </w:r>
-      <w:proofErr w:type="gramStart"/>
-      <w:r>
-        <w:rPr>
-          <w:rFonts w:ascii="Consolas" w:hAnsi="Consolas"/>
-          <w:color w:val="000000"/>
-          <w:sz w:val="18"/>
-          <w:szCs w:val="18"/>
-        </w:rPr>
-        <w:t>2.console</w:t>
-      </w:r>
-      <w:proofErr w:type="gramEnd"/>
-      <w:r>
-        <w:rPr>
-          <w:rFonts w:ascii="Consolas" w:hAnsi="Consolas"/>
-          <w:color w:val="000000"/>
-          <w:sz w:val="18"/>
-          <w:szCs w:val="18"/>
-        </w:rPr>
-        <w:t>.enabled=</w:t>
+        <w:t xml:space="preserve"> spring.h2.console.enabled=</w:t>
       </w:r>
       <w:proofErr w:type="spellStart"/>
       <w:r>
@@ -25566,27 +24839,7 @@
           <w:sz w:val="18"/>
           <w:szCs w:val="18"/>
         </w:rPr>
-        <w:t xml:space="preserve"> spring.h</w:t>
-      </w:r>
-      <w:proofErr w:type="gramStart"/>
-      <w:r>
-        <w:rPr>
-          <w:rFonts w:ascii="Consolas" w:hAnsi="Consolas"/>
-          <w:color w:val="000000"/>
-          <w:sz w:val="18"/>
-          <w:szCs w:val="18"/>
-        </w:rPr>
-        <w:t>2.console</w:t>
-      </w:r>
-      <w:proofErr w:type="gramEnd"/>
-      <w:r>
-        <w:rPr>
-          <w:rFonts w:ascii="Consolas" w:hAnsi="Consolas"/>
-          <w:color w:val="000000"/>
-          <w:sz w:val="18"/>
-          <w:szCs w:val="18"/>
-        </w:rPr>
-        <w:t>.path=</w:t>
+        <w:t xml:space="preserve"> spring.h2.console.path=</w:t>
       </w:r>
       <w:r>
         <w:rPr>
@@ -25726,7 +24979,6 @@
         <w:t xml:space="preserve"> </w:t>
       </w:r>
       <w:proofErr w:type="spellStart"/>
-      <w:proofErr w:type="gramStart"/>
       <w:r>
         <w:rPr>
           <w:rFonts w:ascii="Consolas" w:hAnsi="Consolas"/>
@@ -25734,17 +24986,7 @@
           <w:sz w:val="18"/>
           <w:szCs w:val="18"/>
         </w:rPr>
-        <w:t>spring.jpa.show</w:t>
-      </w:r>
-      <w:proofErr w:type="gramEnd"/>
-      <w:r>
-        <w:rPr>
-          <w:rFonts w:ascii="Consolas" w:hAnsi="Consolas"/>
-          <w:color w:val="000000"/>
-          <w:sz w:val="18"/>
-          <w:szCs w:val="18"/>
-        </w:rPr>
-        <w:t>-sql</w:t>
+        <w:t>spring.jpa.show-sql</w:t>
       </w:r>
       <w:proofErr w:type="spellEnd"/>
       <w:r>
@@ -25791,7 +25033,6 @@
         <w:t xml:space="preserve"> </w:t>
       </w:r>
       <w:proofErr w:type="spellStart"/>
-      <w:proofErr w:type="gramStart"/>
       <w:r>
         <w:rPr>
           <w:rFonts w:ascii="Consolas" w:hAnsi="Consolas"/>
@@ -25799,17 +25040,7 @@
           <w:sz w:val="18"/>
           <w:szCs w:val="18"/>
         </w:rPr>
-        <w:t>spring.jpa.properties</w:t>
-      </w:r>
-      <w:proofErr w:type="gramEnd"/>
-      <w:r>
-        <w:rPr>
-          <w:rFonts w:ascii="Consolas" w:hAnsi="Consolas"/>
-          <w:color w:val="000000"/>
-          <w:sz w:val="18"/>
-          <w:szCs w:val="18"/>
-        </w:rPr>
-        <w:t>.hibernate.format_sql</w:t>
+        <w:t>spring.jpa.properties.hibernate.format_sql</w:t>
       </w:r>
       <w:proofErr w:type="spellEnd"/>
       <w:r>
@@ -25863,7 +25094,6 @@
         </w:rPr>
         <w:t>application-</w:t>
       </w:r>
-      <w:proofErr w:type="gramStart"/>
       <w:r>
         <w:rPr>
           <w:sz w:val="18"/>
@@ -25879,7 +25109,6 @@
         <w:t>.properties</w:t>
       </w:r>
       <w:proofErr w:type="spellEnd"/>
-      <w:proofErr w:type="gramEnd"/>
       <w:r>
         <w:rPr>
           <w:sz w:val="18"/>
@@ -26166,27 +25395,7 @@
           <w:szCs w:val="18"/>
         </w:rPr>
         <w:lastRenderedPageBreak/>
-        <w:t>#</w:t>
-      </w:r>
-      <w:proofErr w:type="gramStart"/>
-      <w:r>
-        <w:rPr>
-          <w:rFonts w:ascii="Consolas" w:hAnsi="Consolas"/>
-          <w:color w:val="93A1A1"/>
-          <w:sz w:val="18"/>
-          <w:szCs w:val="18"/>
-        </w:rPr>
-        <w:t>spring.jpa.properties</w:t>
-      </w:r>
-      <w:proofErr w:type="gramEnd"/>
-      <w:r>
-        <w:rPr>
-          <w:rFonts w:ascii="Consolas" w:hAnsi="Consolas"/>
-          <w:color w:val="93A1A1"/>
-          <w:sz w:val="18"/>
-          <w:szCs w:val="18"/>
-        </w:rPr>
-        <w:t>.jakarta.persistence.schema-generation.create-source=metadata</w:t>
+        <w:t>#spring.jpa.properties.jakarta.persistence.schema-generation.create-source=metadata</w:t>
       </w:r>
     </w:p>
     <w:p>
@@ -26209,27 +25418,7 @@
           <w:sz w:val="18"/>
           <w:szCs w:val="18"/>
         </w:rPr>
-        <w:t>#</w:t>
-      </w:r>
-      <w:proofErr w:type="gramStart"/>
-      <w:r>
-        <w:rPr>
-          <w:rFonts w:ascii="Consolas" w:hAnsi="Consolas"/>
-          <w:color w:val="93A1A1"/>
-          <w:sz w:val="18"/>
-          <w:szCs w:val="18"/>
-        </w:rPr>
-        <w:t>spring.jpa.properties</w:t>
-      </w:r>
-      <w:proofErr w:type="gramEnd"/>
-      <w:r>
-        <w:rPr>
-          <w:rFonts w:ascii="Consolas" w:hAnsi="Consolas"/>
-          <w:color w:val="93A1A1"/>
-          <w:sz w:val="18"/>
-          <w:szCs w:val="18"/>
-        </w:rPr>
-        <w:t>.jakarta.persistence.schema-generation.scripts.action=create</w:t>
+        <w:t>#spring.jpa.properties.jakarta.persistence.schema-generation.scripts.action=create</w:t>
       </w:r>
     </w:p>
     <w:p>
@@ -26252,27 +25441,7 @@
           <w:sz w:val="18"/>
           <w:szCs w:val="18"/>
         </w:rPr>
-        <w:t>#</w:t>
-      </w:r>
-      <w:proofErr w:type="gramStart"/>
-      <w:r>
-        <w:rPr>
-          <w:rFonts w:ascii="Consolas" w:hAnsi="Consolas"/>
-          <w:color w:val="93A1A1"/>
-          <w:sz w:val="18"/>
-          <w:szCs w:val="18"/>
-        </w:rPr>
-        <w:t>spring.jpa.properties</w:t>
-      </w:r>
-      <w:proofErr w:type="gramEnd"/>
-      <w:r>
-        <w:rPr>
-          <w:rFonts w:ascii="Consolas" w:hAnsi="Consolas"/>
-          <w:color w:val="93A1A1"/>
-          <w:sz w:val="18"/>
-          <w:szCs w:val="18"/>
-        </w:rPr>
-        <w:t>.jakarta.persistence.schema-generation.scripts.create-target=create.sql</w:t>
+        <w:t>#spring.jpa.properties.jakarta.persistence.schema-generation.scripts.create-target=create.sql</w:t>
       </w:r>
     </w:p>
     <w:p>
@@ -26295,27 +25464,7 @@
           <w:sz w:val="18"/>
           <w:szCs w:val="18"/>
         </w:rPr>
-        <w:t>#</w:t>
-      </w:r>
-      <w:proofErr w:type="gramStart"/>
-      <w:r>
-        <w:rPr>
-          <w:rFonts w:ascii="Consolas" w:hAnsi="Consolas"/>
-          <w:color w:val="93A1A1"/>
-          <w:sz w:val="18"/>
-          <w:szCs w:val="18"/>
-        </w:rPr>
-        <w:t>spring.jpa.properties</w:t>
-      </w:r>
-      <w:proofErr w:type="gramEnd"/>
-      <w:r>
-        <w:rPr>
-          <w:rFonts w:ascii="Consolas" w:hAnsi="Consolas"/>
-          <w:color w:val="93A1A1"/>
-          <w:sz w:val="18"/>
-          <w:szCs w:val="18"/>
-        </w:rPr>
-        <w:t>.hibernate.hbm2ddl.delimiter=;</w:t>
+        <w:t>#spring.jpa.properties.hibernate.hbm2ddl.delimiter=;</w:t>
       </w:r>
     </w:p>
     <w:p>
@@ -26408,7 +25557,6 @@
         </w:rPr>
       </w:pPr>
       <w:proofErr w:type="spellStart"/>
-      <w:proofErr w:type="gramStart"/>
       <w:r>
         <w:rPr>
           <w:rFonts w:ascii="Consolas" w:hAnsi="Consolas"/>
@@ -26416,17 +25564,7 @@
           <w:sz w:val="18"/>
           <w:szCs w:val="18"/>
         </w:rPr>
-        <w:t>spring.datasource</w:t>
-      </w:r>
-      <w:proofErr w:type="gramEnd"/>
-      <w:r>
-        <w:rPr>
-          <w:rFonts w:ascii="Consolas" w:hAnsi="Consolas"/>
-          <w:color w:val="000000"/>
-          <w:sz w:val="18"/>
-          <w:szCs w:val="18"/>
-        </w:rPr>
-        <w:t>.username</w:t>
+        <w:t>spring.datasource.username</w:t>
       </w:r>
       <w:proofErr w:type="spellEnd"/>
       <w:r>
@@ -26464,7 +25602,6 @@
         </w:rPr>
       </w:pPr>
       <w:proofErr w:type="spellStart"/>
-      <w:proofErr w:type="gramStart"/>
       <w:r>
         <w:rPr>
           <w:rFonts w:ascii="Consolas" w:hAnsi="Consolas"/>
@@ -26472,17 +25609,7 @@
           <w:sz w:val="18"/>
           <w:szCs w:val="18"/>
         </w:rPr>
-        <w:t>spring.datasource</w:t>
-      </w:r>
-      <w:proofErr w:type="gramEnd"/>
-      <w:r>
-        <w:rPr>
-          <w:rFonts w:ascii="Consolas" w:hAnsi="Consolas"/>
-          <w:color w:val="000000"/>
-          <w:sz w:val="18"/>
-          <w:szCs w:val="18"/>
-        </w:rPr>
-        <w:t>.password</w:t>
+        <w:t>spring.datasource.password</w:t>
       </w:r>
       <w:proofErr w:type="spellEnd"/>
       <w:r>
@@ -26530,7 +25657,6 @@
           <w:szCs w:val="18"/>
         </w:rPr>
       </w:pPr>
-      <w:proofErr w:type="gramStart"/>
       <w:r>
         <w:rPr>
           <w:rFonts w:ascii="Consolas" w:hAnsi="Consolas"/>
@@ -26538,17 +25664,7 @@
           <w:sz w:val="18"/>
           <w:szCs w:val="18"/>
         </w:rPr>
-        <w:t>spring.jpa.database</w:t>
-      </w:r>
-      <w:proofErr w:type="gramEnd"/>
-      <w:r>
-        <w:rPr>
-          <w:rFonts w:ascii="Consolas" w:hAnsi="Consolas"/>
-          <w:color w:val="000000"/>
-          <w:sz w:val="18"/>
-          <w:szCs w:val="18"/>
-        </w:rPr>
-        <w:t>-platform=</w:t>
+        <w:t>spring.jpa.database-platform=</w:t>
       </w:r>
       <w:r>
         <w:rPr>
@@ -26683,45 +25799,15 @@
           <w:sz w:val="18"/>
           <w:szCs w:val="18"/>
         </w:rPr>
-        <w:t>application-</w:t>
-      </w:r>
-      <w:proofErr w:type="gramStart"/>
-      <w:r>
-        <w:rPr>
-          <w:sz w:val="18"/>
-          <w:szCs w:val="18"/>
-        </w:rPr>
-        <w:t>prod.properties</w:t>
-      </w:r>
-      <w:proofErr w:type="spellEnd"/>
-      <w:proofErr w:type="gramEnd"/>
-      <w:r>
-        <w:rPr>
-          <w:sz w:val="18"/>
-          <w:szCs w:val="18"/>
-        </w:rPr>
-        <w:t xml:space="preserve"> </w:t>
-      </w:r>
-      <w:r>
-        <w:rPr>
-          <w:sz w:val="18"/>
-          <w:szCs w:val="18"/>
-        </w:rPr>
-        <w:t xml:space="preserve">( perfil de </w:t>
-      </w:r>
-      <w:r>
-        <w:rPr>
-          <w:sz w:val="18"/>
-          <w:szCs w:val="18"/>
-        </w:rPr>
-        <w:t>produção</w:t>
-      </w:r>
-      <w:r>
-        <w:rPr>
-          <w:sz w:val="18"/>
-          <w:szCs w:val="18"/>
-        </w:rPr>
-        <w:t xml:space="preserve"> acessando </w:t>
+        <w:t>application-prod.properties</w:t>
+      </w:r>
+      <w:proofErr w:type="spellEnd"/>
+      <w:r>
+        <w:rPr>
+          <w:sz w:val="18"/>
+          <w:szCs w:val="18"/>
+        </w:rPr>
+        <w:t xml:space="preserve"> ( perfil de produção acessando </w:t>
       </w:r>
       <w:proofErr w:type="spellStart"/>
       <w:r>
@@ -26737,14 +25823,7 @@
           <w:sz w:val="18"/>
           <w:szCs w:val="18"/>
         </w:rPr>
-        <w:t xml:space="preserve"> )</w:t>
-      </w:r>
-      <w:r>
-        <w:rPr>
-          <w:sz w:val="18"/>
-          <w:szCs w:val="18"/>
-        </w:rPr>
-        <w:t>: Neste caso as informações referente ao banco são configuradas como parâmetros que devem ser informados na cloud.</w:t>
+        <w:t xml:space="preserve"> ): Neste caso as informações referente ao banco são configuradas como parâmetros que devem ser informados na cloud.</w:t>
       </w:r>
     </w:p>
     <w:p>
@@ -26991,7 +26070,6 @@
         </w:rPr>
       </w:pPr>
       <w:proofErr w:type="spellStart"/>
-      <w:proofErr w:type="gramStart"/>
       <w:r>
         <w:rPr>
           <w:rFonts w:ascii="Consolas" w:hAnsi="Consolas"/>
@@ -26999,17 +26077,7 @@
           <w:sz w:val="18"/>
           <w:szCs w:val="18"/>
         </w:rPr>
-        <w:t>spring.datasource</w:t>
-      </w:r>
-      <w:proofErr w:type="gramEnd"/>
-      <w:r>
-        <w:rPr>
-          <w:rFonts w:ascii="Consolas" w:hAnsi="Consolas"/>
-          <w:color w:val="000000"/>
-          <w:sz w:val="18"/>
-          <w:szCs w:val="18"/>
-        </w:rPr>
-        <w:t>.username</w:t>
+        <w:t>spring.datasource.username</w:t>
       </w:r>
       <w:proofErr w:type="spellEnd"/>
       <w:r>
@@ -27045,7 +26113,6 @@
         </w:rPr>
       </w:pPr>
       <w:proofErr w:type="spellStart"/>
-      <w:proofErr w:type="gramStart"/>
       <w:r>
         <w:rPr>
           <w:rFonts w:ascii="Consolas" w:hAnsi="Consolas"/>
@@ -27053,17 +26120,7 @@
           <w:sz w:val="18"/>
           <w:szCs w:val="18"/>
         </w:rPr>
-        <w:t>spring.datasource</w:t>
-      </w:r>
-      <w:proofErr w:type="gramEnd"/>
-      <w:r>
-        <w:rPr>
-          <w:rFonts w:ascii="Consolas" w:hAnsi="Consolas"/>
-          <w:color w:val="000000"/>
-          <w:sz w:val="18"/>
-          <w:szCs w:val="18"/>
-        </w:rPr>
-        <w:t>.password</w:t>
+        <w:t>spring.datasource.password</w:t>
       </w:r>
       <w:proofErr w:type="spellEnd"/>
       <w:r>
@@ -27111,7 +26168,6 @@
           <w:szCs w:val="18"/>
         </w:rPr>
       </w:pPr>
-      <w:proofErr w:type="gramStart"/>
       <w:r>
         <w:rPr>
           <w:rFonts w:ascii="Consolas" w:hAnsi="Consolas"/>
@@ -27119,17 +26175,7 @@
           <w:sz w:val="18"/>
           <w:szCs w:val="18"/>
         </w:rPr>
-        <w:t>spring.jpa.database</w:t>
-      </w:r>
-      <w:proofErr w:type="gramEnd"/>
-      <w:r>
-        <w:rPr>
-          <w:rFonts w:ascii="Consolas" w:hAnsi="Consolas"/>
-          <w:color w:val="000000"/>
-          <w:sz w:val="18"/>
-          <w:szCs w:val="18"/>
-        </w:rPr>
-        <w:t>-platform=</w:t>
+        <w:t>spring.jpa.database-platform=</w:t>
       </w:r>
       <w:r>
         <w:rPr>
@@ -27260,7 +26306,6 @@
         <w:t xml:space="preserve">Arquivo </w:t>
       </w:r>
       <w:proofErr w:type="spellStart"/>
-      <w:proofErr w:type="gramStart"/>
       <w:r>
         <w:rPr>
           <w:sz w:val="18"/>
@@ -27269,7 +26314,6 @@
         <w:t>system.properties</w:t>
       </w:r>
       <w:proofErr w:type="spellEnd"/>
-      <w:proofErr w:type="gramEnd"/>
       <w:r>
         <w:rPr>
           <w:sz w:val="18"/>
@@ -27488,39 +26532,7 @@
           <w:szCs w:val="18"/>
           <w:shd w:val="clear" w:color="auto" w:fill="FFFFFF"/>
         </w:rPr>
-        <w:t xml:space="preserve">: </w:t>
-      </w:r>
-      <w:proofErr w:type="gramStart"/>
-      <w:r>
-        <w:rPr>
-          <w:rFonts w:cstheme="minorHAnsi"/>
-          <w:color w:val="212121"/>
-          <w:sz w:val="18"/>
-          <w:szCs w:val="18"/>
-          <w:shd w:val="clear" w:color="auto" w:fill="FFFFFF"/>
-        </w:rPr>
-        <w:t>http://localhost:8080/lists</w:t>
-      </w:r>
-      <w:r>
-        <w:rPr>
-          <w:rFonts w:cstheme="minorHAnsi"/>
-          <w:color w:val="212121"/>
-          <w:sz w:val="18"/>
-          <w:szCs w:val="18"/>
-          <w:shd w:val="clear" w:color="auto" w:fill="FFFFFF"/>
-        </w:rPr>
-        <w:t xml:space="preserve"> :</w:t>
-      </w:r>
-      <w:proofErr w:type="gramEnd"/>
-      <w:r>
-        <w:rPr>
-          <w:rFonts w:cstheme="minorHAnsi"/>
-          <w:color w:val="212121"/>
-          <w:sz w:val="18"/>
-          <w:szCs w:val="18"/>
-          <w:shd w:val="clear" w:color="auto" w:fill="FFFFFF"/>
-        </w:rPr>
-        <w:t xml:space="preserve"> retorna as categorias existentes.</w:t>
+        <w:t>: http://localhost:8080/lists : retorna as categorias existentes.</w:t>
       </w:r>
     </w:p>
     <w:p>
@@ -27611,6 +26623,171 @@
         </w:rPr>
         <w:t>: retorna todos os games da categoria 1.</w:t>
       </w:r>
+    </w:p>
+    <w:p>
+      <w:pPr>
+        <w:pStyle w:val="PargrafodaLista"/>
+        <w:spacing w:after="0"/>
+        <w:rPr>
+          <w:sz w:val="18"/>
+          <w:szCs w:val="18"/>
+        </w:rPr>
+      </w:pPr>
+    </w:p>
+    <w:p>
+      <w:pPr>
+        <w:pStyle w:val="PargrafodaLista"/>
+        <w:numPr>
+          <w:ilvl w:val="0"/>
+          <w:numId w:val="2"/>
+        </w:numPr>
+        <w:spacing w:after="0"/>
+        <w:rPr>
+          <w:sz w:val="18"/>
+          <w:szCs w:val="18"/>
+        </w:rPr>
+      </w:pPr>
+      <w:r>
+        <w:rPr>
+          <w:sz w:val="18"/>
+          <w:szCs w:val="18"/>
+        </w:rPr>
+        <w:t>Par</w:t>
+      </w:r>
+      <w:r>
+        <w:rPr>
+          <w:sz w:val="18"/>
+          <w:szCs w:val="18"/>
+        </w:rPr>
+        <w:t>â</w:t>
+      </w:r>
+      <w:r>
+        <w:rPr>
+          <w:sz w:val="18"/>
+          <w:szCs w:val="18"/>
+        </w:rPr>
+        <w:t xml:space="preserve">metro </w:t>
+      </w:r>
+      <w:proofErr w:type="spellStart"/>
+      <w:r>
+        <w:rPr>
+          <w:sz w:val="18"/>
+          <w:szCs w:val="18"/>
+        </w:rPr>
+        <w:t>cors</w:t>
+      </w:r>
+      <w:proofErr w:type="spellEnd"/>
+      <w:r>
+        <w:rPr>
+          <w:sz w:val="18"/>
+          <w:szCs w:val="18"/>
+        </w:rPr>
+        <w:t xml:space="preserve"> do </w:t>
+      </w:r>
+      <w:proofErr w:type="spellStart"/>
+      <w:r>
+        <w:rPr>
+          <w:sz w:val="18"/>
+          <w:szCs w:val="18"/>
+        </w:rPr>
+        <w:t>application.properties</w:t>
+      </w:r>
+      <w:proofErr w:type="spellEnd"/>
+      <w:r>
+        <w:rPr>
+          <w:sz w:val="18"/>
+          <w:szCs w:val="18"/>
+        </w:rPr>
+        <w:t>:</w:t>
+      </w:r>
+      <w:r>
+        <w:rPr>
+          <w:sz w:val="18"/>
+          <w:szCs w:val="18"/>
+        </w:rPr>
+        <w:t xml:space="preserve"> Tem a função de especificar quais </w:t>
+      </w:r>
+      <w:proofErr w:type="spellStart"/>
+      <w:r>
+        <w:rPr>
+          <w:sz w:val="18"/>
+          <w:szCs w:val="18"/>
+        </w:rPr>
+        <w:t>urls</w:t>
+      </w:r>
+      <w:proofErr w:type="spellEnd"/>
+      <w:r>
+        <w:rPr>
+          <w:sz w:val="18"/>
+          <w:szCs w:val="18"/>
+        </w:rPr>
+        <w:t xml:space="preserve"> terão permissão de acessar os serviços da API.</w:t>
+      </w:r>
+      <w:r>
+        <w:rPr>
+          <w:sz w:val="18"/>
+          <w:szCs w:val="18"/>
+        </w:rPr>
+        <w:t xml:space="preserve"> Em conjunto tem que criar a classe </w:t>
+      </w:r>
+      <w:proofErr w:type="spellStart"/>
+      <w:r>
+        <w:rPr>
+          <w:sz w:val="18"/>
+          <w:szCs w:val="18"/>
+        </w:rPr>
+        <w:t>WebConfig</w:t>
+      </w:r>
+      <w:proofErr w:type="spellEnd"/>
+      <w:r>
+        <w:rPr>
+          <w:sz w:val="18"/>
+          <w:szCs w:val="18"/>
+        </w:rPr>
+        <w:t xml:space="preserve"> para validar o </w:t>
+      </w:r>
+      <w:proofErr w:type="spellStart"/>
+      <w:r>
+        <w:rPr>
+          <w:sz w:val="18"/>
+          <w:szCs w:val="18"/>
+        </w:rPr>
+        <w:t>cors.origins</w:t>
+      </w:r>
+      <w:proofErr w:type="spellEnd"/>
+      <w:r>
+        <w:rPr>
+          <w:sz w:val="18"/>
+          <w:szCs w:val="18"/>
+        </w:rPr>
+        <w:t>.</w:t>
+      </w:r>
+    </w:p>
+    <w:p>
+      <w:pPr>
+        <w:spacing w:after="0"/>
+        <w:ind w:left="360"/>
+        <w:rPr>
+          <w:rFonts w:cstheme="minorHAnsi"/>
+          <w:color w:val="212121"/>
+          <w:sz w:val="18"/>
+          <w:szCs w:val="18"/>
+          <w:shd w:val="clear" w:color="auto" w:fill="FFFFFF"/>
+        </w:rPr>
+      </w:pPr>
+    </w:p>
+    <w:p>
+      <w:pPr>
+        <w:pStyle w:val="PargrafodaLista"/>
+        <w:spacing w:after="0"/>
+        <w:rPr>
+          <w:rFonts w:cstheme="minorHAnsi"/>
+          <w:color w:val="212121"/>
+          <w:sz w:val="18"/>
+          <w:szCs w:val="18"/>
+          <w:shd w:val="clear" w:color="auto" w:fill="FFFFFF"/>
+        </w:rPr>
+      </w:pPr>
     </w:p>
     <w:p>
       <w:pPr>

</xml_diff>